<commit_message>
"Updating for classification models."
</commit_message>
<xml_diff>
--- a/Final_Project_Group2.docx
+++ b/Final_Project_Group2.docx
@@ -3408,7 +3408,47 @@
           <w:sz w:val="22"/>
           <w:szCs w:val="22"/>
         </w:rPr>
-        <w:t xml:space="preserve">.00.  Of all tree based classification methods built, this is by far the highest performer.  In [Figure X] below, one can observe a similar visualization of the variables based on their relative influence on the classification of whether or not an individual is a donor or not.  Similarly to all tree based model, </w:t>
+        <w:t>.00.  Of all tree based classification methods built, this is by far the highest performer.  In [Figure X] below, one can observe a similar visualization of the variables based on their relative influence on the classification of whether or not an individual is a</w:t>
+      </w:r>
+      <w:r>
+        <w:rPr>
+          <w:rFonts w:ascii="Arial" w:hAnsi="Arial" w:cs="Arial"/>
+          <w:sz w:val="22"/>
+          <w:szCs w:val="22"/>
+        </w:rPr>
+        <w:t xml:space="preserve"> donor or not.  Similarly to the other two</w:t>
+      </w:r>
+      <w:r>
+        <w:rPr>
+          <w:rFonts w:ascii="Arial" w:hAnsi="Arial" w:cs="Arial"/>
+          <w:sz w:val="22"/>
+          <w:szCs w:val="22"/>
+        </w:rPr>
+        <w:t xml:space="preserve"> tree based model</w:t>
+      </w:r>
+      <w:r>
+        <w:rPr>
+          <w:rFonts w:ascii="Arial" w:hAnsi="Arial" w:cs="Arial"/>
+          <w:sz w:val="22"/>
+          <w:szCs w:val="22"/>
+        </w:rPr>
+        <w:t>s</w:t>
+      </w:r>
+      <w:r>
+        <w:rPr>
+          <w:rFonts w:ascii="Arial" w:hAnsi="Arial" w:cs="Arial"/>
+          <w:sz w:val="22"/>
+          <w:szCs w:val="22"/>
+        </w:rPr>
+        <w:t>,</w:t>
+      </w:r>
+      <w:r>
+        <w:rPr>
+          <w:rFonts w:ascii="Arial" w:hAnsi="Arial" w:cs="Arial"/>
+          <w:sz w:val="22"/>
+          <w:szCs w:val="22"/>
+        </w:rPr>
+        <w:t xml:space="preserve"> the most important variable is how many children the potential donor has.</w:t>
       </w:r>
     </w:p>
     <w:p>
@@ -3570,8 +3610,6 @@
               </w:rPr>
               <w:t>V</w:t>
             </w:r>
-            <w:bookmarkStart w:id="0" w:name="_GoBack"/>
-            <w:bookmarkEnd w:id="0"/>
             <w:r>
               <w:rPr>
                 <w:rFonts w:ascii="Arial" w:eastAsia="Times New Roman" w:hAnsi="Arial" w:cs="Arial"/>
@@ -4558,105 +4596,6 @@
     </w:tbl>
     <w:p>
       <w:pPr>
-        <w:rPr>
-          <w:rFonts w:ascii="Arial" w:hAnsi="Arial" w:cs="Arial"/>
-          <w:sz w:val="22"/>
-          <w:szCs w:val="22"/>
-        </w:rPr>
-      </w:pPr>
-    </w:p>
-    <w:p>
-      <w:pPr>
-        <w:rPr>
-          <w:rFonts w:ascii="Arial" w:hAnsi="Arial" w:cs="Arial"/>
-          <w:sz w:val="22"/>
-          <w:szCs w:val="22"/>
-        </w:rPr>
-      </w:pPr>
-    </w:p>
-    <w:p>
-      <w:pPr>
-        <w:rPr>
-          <w:rFonts w:ascii="Arial" w:hAnsi="Arial" w:cs="Arial"/>
-          <w:sz w:val="22"/>
-          <w:szCs w:val="22"/>
-        </w:rPr>
-      </w:pPr>
-    </w:p>
-    <w:p>
-      <w:pPr>
-        <w:rPr>
-          <w:rFonts w:ascii="Arial" w:hAnsi="Arial" w:cs="Arial"/>
-          <w:sz w:val="22"/>
-          <w:szCs w:val="22"/>
-        </w:rPr>
-      </w:pPr>
-    </w:p>
-    <w:p>
-      <w:pPr>
-        <w:rPr>
-          <w:rFonts w:ascii="Arial" w:hAnsi="Arial" w:cs="Arial"/>
-          <w:sz w:val="22"/>
-          <w:szCs w:val="22"/>
-        </w:rPr>
-      </w:pPr>
-    </w:p>
-    <w:p>
-      <w:pPr>
-        <w:rPr>
-          <w:rFonts w:ascii="Arial" w:hAnsi="Arial" w:cs="Arial"/>
-          <w:sz w:val="22"/>
-          <w:szCs w:val="22"/>
-        </w:rPr>
-      </w:pPr>
-    </w:p>
-    <w:p>
-      <w:pPr>
-        <w:rPr>
-          <w:rFonts w:ascii="Arial" w:hAnsi="Arial" w:cs="Arial"/>
-          <w:sz w:val="22"/>
-          <w:szCs w:val="22"/>
-        </w:rPr>
-      </w:pPr>
-    </w:p>
-    <w:p>
-      <w:pPr>
-        <w:rPr>
-          <w:rFonts w:ascii="Arial" w:hAnsi="Arial" w:cs="Arial"/>
-          <w:sz w:val="22"/>
-          <w:szCs w:val="22"/>
-        </w:rPr>
-      </w:pPr>
-    </w:p>
-    <w:p>
-      <w:pPr>
-        <w:rPr>
-          <w:rFonts w:ascii="Arial" w:hAnsi="Arial" w:cs="Arial"/>
-          <w:sz w:val="22"/>
-          <w:szCs w:val="22"/>
-        </w:rPr>
-      </w:pPr>
-    </w:p>
-    <w:p>
-      <w:pPr>
-        <w:rPr>
-          <w:rFonts w:ascii="Arial" w:hAnsi="Arial" w:cs="Arial"/>
-          <w:sz w:val="22"/>
-          <w:szCs w:val="22"/>
-        </w:rPr>
-      </w:pPr>
-    </w:p>
-    <w:p>
-      <w:pPr>
-        <w:rPr>
-          <w:rFonts w:ascii="Arial" w:hAnsi="Arial" w:cs="Arial"/>
-          <w:sz w:val="22"/>
-          <w:szCs w:val="22"/>
-        </w:rPr>
-      </w:pPr>
-    </w:p>
-    <w:p>
-      <w:pPr>
         <w:pStyle w:val="Heading1"/>
         <w:spacing w:before="0"/>
         <w:rPr>
@@ -4665,50 +4604,28 @@
           <w:szCs w:val="24"/>
         </w:rPr>
       </w:pPr>
-    </w:p>
-    <w:p>
-      <w:pPr>
-        <w:pStyle w:val="Heading1"/>
-        <w:spacing w:before="0"/>
+      <w:r>
         <w:rPr>
           <w:color w:val="auto"/>
           <w:sz w:val="24"/>
           <w:szCs w:val="24"/>
         </w:rPr>
-      </w:pPr>
-    </w:p>
-    <w:p>
-      <w:pPr>
-        <w:pStyle w:val="Heading1"/>
-        <w:spacing w:before="0"/>
+        <w:t>Model Technique 9</w:t>
+      </w:r>
+      <w:r>
         <w:rPr>
           <w:color w:val="auto"/>
           <w:sz w:val="24"/>
           <w:szCs w:val="24"/>
         </w:rPr>
-      </w:pPr>
+        <w:t xml:space="preserve">: </w:t>
+      </w:r>
       <w:r>
         <w:rPr>
           <w:color w:val="auto"/>
           <w:sz w:val="24"/>
           <w:szCs w:val="24"/>
         </w:rPr>
-        <w:t>Model Technique 9</w:t>
-      </w:r>
-      <w:r>
-        <w:rPr>
-          <w:color w:val="auto"/>
-          <w:sz w:val="24"/>
-          <w:szCs w:val="24"/>
-        </w:rPr>
-        <w:t xml:space="preserve">: </w:t>
-      </w:r>
-      <w:r>
-        <w:rPr>
-          <w:color w:val="auto"/>
-          <w:sz w:val="24"/>
-          <w:szCs w:val="24"/>
-        </w:rPr>
         <w:t>Support Vector Machine</w:t>
       </w:r>
     </w:p>
@@ -4720,6 +4637,129 @@
           <w:szCs w:val="22"/>
         </w:rPr>
       </w:pPr>
+      <w:r>
+        <w:rPr>
+          <w:rFonts w:ascii="Arial" w:hAnsi="Arial" w:cs="Arial"/>
+          <w:sz w:val="22"/>
+          <w:szCs w:val="22"/>
+        </w:rPr>
+        <w:tab/>
+        <w:t>The last but certainly not least classifier to be tested on this data is the Support Vector Machine, first: without any tuning utilizing a linear kernel and second: utilizing cross validation to determine optimal parameters as well as utilizing a more likely applicable radial kernel.  As expected, the first model tanks in comparison to all previously fit classification models with a maximal profit of $</w:t>
+      </w:r>
+      <w:r>
+        <w:rPr>
+          <w:rFonts w:ascii="Arial" w:hAnsi="Arial" w:cs="Arial"/>
+          <w:sz w:val="22"/>
+          <w:szCs w:val="22"/>
+        </w:rPr>
+        <w:t>10</w:t>
+      </w:r>
+      <w:r>
+        <w:rPr>
+          <w:rFonts w:ascii="Arial" w:hAnsi="Arial" w:cs="Arial"/>
+          <w:sz w:val="22"/>
+          <w:szCs w:val="22"/>
+        </w:rPr>
+        <w:t>,</w:t>
+      </w:r>
+      <w:r>
+        <w:rPr>
+          <w:rFonts w:ascii="Arial" w:hAnsi="Arial" w:cs="Arial"/>
+          <w:sz w:val="22"/>
+          <w:szCs w:val="22"/>
+        </w:rPr>
+        <w:t>534</w:t>
+      </w:r>
+      <w:r>
+        <w:rPr>
+          <w:rFonts w:ascii="Arial" w:hAnsi="Arial" w:cs="Arial"/>
+          <w:sz w:val="22"/>
+          <w:szCs w:val="22"/>
+        </w:rPr>
+        <w:t xml:space="preserve">, mostly due to suggesting far too many mailings at </w:t>
+      </w:r>
+      <w:r>
+        <w:rPr>
+          <w:rFonts w:ascii="Arial" w:hAnsi="Arial" w:cs="Arial"/>
+          <w:sz w:val="22"/>
+          <w:szCs w:val="22"/>
+        </w:rPr>
+        <w:t>1</w:t>
+      </w:r>
+      <w:r>
+        <w:rPr>
+          <w:rFonts w:ascii="Arial" w:hAnsi="Arial" w:cs="Arial"/>
+          <w:sz w:val="22"/>
+          <w:szCs w:val="22"/>
+        </w:rPr>
+        <w:t>,</w:t>
+      </w:r>
+      <w:r>
+        <w:rPr>
+          <w:rFonts w:ascii="Arial" w:hAnsi="Arial" w:cs="Arial"/>
+          <w:sz w:val="22"/>
+          <w:szCs w:val="22"/>
+        </w:rPr>
+        <w:t>925</w:t>
+      </w:r>
+      <w:r>
+        <w:rPr>
+          <w:rFonts w:ascii="Arial" w:hAnsi="Arial" w:cs="Arial"/>
+          <w:sz w:val="22"/>
+          <w:szCs w:val="22"/>
+        </w:rPr>
+        <w:t xml:space="preserve">.  </w:t>
+      </w:r>
+      <w:r>
+        <w:rPr>
+          <w:rFonts w:ascii="Arial" w:hAnsi="Arial" w:cs="Arial"/>
+          <w:sz w:val="22"/>
+          <w:szCs w:val="22"/>
+        </w:rPr>
+        <w:t>The tuned model, utilizing the radial kernel performs substantially better, raking in a potential profit of $</w:t>
+      </w:r>
+      <w:r>
+        <w:rPr>
+          <w:rFonts w:ascii="Arial" w:hAnsi="Arial" w:cs="Arial"/>
+          <w:sz w:val="22"/>
+          <w:szCs w:val="22"/>
+        </w:rPr>
+        <w:t>11</w:t>
+      </w:r>
+      <w:r>
+        <w:rPr>
+          <w:rFonts w:ascii="Arial" w:hAnsi="Arial" w:cs="Arial"/>
+          <w:sz w:val="22"/>
+          <w:szCs w:val="22"/>
+        </w:rPr>
+        <w:t>,336.50 on the valid</w:t>
+      </w:r>
+      <w:bookmarkStart w:id="0" w:name="_GoBack"/>
+      <w:bookmarkEnd w:id="0"/>
+      <w:r>
+        <w:rPr>
+          <w:rFonts w:ascii="Arial" w:hAnsi="Arial" w:cs="Arial"/>
+          <w:sz w:val="22"/>
+          <w:szCs w:val="22"/>
+        </w:rPr>
+        <w:t xml:space="preserve">ation data through only </w:t>
+      </w:r>
+      <w:r>
+        <w:rPr>
+          <w:rFonts w:ascii="Arial" w:hAnsi="Arial" w:cs="Arial"/>
+          <w:sz w:val="22"/>
+          <w:szCs w:val="22"/>
+        </w:rPr>
+        <w:t>1</w:t>
+      </w:r>
+      <w:r>
+        <w:rPr>
+          <w:rFonts w:ascii="Arial" w:hAnsi="Arial" w:cs="Arial"/>
+          <w:sz w:val="22"/>
+          <w:szCs w:val="22"/>
+        </w:rPr>
+        <w:t>,444 mailings.</w:t>
+      </w:r>
     </w:p>
     <w:p>
       <w:pPr>
@@ -10469,7 +10509,7 @@
 </file>
 
 <file path=customXml/itemProps1.xml><?xml version="1.0" encoding="utf-8"?>
-<ds:datastoreItem xmlns:ds="http://schemas.openxmlformats.org/officeDocument/2006/customXml" ds:itemID="{A9831091-B8BD-494E-B9A9-92B1B23343E8}">
+<ds:datastoreItem xmlns:ds="http://schemas.openxmlformats.org/officeDocument/2006/customXml" ds:itemID="{32B539FF-7067-5C45-9C8C-1A5EF9F96074}">
   <ds:schemaRefs>
     <ds:schemaRef ds:uri="http://schemas.openxmlformats.org/officeDocument/2006/bibliography"/>
   </ds:schemaRefs>

</xml_diff>

<commit_message>
"Adding in blank sections for other techniques."
</commit_message>
<xml_diff>
--- a/Final_Project_Group2.docx
+++ b/Final_Project_Group2.docx
@@ -2545,6 +2545,125 @@
         <w:pStyle w:val="Heading1"/>
         <w:spacing w:before="0"/>
         <w:rPr>
+          <w:color w:val="17365D" w:themeColor="text2" w:themeShade="BF"/>
+          <w:sz w:val="24"/>
+          <w:szCs w:val="24"/>
+        </w:rPr>
+      </w:pPr>
+      <w:r>
+        <w:rPr>
+          <w:color w:val="17365D" w:themeColor="text2" w:themeShade="BF"/>
+          <w:sz w:val="24"/>
+          <w:szCs w:val="24"/>
+        </w:rPr>
+        <w:t xml:space="preserve">Model </w:t>
+      </w:r>
+      <w:r>
+        <w:rPr>
+          <w:color w:val="17365D" w:themeColor="text2" w:themeShade="BF"/>
+          <w:sz w:val="24"/>
+          <w:szCs w:val="24"/>
+        </w:rPr>
+        <w:t xml:space="preserve">Technique </w:t>
+      </w:r>
+      <w:r>
+        <w:rPr>
+          <w:color w:val="17365D" w:themeColor="text2" w:themeShade="BF"/>
+          <w:sz w:val="24"/>
+          <w:szCs w:val="24"/>
+        </w:rPr>
+        <w:t xml:space="preserve">1: </w:t>
+      </w:r>
+      <w:r>
+        <w:rPr>
+          <w:color w:val="17365D" w:themeColor="text2" w:themeShade="BF"/>
+          <w:sz w:val="24"/>
+          <w:szCs w:val="24"/>
+        </w:rPr>
+        <w:t>Logistic Regression</w:t>
+      </w:r>
+    </w:p>
+    <w:p>
+      <w:pPr>
+        <w:pStyle w:val="Heading1"/>
+        <w:spacing w:before="0"/>
+        <w:rPr>
+          <w:color w:val="17365D" w:themeColor="text2" w:themeShade="BF"/>
+          <w:sz w:val="24"/>
+          <w:szCs w:val="24"/>
+        </w:rPr>
+      </w:pPr>
+      <w:r>
+        <w:rPr>
+          <w:color w:val="17365D" w:themeColor="text2" w:themeShade="BF"/>
+          <w:sz w:val="24"/>
+          <w:szCs w:val="24"/>
+        </w:rPr>
+        <w:t>Model Technique 2: Logistic General Additive Model</w:t>
+      </w:r>
+    </w:p>
+    <w:p>
+      <w:pPr>
+        <w:pStyle w:val="Heading1"/>
+        <w:spacing w:before="0"/>
+        <w:rPr>
+          <w:color w:val="17365D" w:themeColor="text2" w:themeShade="BF"/>
+          <w:sz w:val="24"/>
+          <w:szCs w:val="24"/>
+        </w:rPr>
+      </w:pPr>
+      <w:r>
+        <w:rPr>
+          <w:color w:val="17365D" w:themeColor="text2" w:themeShade="BF"/>
+          <w:sz w:val="24"/>
+          <w:szCs w:val="24"/>
+        </w:rPr>
+        <w:t>Model Technique 3: Linear Discriminant Analysis</w:t>
+      </w:r>
+    </w:p>
+    <w:p>
+      <w:pPr>
+        <w:pStyle w:val="Heading1"/>
+        <w:spacing w:before="0"/>
+        <w:rPr>
+          <w:color w:val="17365D" w:themeColor="text2" w:themeShade="BF"/>
+          <w:sz w:val="24"/>
+          <w:szCs w:val="24"/>
+        </w:rPr>
+      </w:pPr>
+      <w:r>
+        <w:rPr>
+          <w:color w:val="17365D" w:themeColor="text2" w:themeShade="BF"/>
+          <w:sz w:val="24"/>
+          <w:szCs w:val="24"/>
+        </w:rPr>
+        <w:t>Model Technique 4: Quadratic Discriminant Analysis</w:t>
+      </w:r>
+    </w:p>
+    <w:p>
+      <w:pPr>
+        <w:pStyle w:val="Heading1"/>
+        <w:spacing w:before="0"/>
+        <w:rPr>
+          <w:color w:val="17365D" w:themeColor="text2" w:themeShade="BF"/>
+          <w:sz w:val="24"/>
+          <w:szCs w:val="24"/>
+        </w:rPr>
+      </w:pPr>
+      <w:r>
+        <w:rPr>
+          <w:color w:val="17365D" w:themeColor="text2" w:themeShade="BF"/>
+          <w:sz w:val="24"/>
+          <w:szCs w:val="24"/>
+        </w:rPr>
+        <w:t>Model Technique 5: K-Nearest Neighbor Classification</w:t>
+      </w:r>
+    </w:p>
+    <w:p>
+      <w:pPr>
+        <w:pStyle w:val="Heading1"/>
+        <w:spacing w:before="0"/>
+        <w:rPr>
           <w:color w:val="auto"/>
           <w:sz w:val="24"/>
           <w:szCs w:val="24"/>
@@ -2552,210 +2671,11 @@
       </w:pPr>
       <w:r>
         <w:rPr>
-          <w:color w:val="auto"/>
+          <w:color w:val="17365D" w:themeColor="text2" w:themeShade="BF"/>
           <w:sz w:val="24"/>
           <w:szCs w:val="24"/>
         </w:rPr>
-        <w:t xml:space="preserve">Model </w:t>
-      </w:r>
-      <w:r>
-        <w:rPr>
-          <w:color w:val="auto"/>
-          <w:sz w:val="24"/>
-          <w:szCs w:val="24"/>
-        </w:rPr>
-        <w:t xml:space="preserve">Technique </w:t>
-      </w:r>
-      <w:r>
-        <w:rPr>
-          <w:color w:val="auto"/>
-          <w:sz w:val="24"/>
-          <w:szCs w:val="24"/>
-        </w:rPr>
-        <w:t xml:space="preserve">1: </w:t>
-      </w:r>
-      <w:r>
-        <w:rPr>
-          <w:color w:val="auto"/>
-          <w:sz w:val="24"/>
-          <w:szCs w:val="24"/>
-        </w:rPr>
-        <w:t>Logistic Regression</w:t>
-      </w:r>
-    </w:p>
-    <w:p>
-      <w:pPr>
-        <w:pStyle w:val="Heading1"/>
-        <w:spacing w:before="0"/>
-        <w:rPr>
-          <w:color w:val="auto"/>
-          <w:sz w:val="24"/>
-          <w:szCs w:val="24"/>
-        </w:rPr>
-      </w:pPr>
-      <w:r>
-        <w:rPr>
-          <w:color w:val="auto"/>
-          <w:sz w:val="24"/>
-          <w:szCs w:val="24"/>
-        </w:rPr>
-        <w:t>Model Technique 2</w:t>
-      </w:r>
-      <w:r>
-        <w:rPr>
-          <w:color w:val="auto"/>
-          <w:sz w:val="24"/>
-          <w:szCs w:val="24"/>
-        </w:rPr>
-        <w:t xml:space="preserve">: </w:t>
-      </w:r>
-      <w:r>
-        <w:rPr>
-          <w:color w:val="auto"/>
-          <w:sz w:val="24"/>
-          <w:szCs w:val="24"/>
-        </w:rPr>
-        <w:t>Logistic General Additive Model</w:t>
-      </w:r>
-    </w:p>
-    <w:p>
-      <w:pPr>
-        <w:pStyle w:val="Heading1"/>
-        <w:spacing w:before="0"/>
-        <w:rPr>
-          <w:color w:val="auto"/>
-          <w:sz w:val="24"/>
-          <w:szCs w:val="24"/>
-        </w:rPr>
-      </w:pPr>
-      <w:r>
-        <w:rPr>
-          <w:color w:val="auto"/>
-          <w:sz w:val="24"/>
-          <w:szCs w:val="24"/>
-        </w:rPr>
-        <w:t>Model Technique 3</w:t>
-      </w:r>
-      <w:r>
-        <w:rPr>
-          <w:color w:val="auto"/>
-          <w:sz w:val="24"/>
-          <w:szCs w:val="24"/>
-        </w:rPr>
-        <w:t xml:space="preserve">: </w:t>
-      </w:r>
-      <w:r>
-        <w:rPr>
-          <w:color w:val="auto"/>
-          <w:sz w:val="24"/>
-          <w:szCs w:val="24"/>
-        </w:rPr>
-        <w:t>Linear Discriminant Analysis</w:t>
-      </w:r>
-    </w:p>
-    <w:p>
-      <w:pPr>
-        <w:pStyle w:val="Heading1"/>
-        <w:spacing w:before="0"/>
-        <w:rPr>
-          <w:color w:val="auto"/>
-          <w:sz w:val="24"/>
-          <w:szCs w:val="24"/>
-        </w:rPr>
-      </w:pPr>
-      <w:r>
-        <w:rPr>
-          <w:color w:val="auto"/>
-          <w:sz w:val="24"/>
-          <w:szCs w:val="24"/>
-        </w:rPr>
-        <w:t>Model Technique 4</w:t>
-      </w:r>
-      <w:r>
-        <w:rPr>
-          <w:color w:val="auto"/>
-          <w:sz w:val="24"/>
-          <w:szCs w:val="24"/>
-        </w:rPr>
-        <w:t xml:space="preserve">: </w:t>
-      </w:r>
-      <w:r>
-        <w:rPr>
-          <w:color w:val="auto"/>
-          <w:sz w:val="24"/>
-          <w:szCs w:val="24"/>
-        </w:rPr>
-        <w:t>Quadratic Discriminant Analysis</w:t>
-      </w:r>
-    </w:p>
-    <w:p>
-      <w:pPr>
-        <w:pStyle w:val="Heading1"/>
-        <w:spacing w:before="0"/>
-        <w:rPr>
-          <w:color w:val="auto"/>
-          <w:sz w:val="24"/>
-          <w:szCs w:val="24"/>
-        </w:rPr>
-      </w:pPr>
-      <w:r>
-        <w:rPr>
-          <w:color w:val="auto"/>
-          <w:sz w:val="24"/>
-          <w:szCs w:val="24"/>
-        </w:rPr>
-        <w:t>Model Technique 5</w:t>
-      </w:r>
-      <w:r>
-        <w:rPr>
-          <w:color w:val="auto"/>
-          <w:sz w:val="24"/>
-          <w:szCs w:val="24"/>
-        </w:rPr>
-        <w:t xml:space="preserve">: </w:t>
-      </w:r>
-      <w:r>
-        <w:rPr>
-          <w:color w:val="auto"/>
-          <w:sz w:val="24"/>
-          <w:szCs w:val="24"/>
-        </w:rPr>
-        <w:t>K-Nearest Neighbor Classification</w:t>
-      </w:r>
-    </w:p>
-    <w:p>
-      <w:pPr>
-        <w:pStyle w:val="Heading1"/>
-        <w:spacing w:before="0"/>
-        <w:rPr>
-          <w:color w:val="auto"/>
-          <w:sz w:val="24"/>
-          <w:szCs w:val="24"/>
-        </w:rPr>
-      </w:pPr>
-      <w:r>
-        <w:rPr>
-          <w:color w:val="auto"/>
-          <w:sz w:val="24"/>
-          <w:szCs w:val="24"/>
-        </w:rPr>
-        <w:t>Model Technique 6</w:t>
-      </w:r>
-      <w:r>
-        <w:rPr>
-          <w:color w:val="auto"/>
-          <w:sz w:val="24"/>
-          <w:szCs w:val="24"/>
-        </w:rPr>
-        <w:t xml:space="preserve">: </w:t>
-      </w:r>
-      <w:r>
-        <w:rPr>
-          <w:color w:val="auto"/>
-          <w:sz w:val="24"/>
-          <w:szCs w:val="24"/>
-        </w:rPr>
-        <w:t>Decision Tree</w:t>
+        <w:t>Model Technique 6: Decision Tree</w:t>
       </w:r>
     </w:p>
     <w:p>
@@ -3046,7 +2966,24 @@
           <w:sz w:val="22"/>
           <w:szCs w:val="22"/>
         </w:rPr>
-        <w:t>Although [Figure X] demonstrates that the best decision tree is of size 10, the resulting tree from fitting that model is the exact same as the original decision tree model fit, capping this technique off at a $11,413.50 profit.</w:t>
+        <w:t xml:space="preserve">Although </w:t>
+      </w:r>
+      <w:r>
+        <w:rPr>
+          <w:rFonts w:ascii="Arial" w:hAnsi="Arial" w:cs="Arial"/>
+          <w:b/>
+          <w:sz w:val="22"/>
+          <w:szCs w:val="22"/>
+        </w:rPr>
+        <w:t>[Figure X]</w:t>
+      </w:r>
+      <w:r>
+        <w:rPr>
+          <w:rFonts w:ascii="Arial" w:hAnsi="Arial" w:cs="Arial"/>
+          <w:sz w:val="22"/>
+          <w:szCs w:val="22"/>
+        </w:rPr>
+        <w:t xml:space="preserve"> demonstrates that the best decision tree is of size 10, the resulting tree from fitting that model is the exact same as the original decision tree model fit, capping this technique off at a $11,413.50 profit.</w:t>
       </w:r>
     </w:p>
     <w:p/>
@@ -3055,14 +2992,14 @@
         <w:pStyle w:val="Heading1"/>
         <w:spacing w:before="0"/>
         <w:rPr>
-          <w:color w:val="auto"/>
+          <w:color w:val="17365D" w:themeColor="text2" w:themeShade="BF"/>
           <w:sz w:val="24"/>
           <w:szCs w:val="24"/>
         </w:rPr>
       </w:pPr>
       <w:r>
         <w:rPr>
-          <w:color w:val="auto"/>
+          <w:color w:val="17365D" w:themeColor="text2" w:themeShade="BF"/>
           <w:sz w:val="24"/>
           <w:szCs w:val="24"/>
         </w:rPr>
@@ -3070,19 +3007,11 @@
       </w:r>
       <w:r>
         <w:rPr>
-          <w:color w:val="auto"/>
+          <w:color w:val="17365D" w:themeColor="text2" w:themeShade="BF"/>
           <w:sz w:val="24"/>
           <w:szCs w:val="24"/>
         </w:rPr>
-        <w:t xml:space="preserve">: </w:t>
-      </w:r>
-      <w:r>
-        <w:rPr>
-          <w:color w:val="auto"/>
-          <w:sz w:val="24"/>
-          <w:szCs w:val="24"/>
-        </w:rPr>
-        <w:t>Random Forest</w:t>
+        <w:t>: Random Forest</w:t>
       </w:r>
     </w:p>
     <w:p>
@@ -3132,7 +3061,24 @@
           <w:sz w:val="22"/>
           <w:szCs w:val="22"/>
         </w:rPr>
-        <w:t xml:space="preserve">0.  Although this technique is demonstrating that it isn’t the best in terms of profit, the illustrating in [Figure X] below is incredibly useful in that it provide a clear visualization of the variables that are contributing the most to whether or not an individual will donate or not. </w:t>
+        <w:t xml:space="preserve">0.  Although this technique is demonstrating that it isn’t the best in terms of profit, the illustrating in </w:t>
+      </w:r>
+      <w:r>
+        <w:rPr>
+          <w:rFonts w:ascii="Arial" w:hAnsi="Arial" w:cs="Arial"/>
+          <w:b/>
+          <w:sz w:val="22"/>
+          <w:szCs w:val="22"/>
+        </w:rPr>
+        <w:t>[Figure X]</w:t>
+      </w:r>
+      <w:r>
+        <w:rPr>
+          <w:rFonts w:ascii="Arial" w:hAnsi="Arial" w:cs="Arial"/>
+          <w:sz w:val="22"/>
+          <w:szCs w:val="22"/>
+        </w:rPr>
+        <w:t xml:space="preserve"> below is incredibly useful in that it provide a clear visualization of the variables that are contributing the most to whether or not an individual will donate or not. </w:t>
       </w:r>
     </w:p>
     <w:p>
@@ -3145,13 +3091,13 @@
           <w:noProof/>
         </w:rPr>
         <w:drawing>
-          <wp:anchor distT="0" distB="0" distL="114300" distR="114300" simplePos="0" relativeHeight="251660288" behindDoc="0" locked="0" layoutInCell="1" allowOverlap="1" wp14:anchorId="6A24DEA6" wp14:editId="033F1C36">
+          <wp:anchor distT="0" distB="0" distL="114300" distR="114300" simplePos="0" relativeHeight="251660288" behindDoc="0" locked="0" layoutInCell="1" allowOverlap="1" wp14:anchorId="6A24DEA6" wp14:editId="4075F4AB">
             <wp:simplePos x="0" y="0"/>
             <wp:positionH relativeFrom="column">
-              <wp:posOffset>800100</wp:posOffset>
+              <wp:posOffset>1257300</wp:posOffset>
             </wp:positionH>
             <wp:positionV relativeFrom="paragraph">
-              <wp:posOffset>66040</wp:posOffset>
+              <wp:posOffset>155575</wp:posOffset>
             </wp:positionV>
             <wp:extent cx="3625215" cy="2146300"/>
             <wp:effectExtent l="0" t="0" r="6985" b="12700"/>
@@ -3276,34 +3222,18 @@
         <w:pStyle w:val="Heading1"/>
         <w:spacing w:before="0"/>
         <w:rPr>
-          <w:color w:val="auto"/>
+          <w:color w:val="17365D" w:themeColor="text2" w:themeShade="BF"/>
           <w:sz w:val="24"/>
           <w:szCs w:val="24"/>
         </w:rPr>
       </w:pPr>
       <w:r>
         <w:rPr>
-          <w:color w:val="auto"/>
+          <w:color w:val="17365D" w:themeColor="text2" w:themeShade="BF"/>
           <w:sz w:val="24"/>
           <w:szCs w:val="24"/>
         </w:rPr>
-        <w:t>Model Technique 8</w:t>
-      </w:r>
-      <w:r>
-        <w:rPr>
-          <w:color w:val="auto"/>
-          <w:sz w:val="24"/>
-          <w:szCs w:val="24"/>
-        </w:rPr>
-        <w:t xml:space="preserve">: </w:t>
-      </w:r>
-      <w:r>
-        <w:rPr>
-          <w:color w:val="auto"/>
-          <w:sz w:val="24"/>
-          <w:szCs w:val="24"/>
-        </w:rPr>
-        <w:t>Boosted Tree</w:t>
+        <w:t>Model Technique 8: Boosted Tree</w:t>
       </w:r>
     </w:p>
     <w:p>
@@ -3408,7 +3338,24 @@
           <w:sz w:val="22"/>
           <w:szCs w:val="22"/>
         </w:rPr>
-        <w:t>.00.  Of all tree based classification methods built, this is by far the highest performer.  In [Figure X] below, one can observe a similar visualization of the variables based on their relative influence on the classification of whether or not an individual is a</w:t>
+        <w:t xml:space="preserve">.00.  Of all tree based classification methods built, this is by far the highest performer.  In </w:t>
+      </w:r>
+      <w:r>
+        <w:rPr>
+          <w:rFonts w:ascii="Arial" w:hAnsi="Arial" w:cs="Arial"/>
+          <w:b/>
+          <w:sz w:val="22"/>
+          <w:szCs w:val="22"/>
+        </w:rPr>
+        <w:t>[Figure X]</w:t>
+      </w:r>
+      <w:r>
+        <w:rPr>
+          <w:rFonts w:ascii="Arial" w:hAnsi="Arial" w:cs="Arial"/>
+          <w:sz w:val="22"/>
+          <w:szCs w:val="22"/>
+        </w:rPr>
+        <w:t xml:space="preserve"> below, one can observe a similar visualization of the variables based on their relative influence on the classification of whether or not an individual is a</w:t>
       </w:r>
       <w:r>
         <w:rPr>
@@ -3451,6 +3398,1028 @@
         <w:t xml:space="preserve"> the most important variable is how many children the potential donor has.</w:t>
       </w:r>
     </w:p>
+    <w:tbl>
+      <w:tblPr>
+        <w:tblpPr w:leftFromText="180" w:rightFromText="180" w:vertAnchor="text" w:horzAnchor="page" w:tblpX="8749" w:tblpY="312"/>
+        <w:tblW w:w="2538" w:type="dxa"/>
+        <w:tblLayout w:type="fixed"/>
+        <w:tblLook w:val="04A0" w:firstRow="1" w:lastRow="0" w:firstColumn="1" w:lastColumn="0" w:noHBand="0" w:noVBand="1"/>
+      </w:tblPr>
+      <w:tblGrid>
+        <w:gridCol w:w="661"/>
+        <w:gridCol w:w="1877"/>
+      </w:tblGrid>
+      <w:tr>
+        <w:trPr>
+          <w:trHeight w:hRule="exact" w:val="259"/>
+        </w:trPr>
+        <w:tc>
+          <w:tcPr>
+            <w:tcW w:w="661" w:type="dxa"/>
+            <w:tcBorders>
+              <w:top w:val="single" w:sz="4" w:space="0" w:color="auto"/>
+              <w:left w:val="single" w:sz="4" w:space="0" w:color="auto"/>
+              <w:bottom w:val="single" w:sz="4" w:space="0" w:color="auto"/>
+              <w:right w:val="single" w:sz="4" w:space="0" w:color="auto"/>
+            </w:tcBorders>
+            <w:shd w:val="clear" w:color="000000" w:fill="95B3D7"/>
+            <w:noWrap/>
+            <w:vAlign w:val="bottom"/>
+            <w:hideMark/>
+          </w:tcPr>
+          <w:p>
+            <w:pPr>
+              <w:rPr>
+                <w:rFonts w:ascii="Arial" w:eastAsia="Times New Roman" w:hAnsi="Arial" w:cs="Arial"/>
+                <w:color w:val="000000"/>
+                <w:sz w:val="20"/>
+                <w:szCs w:val="20"/>
+              </w:rPr>
+            </w:pPr>
+            <w:r>
+              <w:rPr>
+                <w:rFonts w:ascii="Arial" w:eastAsia="Times New Roman" w:hAnsi="Arial" w:cs="Arial"/>
+                <w:color w:val="000000"/>
+                <w:sz w:val="20"/>
+                <w:szCs w:val="20"/>
+              </w:rPr>
+              <w:t>Var</w:t>
+            </w:r>
+          </w:p>
+        </w:tc>
+        <w:tc>
+          <w:tcPr>
+            <w:tcW w:w="1877" w:type="dxa"/>
+            <w:tcBorders>
+              <w:top w:val="single" w:sz="4" w:space="0" w:color="auto"/>
+              <w:left w:val="nil"/>
+              <w:bottom w:val="single" w:sz="4" w:space="0" w:color="auto"/>
+              <w:right w:val="single" w:sz="4" w:space="0" w:color="auto"/>
+            </w:tcBorders>
+            <w:shd w:val="clear" w:color="000000" w:fill="95B3D7"/>
+            <w:noWrap/>
+            <w:vAlign w:val="bottom"/>
+            <w:hideMark/>
+          </w:tcPr>
+          <w:p>
+            <w:pPr>
+              <w:rPr>
+                <w:rFonts w:ascii="Arial" w:eastAsia="Times New Roman" w:hAnsi="Arial" w:cs="Arial"/>
+                <w:color w:val="000000"/>
+                <w:sz w:val="20"/>
+                <w:szCs w:val="20"/>
+              </w:rPr>
+            </w:pPr>
+            <w:r>
+              <w:rPr>
+                <w:rFonts w:ascii="Arial" w:eastAsia="Times New Roman" w:hAnsi="Arial" w:cs="Arial"/>
+                <w:color w:val="000000"/>
+                <w:sz w:val="20"/>
+                <w:szCs w:val="20"/>
+              </w:rPr>
+              <w:t>Relative Influence</w:t>
+            </w:r>
+          </w:p>
+        </w:tc>
+      </w:tr>
+      <w:tr>
+        <w:trPr>
+          <w:trHeight w:hRule="exact" w:val="259"/>
+        </w:trPr>
+        <w:tc>
+          <w:tcPr>
+            <w:tcW w:w="661" w:type="dxa"/>
+            <w:tcBorders>
+              <w:top w:val="nil"/>
+              <w:left w:val="single" w:sz="4" w:space="0" w:color="auto"/>
+              <w:bottom w:val="single" w:sz="4" w:space="0" w:color="auto"/>
+              <w:right w:val="single" w:sz="4" w:space="0" w:color="auto"/>
+            </w:tcBorders>
+            <w:shd w:val="clear" w:color="auto" w:fill="auto"/>
+            <w:noWrap/>
+            <w:vAlign w:val="bottom"/>
+            <w:hideMark/>
+          </w:tcPr>
+          <w:p>
+            <w:pPr>
+              <w:rPr>
+                <w:rFonts w:ascii="Arial" w:eastAsia="Times New Roman" w:hAnsi="Arial" w:cs="Arial"/>
+                <w:color w:val="000000"/>
+                <w:sz w:val="20"/>
+                <w:szCs w:val="20"/>
+              </w:rPr>
+            </w:pPr>
+            <w:r>
+              <w:rPr>
+                <w:rFonts w:ascii="Arial" w:eastAsia="Times New Roman" w:hAnsi="Arial" w:cs="Arial"/>
+                <w:color w:val="000000"/>
+                <w:sz w:val="20"/>
+                <w:szCs w:val="20"/>
+              </w:rPr>
+              <w:t>chld</w:t>
+            </w:r>
+          </w:p>
+        </w:tc>
+        <w:tc>
+          <w:tcPr>
+            <w:tcW w:w="1877" w:type="dxa"/>
+            <w:tcBorders>
+              <w:top w:val="nil"/>
+              <w:left w:val="nil"/>
+              <w:bottom w:val="single" w:sz="4" w:space="0" w:color="auto"/>
+              <w:right w:val="single" w:sz="4" w:space="0" w:color="auto"/>
+            </w:tcBorders>
+            <w:shd w:val="clear" w:color="auto" w:fill="auto"/>
+            <w:noWrap/>
+            <w:vAlign w:val="bottom"/>
+            <w:hideMark/>
+          </w:tcPr>
+          <w:p>
+            <w:pPr>
+              <w:jc w:val="right"/>
+              <w:rPr>
+                <w:rFonts w:ascii="Arial" w:eastAsia="Times New Roman" w:hAnsi="Arial" w:cs="Arial"/>
+                <w:color w:val="000000"/>
+                <w:sz w:val="20"/>
+                <w:szCs w:val="20"/>
+              </w:rPr>
+            </w:pPr>
+            <w:r>
+              <w:rPr>
+                <w:rFonts w:ascii="Calibri" w:eastAsia="Times New Roman" w:hAnsi="Calibri" w:cs="Times New Roman"/>
+                <w:color w:val="000000"/>
+              </w:rPr>
+              <w:t>16.4728955</w:t>
+            </w:r>
+          </w:p>
+        </w:tc>
+      </w:tr>
+      <w:tr>
+        <w:trPr>
+          <w:trHeight w:hRule="exact" w:val="259"/>
+        </w:trPr>
+        <w:tc>
+          <w:tcPr>
+            <w:tcW w:w="661" w:type="dxa"/>
+            <w:tcBorders>
+              <w:top w:val="nil"/>
+              <w:left w:val="single" w:sz="4" w:space="0" w:color="auto"/>
+              <w:bottom w:val="single" w:sz="4" w:space="0" w:color="auto"/>
+              <w:right w:val="single" w:sz="4" w:space="0" w:color="auto"/>
+            </w:tcBorders>
+            <w:shd w:val="clear" w:color="auto" w:fill="auto"/>
+            <w:noWrap/>
+            <w:vAlign w:val="bottom"/>
+            <w:hideMark/>
+          </w:tcPr>
+          <w:p>
+            <w:pPr>
+              <w:rPr>
+                <w:rFonts w:ascii="Arial" w:eastAsia="Times New Roman" w:hAnsi="Arial" w:cs="Arial"/>
+                <w:color w:val="000000"/>
+                <w:sz w:val="20"/>
+                <w:szCs w:val="20"/>
+              </w:rPr>
+            </w:pPr>
+            <w:r>
+              <w:rPr>
+                <w:rFonts w:ascii="Arial" w:eastAsia="Times New Roman" w:hAnsi="Arial" w:cs="Arial"/>
+                <w:color w:val="000000"/>
+                <w:sz w:val="20"/>
+                <w:szCs w:val="20"/>
+              </w:rPr>
+              <w:t>agif</w:t>
+            </w:r>
+          </w:p>
+        </w:tc>
+        <w:tc>
+          <w:tcPr>
+            <w:tcW w:w="1877" w:type="dxa"/>
+            <w:tcBorders>
+              <w:top w:val="nil"/>
+              <w:left w:val="nil"/>
+              <w:bottom w:val="single" w:sz="4" w:space="0" w:color="auto"/>
+              <w:right w:val="single" w:sz="4" w:space="0" w:color="auto"/>
+            </w:tcBorders>
+            <w:shd w:val="clear" w:color="auto" w:fill="auto"/>
+            <w:noWrap/>
+            <w:vAlign w:val="bottom"/>
+            <w:hideMark/>
+          </w:tcPr>
+          <w:p>
+            <w:pPr>
+              <w:jc w:val="right"/>
+              <w:rPr>
+                <w:rFonts w:ascii="Arial" w:eastAsia="Times New Roman" w:hAnsi="Arial" w:cs="Arial"/>
+                <w:color w:val="000000"/>
+                <w:sz w:val="20"/>
+                <w:szCs w:val="20"/>
+              </w:rPr>
+            </w:pPr>
+            <w:r>
+              <w:rPr>
+                <w:rFonts w:ascii="Calibri" w:eastAsia="Times New Roman" w:hAnsi="Calibri" w:cs="Times New Roman"/>
+                <w:color w:val="000000"/>
+              </w:rPr>
+              <w:t>9.1065005</w:t>
+            </w:r>
+          </w:p>
+        </w:tc>
+      </w:tr>
+      <w:tr>
+        <w:trPr>
+          <w:trHeight w:hRule="exact" w:val="259"/>
+        </w:trPr>
+        <w:tc>
+          <w:tcPr>
+            <w:tcW w:w="661" w:type="dxa"/>
+            <w:tcBorders>
+              <w:top w:val="nil"/>
+              <w:left w:val="single" w:sz="4" w:space="0" w:color="auto"/>
+              <w:bottom w:val="single" w:sz="4" w:space="0" w:color="auto"/>
+              <w:right w:val="single" w:sz="4" w:space="0" w:color="auto"/>
+            </w:tcBorders>
+            <w:shd w:val="clear" w:color="auto" w:fill="auto"/>
+            <w:noWrap/>
+            <w:vAlign w:val="bottom"/>
+            <w:hideMark/>
+          </w:tcPr>
+          <w:p>
+            <w:pPr>
+              <w:rPr>
+                <w:rFonts w:ascii="Arial" w:eastAsia="Times New Roman" w:hAnsi="Arial" w:cs="Arial"/>
+                <w:color w:val="000000"/>
+                <w:sz w:val="20"/>
+                <w:szCs w:val="20"/>
+              </w:rPr>
+            </w:pPr>
+            <w:r>
+              <w:rPr>
+                <w:rFonts w:ascii="Arial" w:eastAsia="Times New Roman" w:hAnsi="Arial" w:cs="Arial"/>
+                <w:color w:val="000000"/>
+                <w:sz w:val="20"/>
+                <w:szCs w:val="20"/>
+              </w:rPr>
+              <w:t>avhv</w:t>
+            </w:r>
+          </w:p>
+        </w:tc>
+        <w:tc>
+          <w:tcPr>
+            <w:tcW w:w="1877" w:type="dxa"/>
+            <w:tcBorders>
+              <w:top w:val="nil"/>
+              <w:left w:val="nil"/>
+              <w:bottom w:val="single" w:sz="4" w:space="0" w:color="auto"/>
+              <w:right w:val="single" w:sz="4" w:space="0" w:color="auto"/>
+            </w:tcBorders>
+            <w:shd w:val="clear" w:color="auto" w:fill="auto"/>
+            <w:noWrap/>
+            <w:vAlign w:val="bottom"/>
+            <w:hideMark/>
+          </w:tcPr>
+          <w:p>
+            <w:pPr>
+              <w:jc w:val="right"/>
+              <w:rPr>
+                <w:rFonts w:ascii="Arial" w:eastAsia="Times New Roman" w:hAnsi="Arial" w:cs="Arial"/>
+                <w:color w:val="000000"/>
+                <w:sz w:val="20"/>
+                <w:szCs w:val="20"/>
+              </w:rPr>
+            </w:pPr>
+            <w:r>
+              <w:rPr>
+                <w:rFonts w:ascii="Calibri" w:eastAsia="Times New Roman" w:hAnsi="Calibri" w:cs="Times New Roman"/>
+                <w:color w:val="000000"/>
+              </w:rPr>
+              <w:t>8.0688407</w:t>
+            </w:r>
+          </w:p>
+        </w:tc>
+      </w:tr>
+      <w:tr>
+        <w:trPr>
+          <w:trHeight w:hRule="exact" w:val="259"/>
+        </w:trPr>
+        <w:tc>
+          <w:tcPr>
+            <w:tcW w:w="661" w:type="dxa"/>
+            <w:tcBorders>
+              <w:top w:val="nil"/>
+              <w:left w:val="single" w:sz="4" w:space="0" w:color="auto"/>
+              <w:bottom w:val="single" w:sz="4" w:space="0" w:color="auto"/>
+              <w:right w:val="single" w:sz="4" w:space="0" w:color="auto"/>
+            </w:tcBorders>
+            <w:shd w:val="clear" w:color="auto" w:fill="auto"/>
+            <w:noWrap/>
+            <w:vAlign w:val="bottom"/>
+            <w:hideMark/>
+          </w:tcPr>
+          <w:p>
+            <w:pPr>
+              <w:rPr>
+                <w:rFonts w:ascii="Arial" w:eastAsia="Times New Roman" w:hAnsi="Arial" w:cs="Arial"/>
+                <w:color w:val="000000"/>
+                <w:sz w:val="20"/>
+                <w:szCs w:val="20"/>
+              </w:rPr>
+            </w:pPr>
+            <w:r>
+              <w:rPr>
+                <w:rFonts w:ascii="Arial" w:eastAsia="Times New Roman" w:hAnsi="Arial" w:cs="Arial"/>
+                <w:color w:val="000000"/>
+                <w:sz w:val="20"/>
+                <w:szCs w:val="20"/>
+              </w:rPr>
+              <w:t>tgif</w:t>
+            </w:r>
+          </w:p>
+        </w:tc>
+        <w:tc>
+          <w:tcPr>
+            <w:tcW w:w="1877" w:type="dxa"/>
+            <w:tcBorders>
+              <w:top w:val="nil"/>
+              <w:left w:val="nil"/>
+              <w:bottom w:val="single" w:sz="4" w:space="0" w:color="auto"/>
+              <w:right w:val="single" w:sz="4" w:space="0" w:color="auto"/>
+            </w:tcBorders>
+            <w:shd w:val="clear" w:color="auto" w:fill="auto"/>
+            <w:noWrap/>
+            <w:vAlign w:val="bottom"/>
+            <w:hideMark/>
+          </w:tcPr>
+          <w:p>
+            <w:pPr>
+              <w:jc w:val="right"/>
+              <w:rPr>
+                <w:rFonts w:ascii="Arial" w:eastAsia="Times New Roman" w:hAnsi="Arial" w:cs="Arial"/>
+                <w:color w:val="000000"/>
+                <w:sz w:val="20"/>
+                <w:szCs w:val="20"/>
+              </w:rPr>
+            </w:pPr>
+            <w:r>
+              <w:rPr>
+                <w:rFonts w:ascii="Calibri" w:eastAsia="Times New Roman" w:hAnsi="Calibri" w:cs="Times New Roman"/>
+                <w:color w:val="000000"/>
+              </w:rPr>
+              <w:t>7.893357</w:t>
+            </w:r>
+          </w:p>
+        </w:tc>
+      </w:tr>
+      <w:tr>
+        <w:trPr>
+          <w:trHeight w:hRule="exact" w:val="259"/>
+        </w:trPr>
+        <w:tc>
+          <w:tcPr>
+            <w:tcW w:w="661" w:type="dxa"/>
+            <w:tcBorders>
+              <w:top w:val="nil"/>
+              <w:left w:val="single" w:sz="4" w:space="0" w:color="auto"/>
+              <w:bottom w:val="single" w:sz="4" w:space="0" w:color="auto"/>
+              <w:right w:val="single" w:sz="4" w:space="0" w:color="auto"/>
+            </w:tcBorders>
+            <w:shd w:val="clear" w:color="auto" w:fill="auto"/>
+            <w:noWrap/>
+            <w:vAlign w:val="bottom"/>
+            <w:hideMark/>
+          </w:tcPr>
+          <w:p>
+            <w:pPr>
+              <w:rPr>
+                <w:rFonts w:ascii="Arial" w:eastAsia="Times New Roman" w:hAnsi="Arial" w:cs="Arial"/>
+                <w:color w:val="000000"/>
+                <w:sz w:val="20"/>
+                <w:szCs w:val="20"/>
+              </w:rPr>
+            </w:pPr>
+            <w:r>
+              <w:rPr>
+                <w:rFonts w:ascii="Arial" w:eastAsia="Times New Roman" w:hAnsi="Arial" w:cs="Arial"/>
+                <w:color w:val="000000"/>
+                <w:sz w:val="20"/>
+                <w:szCs w:val="20"/>
+              </w:rPr>
+              <w:t>hinc</w:t>
+            </w:r>
+          </w:p>
+        </w:tc>
+        <w:tc>
+          <w:tcPr>
+            <w:tcW w:w="1877" w:type="dxa"/>
+            <w:tcBorders>
+              <w:top w:val="nil"/>
+              <w:left w:val="nil"/>
+              <w:bottom w:val="single" w:sz="4" w:space="0" w:color="auto"/>
+              <w:right w:val="single" w:sz="4" w:space="0" w:color="auto"/>
+            </w:tcBorders>
+            <w:shd w:val="clear" w:color="auto" w:fill="auto"/>
+            <w:noWrap/>
+            <w:vAlign w:val="bottom"/>
+            <w:hideMark/>
+          </w:tcPr>
+          <w:p>
+            <w:pPr>
+              <w:jc w:val="right"/>
+              <w:rPr>
+                <w:rFonts w:ascii="Arial" w:eastAsia="Times New Roman" w:hAnsi="Arial" w:cs="Arial"/>
+                <w:color w:val="000000"/>
+                <w:sz w:val="20"/>
+                <w:szCs w:val="20"/>
+              </w:rPr>
+            </w:pPr>
+            <w:r>
+              <w:rPr>
+                <w:rFonts w:ascii="Calibri" w:eastAsia="Times New Roman" w:hAnsi="Calibri" w:cs="Times New Roman"/>
+                <w:color w:val="000000"/>
+              </w:rPr>
+              <w:t>6.8809433</w:t>
+            </w:r>
+          </w:p>
+        </w:tc>
+      </w:tr>
+      <w:tr>
+        <w:trPr>
+          <w:trHeight w:hRule="exact" w:val="259"/>
+        </w:trPr>
+        <w:tc>
+          <w:tcPr>
+            <w:tcW w:w="661" w:type="dxa"/>
+            <w:tcBorders>
+              <w:top w:val="nil"/>
+              <w:left w:val="single" w:sz="4" w:space="0" w:color="auto"/>
+              <w:bottom w:val="single" w:sz="4" w:space="0" w:color="auto"/>
+              <w:right w:val="single" w:sz="4" w:space="0" w:color="auto"/>
+            </w:tcBorders>
+            <w:shd w:val="clear" w:color="auto" w:fill="auto"/>
+            <w:noWrap/>
+            <w:vAlign w:val="bottom"/>
+            <w:hideMark/>
+          </w:tcPr>
+          <w:p>
+            <w:pPr>
+              <w:rPr>
+                <w:rFonts w:ascii="Arial" w:eastAsia="Times New Roman" w:hAnsi="Arial" w:cs="Arial"/>
+                <w:color w:val="000000"/>
+                <w:sz w:val="20"/>
+                <w:szCs w:val="20"/>
+              </w:rPr>
+            </w:pPr>
+            <w:r>
+              <w:rPr>
+                <w:rFonts w:ascii="Arial" w:eastAsia="Times New Roman" w:hAnsi="Arial" w:cs="Arial"/>
+                <w:color w:val="000000"/>
+                <w:sz w:val="20"/>
+                <w:szCs w:val="20"/>
+              </w:rPr>
+              <w:t>incm</w:t>
+            </w:r>
+          </w:p>
+        </w:tc>
+        <w:tc>
+          <w:tcPr>
+            <w:tcW w:w="1877" w:type="dxa"/>
+            <w:tcBorders>
+              <w:top w:val="nil"/>
+              <w:left w:val="nil"/>
+              <w:bottom w:val="single" w:sz="4" w:space="0" w:color="auto"/>
+              <w:right w:val="single" w:sz="4" w:space="0" w:color="auto"/>
+            </w:tcBorders>
+            <w:shd w:val="clear" w:color="auto" w:fill="auto"/>
+            <w:noWrap/>
+            <w:vAlign w:val="bottom"/>
+            <w:hideMark/>
+          </w:tcPr>
+          <w:p>
+            <w:pPr>
+              <w:jc w:val="right"/>
+              <w:rPr>
+                <w:rFonts w:ascii="Arial" w:eastAsia="Times New Roman" w:hAnsi="Arial" w:cs="Arial"/>
+                <w:color w:val="000000"/>
+                <w:sz w:val="20"/>
+                <w:szCs w:val="20"/>
+              </w:rPr>
+            </w:pPr>
+            <w:r>
+              <w:rPr>
+                <w:rFonts w:ascii="Calibri" w:eastAsia="Times New Roman" w:hAnsi="Calibri" w:cs="Times New Roman"/>
+                <w:color w:val="000000"/>
+              </w:rPr>
+              <w:t>6.2528839</w:t>
+            </w:r>
+          </w:p>
+        </w:tc>
+      </w:tr>
+      <w:tr>
+        <w:trPr>
+          <w:trHeight w:hRule="exact" w:val="259"/>
+        </w:trPr>
+        <w:tc>
+          <w:tcPr>
+            <w:tcW w:w="661" w:type="dxa"/>
+            <w:tcBorders>
+              <w:top w:val="nil"/>
+              <w:left w:val="single" w:sz="4" w:space="0" w:color="auto"/>
+              <w:bottom w:val="single" w:sz="4" w:space="0" w:color="auto"/>
+              <w:right w:val="single" w:sz="4" w:space="0" w:color="auto"/>
+            </w:tcBorders>
+            <w:shd w:val="clear" w:color="auto" w:fill="auto"/>
+            <w:noWrap/>
+            <w:vAlign w:val="bottom"/>
+            <w:hideMark/>
+          </w:tcPr>
+          <w:p>
+            <w:pPr>
+              <w:rPr>
+                <w:rFonts w:ascii="Arial" w:eastAsia="Times New Roman" w:hAnsi="Arial" w:cs="Arial"/>
+                <w:color w:val="000000"/>
+                <w:sz w:val="20"/>
+                <w:szCs w:val="20"/>
+              </w:rPr>
+            </w:pPr>
+            <w:r>
+              <w:rPr>
+                <w:rFonts w:ascii="Arial" w:eastAsia="Times New Roman" w:hAnsi="Arial" w:cs="Arial"/>
+                <w:color w:val="000000"/>
+                <w:sz w:val="20"/>
+                <w:szCs w:val="20"/>
+              </w:rPr>
+              <w:t>npro</w:t>
+            </w:r>
+          </w:p>
+        </w:tc>
+        <w:tc>
+          <w:tcPr>
+            <w:tcW w:w="1877" w:type="dxa"/>
+            <w:tcBorders>
+              <w:top w:val="nil"/>
+              <w:left w:val="nil"/>
+              <w:bottom w:val="single" w:sz="4" w:space="0" w:color="auto"/>
+              <w:right w:val="single" w:sz="4" w:space="0" w:color="auto"/>
+            </w:tcBorders>
+            <w:shd w:val="clear" w:color="auto" w:fill="auto"/>
+            <w:noWrap/>
+            <w:vAlign w:val="bottom"/>
+            <w:hideMark/>
+          </w:tcPr>
+          <w:p>
+            <w:pPr>
+              <w:jc w:val="right"/>
+              <w:rPr>
+                <w:rFonts w:ascii="Arial" w:eastAsia="Times New Roman" w:hAnsi="Arial" w:cs="Arial"/>
+                <w:color w:val="000000"/>
+                <w:sz w:val="20"/>
+                <w:szCs w:val="20"/>
+              </w:rPr>
+            </w:pPr>
+            <w:r>
+              <w:rPr>
+                <w:rFonts w:ascii="Calibri" w:eastAsia="Times New Roman" w:hAnsi="Calibri" w:cs="Times New Roman"/>
+                <w:color w:val="000000"/>
+              </w:rPr>
+              <w:t>6.224251</w:t>
+            </w:r>
+          </w:p>
+        </w:tc>
+      </w:tr>
+      <w:tr>
+        <w:trPr>
+          <w:trHeight w:hRule="exact" w:val="259"/>
+        </w:trPr>
+        <w:tc>
+          <w:tcPr>
+            <w:tcW w:w="661" w:type="dxa"/>
+            <w:tcBorders>
+              <w:top w:val="nil"/>
+              <w:left w:val="single" w:sz="4" w:space="0" w:color="auto"/>
+              <w:bottom w:val="single" w:sz="4" w:space="0" w:color="auto"/>
+              <w:right w:val="single" w:sz="4" w:space="0" w:color="auto"/>
+            </w:tcBorders>
+            <w:shd w:val="clear" w:color="auto" w:fill="auto"/>
+            <w:noWrap/>
+            <w:vAlign w:val="bottom"/>
+            <w:hideMark/>
+          </w:tcPr>
+          <w:p>
+            <w:pPr>
+              <w:rPr>
+                <w:rFonts w:ascii="Arial" w:eastAsia="Times New Roman" w:hAnsi="Arial" w:cs="Arial"/>
+                <w:color w:val="000000"/>
+                <w:sz w:val="20"/>
+                <w:szCs w:val="20"/>
+              </w:rPr>
+            </w:pPr>
+            <w:r>
+              <w:rPr>
+                <w:rFonts w:ascii="Arial" w:eastAsia="Times New Roman" w:hAnsi="Arial" w:cs="Arial"/>
+                <w:color w:val="000000"/>
+                <w:sz w:val="20"/>
+                <w:szCs w:val="20"/>
+              </w:rPr>
+              <w:t>inca</w:t>
+            </w:r>
+          </w:p>
+        </w:tc>
+        <w:tc>
+          <w:tcPr>
+            <w:tcW w:w="1877" w:type="dxa"/>
+            <w:tcBorders>
+              <w:top w:val="nil"/>
+              <w:left w:val="nil"/>
+              <w:bottom w:val="single" w:sz="4" w:space="0" w:color="auto"/>
+              <w:right w:val="single" w:sz="4" w:space="0" w:color="auto"/>
+            </w:tcBorders>
+            <w:shd w:val="clear" w:color="auto" w:fill="auto"/>
+            <w:noWrap/>
+            <w:vAlign w:val="bottom"/>
+            <w:hideMark/>
+          </w:tcPr>
+          <w:p>
+            <w:pPr>
+              <w:jc w:val="right"/>
+              <w:rPr>
+                <w:rFonts w:ascii="Arial" w:eastAsia="Times New Roman" w:hAnsi="Arial" w:cs="Arial"/>
+                <w:color w:val="000000"/>
+                <w:sz w:val="20"/>
+                <w:szCs w:val="20"/>
+              </w:rPr>
+            </w:pPr>
+            <w:r>
+              <w:rPr>
+                <w:rFonts w:ascii="Calibri" w:eastAsia="Times New Roman" w:hAnsi="Calibri" w:cs="Times New Roman"/>
+                <w:color w:val="000000"/>
+              </w:rPr>
+              <w:t>5.0164309</w:t>
+            </w:r>
+          </w:p>
+        </w:tc>
+      </w:tr>
+      <w:tr>
+        <w:trPr>
+          <w:trHeight w:hRule="exact" w:val="259"/>
+        </w:trPr>
+        <w:tc>
+          <w:tcPr>
+            <w:tcW w:w="661" w:type="dxa"/>
+            <w:tcBorders>
+              <w:top w:val="nil"/>
+              <w:left w:val="single" w:sz="4" w:space="0" w:color="auto"/>
+              <w:bottom w:val="single" w:sz="4" w:space="0" w:color="auto"/>
+              <w:right w:val="single" w:sz="4" w:space="0" w:color="auto"/>
+            </w:tcBorders>
+            <w:shd w:val="clear" w:color="auto" w:fill="auto"/>
+            <w:noWrap/>
+            <w:vAlign w:val="bottom"/>
+            <w:hideMark/>
+          </w:tcPr>
+          <w:p>
+            <w:pPr>
+              <w:rPr>
+                <w:rFonts w:ascii="Arial" w:eastAsia="Times New Roman" w:hAnsi="Arial" w:cs="Arial"/>
+                <w:color w:val="000000"/>
+                <w:sz w:val="20"/>
+                <w:szCs w:val="20"/>
+              </w:rPr>
+            </w:pPr>
+            <w:r>
+              <w:rPr>
+                <w:rFonts w:ascii="Arial" w:eastAsia="Times New Roman" w:hAnsi="Arial" w:cs="Arial"/>
+                <w:color w:val="000000"/>
+                <w:sz w:val="20"/>
+                <w:szCs w:val="20"/>
+              </w:rPr>
+              <w:t>wrat</w:t>
+            </w:r>
+          </w:p>
+        </w:tc>
+        <w:tc>
+          <w:tcPr>
+            <w:tcW w:w="1877" w:type="dxa"/>
+            <w:tcBorders>
+              <w:top w:val="nil"/>
+              <w:left w:val="nil"/>
+              <w:bottom w:val="single" w:sz="4" w:space="0" w:color="auto"/>
+              <w:right w:val="single" w:sz="4" w:space="0" w:color="auto"/>
+            </w:tcBorders>
+            <w:shd w:val="clear" w:color="auto" w:fill="auto"/>
+            <w:noWrap/>
+            <w:vAlign w:val="bottom"/>
+            <w:hideMark/>
+          </w:tcPr>
+          <w:p>
+            <w:pPr>
+              <w:jc w:val="right"/>
+              <w:rPr>
+                <w:rFonts w:ascii="Arial" w:eastAsia="Times New Roman" w:hAnsi="Arial" w:cs="Arial"/>
+                <w:color w:val="000000"/>
+                <w:sz w:val="20"/>
+                <w:szCs w:val="20"/>
+              </w:rPr>
+            </w:pPr>
+            <w:r>
+              <w:rPr>
+                <w:rFonts w:ascii="Calibri" w:eastAsia="Times New Roman" w:hAnsi="Calibri" w:cs="Times New Roman"/>
+                <w:color w:val="000000"/>
+              </w:rPr>
+              <w:t>4.8032304</w:t>
+            </w:r>
+          </w:p>
+        </w:tc>
+      </w:tr>
+      <w:tr>
+        <w:trPr>
+          <w:trHeight w:hRule="exact" w:val="259"/>
+        </w:trPr>
+        <w:tc>
+          <w:tcPr>
+            <w:tcW w:w="661" w:type="dxa"/>
+            <w:tcBorders>
+              <w:top w:val="nil"/>
+              <w:left w:val="single" w:sz="4" w:space="0" w:color="auto"/>
+              <w:bottom w:val="single" w:sz="4" w:space="0" w:color="auto"/>
+              <w:right w:val="single" w:sz="4" w:space="0" w:color="auto"/>
+            </w:tcBorders>
+            <w:shd w:val="clear" w:color="auto" w:fill="auto"/>
+            <w:noWrap/>
+            <w:vAlign w:val="bottom"/>
+            <w:hideMark/>
+          </w:tcPr>
+          <w:p>
+            <w:pPr>
+              <w:rPr>
+                <w:rFonts w:ascii="Arial" w:eastAsia="Times New Roman" w:hAnsi="Arial" w:cs="Arial"/>
+                <w:color w:val="000000"/>
+                <w:sz w:val="20"/>
+                <w:szCs w:val="20"/>
+              </w:rPr>
+            </w:pPr>
+            <w:r>
+              <w:rPr>
+                <w:rFonts w:ascii="Arial" w:eastAsia="Times New Roman" w:hAnsi="Arial" w:cs="Arial"/>
+                <w:color w:val="000000"/>
+                <w:sz w:val="20"/>
+                <w:szCs w:val="20"/>
+              </w:rPr>
+              <w:t>tdon</w:t>
+            </w:r>
+          </w:p>
+        </w:tc>
+        <w:tc>
+          <w:tcPr>
+            <w:tcW w:w="1877" w:type="dxa"/>
+            <w:tcBorders>
+              <w:top w:val="nil"/>
+              <w:left w:val="nil"/>
+              <w:bottom w:val="single" w:sz="4" w:space="0" w:color="auto"/>
+              <w:right w:val="single" w:sz="4" w:space="0" w:color="auto"/>
+            </w:tcBorders>
+            <w:shd w:val="clear" w:color="auto" w:fill="auto"/>
+            <w:noWrap/>
+            <w:vAlign w:val="bottom"/>
+            <w:hideMark/>
+          </w:tcPr>
+          <w:p>
+            <w:pPr>
+              <w:jc w:val="right"/>
+              <w:rPr>
+                <w:rFonts w:ascii="Arial" w:eastAsia="Times New Roman" w:hAnsi="Arial" w:cs="Arial"/>
+                <w:color w:val="000000"/>
+                <w:sz w:val="20"/>
+                <w:szCs w:val="20"/>
+              </w:rPr>
+            </w:pPr>
+            <w:r>
+              <w:rPr>
+                <w:rFonts w:ascii="Calibri" w:eastAsia="Times New Roman" w:hAnsi="Calibri" w:cs="Times New Roman"/>
+                <w:color w:val="000000"/>
+              </w:rPr>
+              <w:t>4.5479742</w:t>
+            </w:r>
+          </w:p>
+        </w:tc>
+      </w:tr>
+      <w:tr>
+        <w:trPr>
+          <w:trHeight w:hRule="exact" w:val="259"/>
+        </w:trPr>
+        <w:tc>
+          <w:tcPr>
+            <w:tcW w:w="661" w:type="dxa"/>
+            <w:tcBorders>
+              <w:top w:val="nil"/>
+              <w:left w:val="single" w:sz="4" w:space="0" w:color="auto"/>
+              <w:bottom w:val="single" w:sz="4" w:space="0" w:color="auto"/>
+              <w:right w:val="single" w:sz="4" w:space="0" w:color="auto"/>
+            </w:tcBorders>
+            <w:shd w:val="clear" w:color="auto" w:fill="auto"/>
+            <w:noWrap/>
+            <w:vAlign w:val="bottom"/>
+            <w:hideMark/>
+          </w:tcPr>
+          <w:p>
+            <w:pPr>
+              <w:rPr>
+                <w:rFonts w:ascii="Arial" w:eastAsia="Times New Roman" w:hAnsi="Arial" w:cs="Arial"/>
+                <w:color w:val="000000"/>
+                <w:sz w:val="20"/>
+                <w:szCs w:val="20"/>
+              </w:rPr>
+            </w:pPr>
+            <w:r>
+              <w:rPr>
+                <w:rFonts w:ascii="Arial" w:eastAsia="Times New Roman" w:hAnsi="Arial" w:cs="Arial"/>
+                <w:color w:val="000000"/>
+                <w:sz w:val="20"/>
+                <w:szCs w:val="20"/>
+              </w:rPr>
+              <w:t>lgif</w:t>
+            </w:r>
+          </w:p>
+        </w:tc>
+        <w:tc>
+          <w:tcPr>
+            <w:tcW w:w="1877" w:type="dxa"/>
+            <w:tcBorders>
+              <w:top w:val="nil"/>
+              <w:left w:val="nil"/>
+              <w:bottom w:val="single" w:sz="4" w:space="0" w:color="auto"/>
+              <w:right w:val="single" w:sz="4" w:space="0" w:color="auto"/>
+            </w:tcBorders>
+            <w:shd w:val="clear" w:color="auto" w:fill="auto"/>
+            <w:noWrap/>
+            <w:vAlign w:val="bottom"/>
+            <w:hideMark/>
+          </w:tcPr>
+          <w:p>
+            <w:pPr>
+              <w:jc w:val="right"/>
+              <w:rPr>
+                <w:rFonts w:ascii="Arial" w:eastAsia="Times New Roman" w:hAnsi="Arial" w:cs="Arial"/>
+                <w:color w:val="000000"/>
+                <w:sz w:val="20"/>
+                <w:szCs w:val="20"/>
+              </w:rPr>
+            </w:pPr>
+            <w:r>
+              <w:rPr>
+                <w:rFonts w:ascii="Calibri" w:eastAsia="Times New Roman" w:hAnsi="Calibri" w:cs="Times New Roman"/>
+                <w:color w:val="000000"/>
+              </w:rPr>
+              <w:t>4.1767537</w:t>
+            </w:r>
+          </w:p>
+        </w:tc>
+      </w:tr>
+      <w:tr>
+        <w:trPr>
+          <w:trHeight w:hRule="exact" w:val="259"/>
+        </w:trPr>
+        <w:tc>
+          <w:tcPr>
+            <w:tcW w:w="661" w:type="dxa"/>
+            <w:tcBorders>
+              <w:top w:val="nil"/>
+              <w:left w:val="single" w:sz="4" w:space="0" w:color="auto"/>
+              <w:bottom w:val="single" w:sz="4" w:space="0" w:color="auto"/>
+              <w:right w:val="single" w:sz="4" w:space="0" w:color="auto"/>
+            </w:tcBorders>
+            <w:shd w:val="clear" w:color="auto" w:fill="auto"/>
+            <w:noWrap/>
+            <w:vAlign w:val="bottom"/>
+            <w:hideMark/>
+          </w:tcPr>
+          <w:p>
+            <w:pPr>
+              <w:rPr>
+                <w:rFonts w:ascii="Arial" w:eastAsia="Times New Roman" w:hAnsi="Arial" w:cs="Arial"/>
+                <w:color w:val="000000"/>
+                <w:sz w:val="20"/>
+                <w:szCs w:val="20"/>
+              </w:rPr>
+            </w:pPr>
+            <w:r>
+              <w:rPr>
+                <w:rFonts w:ascii="Arial" w:eastAsia="Times New Roman" w:hAnsi="Arial" w:cs="Arial"/>
+                <w:color w:val="000000"/>
+                <w:sz w:val="20"/>
+                <w:szCs w:val="20"/>
+              </w:rPr>
+              <w:t>plow</w:t>
+            </w:r>
+          </w:p>
+        </w:tc>
+        <w:tc>
+          <w:tcPr>
+            <w:tcW w:w="1877" w:type="dxa"/>
+            <w:tcBorders>
+              <w:top w:val="nil"/>
+              <w:left w:val="nil"/>
+              <w:bottom w:val="single" w:sz="4" w:space="0" w:color="auto"/>
+              <w:right w:val="single" w:sz="4" w:space="0" w:color="auto"/>
+            </w:tcBorders>
+            <w:shd w:val="clear" w:color="auto" w:fill="auto"/>
+            <w:noWrap/>
+            <w:vAlign w:val="bottom"/>
+            <w:hideMark/>
+          </w:tcPr>
+          <w:p>
+            <w:pPr>
+              <w:jc w:val="right"/>
+              <w:rPr>
+                <w:rFonts w:ascii="Arial" w:eastAsia="Times New Roman" w:hAnsi="Arial" w:cs="Arial"/>
+                <w:color w:val="000000"/>
+                <w:sz w:val="20"/>
+                <w:szCs w:val="20"/>
+              </w:rPr>
+            </w:pPr>
+            <w:r>
+              <w:rPr>
+                <w:rFonts w:ascii="Calibri" w:eastAsia="Times New Roman" w:hAnsi="Calibri" w:cs="Times New Roman"/>
+                <w:color w:val="000000"/>
+              </w:rPr>
+              <w:t>4.1053603</w:t>
+            </w:r>
+          </w:p>
+        </w:tc>
+      </w:tr>
+      <w:tr>
+        <w:trPr>
+          <w:trHeight w:hRule="exact" w:val="259"/>
+        </w:trPr>
+        <w:tc>
+          <w:tcPr>
+            <w:tcW w:w="661" w:type="dxa"/>
+            <w:tcBorders>
+              <w:top w:val="nil"/>
+              <w:left w:val="single" w:sz="4" w:space="0" w:color="auto"/>
+              <w:bottom w:val="single" w:sz="4" w:space="0" w:color="auto"/>
+              <w:right w:val="single" w:sz="4" w:space="0" w:color="auto"/>
+            </w:tcBorders>
+            <w:shd w:val="clear" w:color="auto" w:fill="auto"/>
+            <w:noWrap/>
+            <w:vAlign w:val="bottom"/>
+            <w:hideMark/>
+          </w:tcPr>
+          <w:p>
+            <w:pPr>
+              <w:rPr>
+                <w:rFonts w:ascii="Arial" w:eastAsia="Times New Roman" w:hAnsi="Arial" w:cs="Arial"/>
+                <w:color w:val="000000"/>
+                <w:sz w:val="20"/>
+                <w:szCs w:val="20"/>
+              </w:rPr>
+            </w:pPr>
+            <w:r>
+              <w:rPr>
+                <w:rFonts w:ascii="Arial" w:eastAsia="Times New Roman" w:hAnsi="Arial" w:cs="Arial"/>
+                <w:color w:val="000000"/>
+                <w:sz w:val="20"/>
+                <w:szCs w:val="20"/>
+              </w:rPr>
+              <w:t>reg2</w:t>
+            </w:r>
+          </w:p>
+        </w:tc>
+        <w:tc>
+          <w:tcPr>
+            <w:tcW w:w="1877" w:type="dxa"/>
+            <w:tcBorders>
+              <w:top w:val="nil"/>
+              <w:left w:val="nil"/>
+              <w:bottom w:val="single" w:sz="4" w:space="0" w:color="auto"/>
+              <w:right w:val="single" w:sz="4" w:space="0" w:color="auto"/>
+            </w:tcBorders>
+            <w:shd w:val="clear" w:color="auto" w:fill="auto"/>
+            <w:noWrap/>
+            <w:vAlign w:val="bottom"/>
+            <w:hideMark/>
+          </w:tcPr>
+          <w:p>
+            <w:pPr>
+              <w:keepNext/>
+              <w:jc w:val="right"/>
+              <w:rPr>
+                <w:rFonts w:ascii="Arial" w:eastAsia="Times New Roman" w:hAnsi="Arial" w:cs="Arial"/>
+                <w:color w:val="000000"/>
+                <w:sz w:val="20"/>
+                <w:szCs w:val="20"/>
+              </w:rPr>
+            </w:pPr>
+            <w:r>
+              <w:rPr>
+                <w:rFonts w:ascii="Calibri" w:eastAsia="Times New Roman" w:hAnsi="Calibri" w:cs="Times New Roman"/>
+                <w:color w:val="000000"/>
+              </w:rPr>
+              <w:t>4.0291227</w:t>
+            </w:r>
+          </w:p>
+        </w:tc>
+      </w:tr>
+    </w:tbl>
     <w:p>
       <w:pPr>
         <w:rPr>
@@ -3558,1223 +4527,290 @@
       <w:pPr>
         <w:rPr>
           <w:rFonts w:ascii="Arial" w:hAnsi="Arial" w:cs="Arial"/>
-          <w:sz w:val="22"/>
-          <w:szCs w:val="22"/>
-        </w:rPr>
-      </w:pPr>
-    </w:p>
-    <w:tbl>
-      <w:tblPr>
-        <w:tblpPr w:leftFromText="180" w:rightFromText="180" w:vertAnchor="text" w:horzAnchor="page" w:tblpX="8749" w:tblpY="-360"/>
-        <w:tblW w:w="2538" w:type="dxa"/>
-        <w:tblLayout w:type="fixed"/>
-        <w:tblLook w:val="04A0" w:firstRow="1" w:lastRow="0" w:firstColumn="1" w:lastColumn="0" w:noHBand="0" w:noVBand="1"/>
-      </w:tblPr>
-      <w:tblGrid>
-        <w:gridCol w:w="661"/>
-        <w:gridCol w:w="1877"/>
-      </w:tblGrid>
-      <w:tr>
-        <w:trPr>
-          <w:trHeight w:hRule="exact" w:val="259"/>
-        </w:trPr>
-        <w:tc>
-          <w:tcPr>
-            <w:tcW w:w="661" w:type="dxa"/>
-            <w:tcBorders>
-              <w:top w:val="single" w:sz="4" w:space="0" w:color="auto"/>
-              <w:left w:val="single" w:sz="4" w:space="0" w:color="auto"/>
-              <w:bottom w:val="single" w:sz="4" w:space="0" w:color="auto"/>
-              <w:right w:val="single" w:sz="4" w:space="0" w:color="auto"/>
-            </w:tcBorders>
-            <w:shd w:val="clear" w:color="000000" w:fill="95B3D7"/>
-            <w:noWrap/>
-            <w:vAlign w:val="bottom"/>
-            <w:hideMark/>
-          </w:tcPr>
-          <w:p>
-            <w:pPr>
-              <w:rPr>
-                <w:rFonts w:ascii="Arial" w:eastAsia="Times New Roman" w:hAnsi="Arial" w:cs="Arial"/>
-                <w:color w:val="000000"/>
-                <w:sz w:val="20"/>
-                <w:szCs w:val="20"/>
-              </w:rPr>
-            </w:pPr>
-            <w:r>
-              <w:rPr>
-                <w:rFonts w:ascii="Arial" w:eastAsia="Times New Roman" w:hAnsi="Arial" w:cs="Arial"/>
-                <w:color w:val="000000"/>
-                <w:sz w:val="20"/>
-                <w:szCs w:val="20"/>
-              </w:rPr>
-              <w:t>V</w:t>
-            </w:r>
-            <w:r>
-              <w:rPr>
-                <w:rFonts w:ascii="Arial" w:eastAsia="Times New Roman" w:hAnsi="Arial" w:cs="Arial"/>
-                <w:color w:val="000000"/>
-                <w:sz w:val="20"/>
-                <w:szCs w:val="20"/>
-              </w:rPr>
-              <w:t>ar</w:t>
-            </w:r>
-          </w:p>
-        </w:tc>
-        <w:tc>
-          <w:tcPr>
-            <w:tcW w:w="1877" w:type="dxa"/>
-            <w:tcBorders>
-              <w:top w:val="single" w:sz="4" w:space="0" w:color="auto"/>
-              <w:left w:val="nil"/>
-              <w:bottom w:val="single" w:sz="4" w:space="0" w:color="auto"/>
-              <w:right w:val="single" w:sz="4" w:space="0" w:color="auto"/>
-            </w:tcBorders>
-            <w:shd w:val="clear" w:color="000000" w:fill="95B3D7"/>
-            <w:noWrap/>
-            <w:vAlign w:val="bottom"/>
-            <w:hideMark/>
-          </w:tcPr>
-          <w:p>
-            <w:pPr>
-              <w:rPr>
-                <w:rFonts w:ascii="Arial" w:eastAsia="Times New Roman" w:hAnsi="Arial" w:cs="Arial"/>
-                <w:color w:val="000000"/>
-                <w:sz w:val="20"/>
-                <w:szCs w:val="20"/>
-              </w:rPr>
-            </w:pPr>
-            <w:r>
-              <w:rPr>
-                <w:rFonts w:ascii="Arial" w:eastAsia="Times New Roman" w:hAnsi="Arial" w:cs="Arial"/>
-                <w:color w:val="000000"/>
-                <w:sz w:val="20"/>
-                <w:szCs w:val="20"/>
-              </w:rPr>
-              <w:t>Relative Influence</w:t>
-            </w:r>
-          </w:p>
-        </w:tc>
-      </w:tr>
-      <w:tr>
-        <w:trPr>
-          <w:trHeight w:hRule="exact" w:val="259"/>
-        </w:trPr>
-        <w:tc>
-          <w:tcPr>
-            <w:tcW w:w="661" w:type="dxa"/>
-            <w:tcBorders>
-              <w:top w:val="nil"/>
-              <w:left w:val="single" w:sz="4" w:space="0" w:color="auto"/>
-              <w:bottom w:val="single" w:sz="4" w:space="0" w:color="auto"/>
-              <w:right w:val="single" w:sz="4" w:space="0" w:color="auto"/>
-            </w:tcBorders>
-            <w:shd w:val="clear" w:color="auto" w:fill="auto"/>
-            <w:noWrap/>
-            <w:vAlign w:val="bottom"/>
-            <w:hideMark/>
-          </w:tcPr>
-          <w:p>
-            <w:pPr>
-              <w:rPr>
-                <w:rFonts w:ascii="Arial" w:eastAsia="Times New Roman" w:hAnsi="Arial" w:cs="Arial"/>
-                <w:color w:val="000000"/>
-                <w:sz w:val="20"/>
-                <w:szCs w:val="20"/>
-              </w:rPr>
-            </w:pPr>
-            <w:r>
-              <w:rPr>
-                <w:rFonts w:ascii="Arial" w:eastAsia="Times New Roman" w:hAnsi="Arial" w:cs="Arial"/>
-                <w:color w:val="000000"/>
-                <w:sz w:val="20"/>
-                <w:szCs w:val="20"/>
-              </w:rPr>
-              <w:t>chld</w:t>
-            </w:r>
-          </w:p>
-        </w:tc>
-        <w:tc>
-          <w:tcPr>
-            <w:tcW w:w="1877" w:type="dxa"/>
-            <w:tcBorders>
-              <w:top w:val="nil"/>
-              <w:left w:val="nil"/>
-              <w:bottom w:val="single" w:sz="4" w:space="0" w:color="auto"/>
-              <w:right w:val="single" w:sz="4" w:space="0" w:color="auto"/>
-            </w:tcBorders>
-            <w:shd w:val="clear" w:color="auto" w:fill="auto"/>
-            <w:noWrap/>
-            <w:vAlign w:val="bottom"/>
-            <w:hideMark/>
-          </w:tcPr>
-          <w:p>
-            <w:pPr>
-              <w:jc w:val="right"/>
-              <w:rPr>
-                <w:rFonts w:ascii="Arial" w:eastAsia="Times New Roman" w:hAnsi="Arial" w:cs="Arial"/>
-                <w:color w:val="000000"/>
-                <w:sz w:val="20"/>
-                <w:szCs w:val="20"/>
-              </w:rPr>
-            </w:pPr>
-            <w:r>
-              <w:rPr>
-                <w:rFonts w:ascii="Calibri" w:eastAsia="Times New Roman" w:hAnsi="Calibri" w:cs="Times New Roman"/>
-                <w:color w:val="000000"/>
-              </w:rPr>
-              <w:t>16.4728955</w:t>
-            </w:r>
-          </w:p>
-        </w:tc>
-      </w:tr>
-      <w:tr>
-        <w:trPr>
-          <w:trHeight w:hRule="exact" w:val="259"/>
-        </w:trPr>
-        <w:tc>
-          <w:tcPr>
-            <w:tcW w:w="661" w:type="dxa"/>
-            <w:tcBorders>
-              <w:top w:val="nil"/>
-              <w:left w:val="single" w:sz="4" w:space="0" w:color="auto"/>
-              <w:bottom w:val="single" w:sz="4" w:space="0" w:color="auto"/>
-              <w:right w:val="single" w:sz="4" w:space="0" w:color="auto"/>
-            </w:tcBorders>
-            <w:shd w:val="clear" w:color="auto" w:fill="auto"/>
-            <w:noWrap/>
-            <w:vAlign w:val="bottom"/>
-            <w:hideMark/>
-          </w:tcPr>
-          <w:p>
-            <w:pPr>
-              <w:rPr>
-                <w:rFonts w:ascii="Arial" w:eastAsia="Times New Roman" w:hAnsi="Arial" w:cs="Arial"/>
-                <w:color w:val="000000"/>
-                <w:sz w:val="20"/>
-                <w:szCs w:val="20"/>
-              </w:rPr>
-            </w:pPr>
-            <w:r>
-              <w:rPr>
-                <w:rFonts w:ascii="Arial" w:eastAsia="Times New Roman" w:hAnsi="Arial" w:cs="Arial"/>
-                <w:color w:val="000000"/>
-                <w:sz w:val="20"/>
-                <w:szCs w:val="20"/>
-              </w:rPr>
-              <w:t>agif</w:t>
-            </w:r>
-          </w:p>
-        </w:tc>
-        <w:tc>
-          <w:tcPr>
-            <w:tcW w:w="1877" w:type="dxa"/>
-            <w:tcBorders>
-              <w:top w:val="nil"/>
-              <w:left w:val="nil"/>
-              <w:bottom w:val="single" w:sz="4" w:space="0" w:color="auto"/>
-              <w:right w:val="single" w:sz="4" w:space="0" w:color="auto"/>
-            </w:tcBorders>
-            <w:shd w:val="clear" w:color="auto" w:fill="auto"/>
-            <w:noWrap/>
-            <w:vAlign w:val="bottom"/>
-            <w:hideMark/>
-          </w:tcPr>
-          <w:p>
-            <w:pPr>
-              <w:jc w:val="right"/>
-              <w:rPr>
-                <w:rFonts w:ascii="Arial" w:eastAsia="Times New Roman" w:hAnsi="Arial" w:cs="Arial"/>
-                <w:color w:val="000000"/>
-                <w:sz w:val="20"/>
-                <w:szCs w:val="20"/>
-              </w:rPr>
-            </w:pPr>
-            <w:r>
-              <w:rPr>
-                <w:rFonts w:ascii="Calibri" w:eastAsia="Times New Roman" w:hAnsi="Calibri" w:cs="Times New Roman"/>
-                <w:color w:val="000000"/>
-              </w:rPr>
-              <w:t>9.1065005</w:t>
-            </w:r>
-          </w:p>
-        </w:tc>
-      </w:tr>
-      <w:tr>
-        <w:trPr>
-          <w:trHeight w:hRule="exact" w:val="259"/>
-        </w:trPr>
-        <w:tc>
-          <w:tcPr>
-            <w:tcW w:w="661" w:type="dxa"/>
-            <w:tcBorders>
-              <w:top w:val="nil"/>
-              <w:left w:val="single" w:sz="4" w:space="0" w:color="auto"/>
-              <w:bottom w:val="single" w:sz="4" w:space="0" w:color="auto"/>
-              <w:right w:val="single" w:sz="4" w:space="0" w:color="auto"/>
-            </w:tcBorders>
-            <w:shd w:val="clear" w:color="auto" w:fill="auto"/>
-            <w:noWrap/>
-            <w:vAlign w:val="bottom"/>
-            <w:hideMark/>
-          </w:tcPr>
-          <w:p>
-            <w:pPr>
-              <w:rPr>
-                <w:rFonts w:ascii="Arial" w:eastAsia="Times New Roman" w:hAnsi="Arial" w:cs="Arial"/>
-                <w:color w:val="000000"/>
-                <w:sz w:val="20"/>
-                <w:szCs w:val="20"/>
-              </w:rPr>
-            </w:pPr>
-            <w:r>
-              <w:rPr>
-                <w:rFonts w:ascii="Arial" w:eastAsia="Times New Roman" w:hAnsi="Arial" w:cs="Arial"/>
-                <w:color w:val="000000"/>
-                <w:sz w:val="20"/>
-                <w:szCs w:val="20"/>
-              </w:rPr>
-              <w:t>avhv</w:t>
-            </w:r>
-          </w:p>
-        </w:tc>
-        <w:tc>
-          <w:tcPr>
-            <w:tcW w:w="1877" w:type="dxa"/>
-            <w:tcBorders>
-              <w:top w:val="nil"/>
-              <w:left w:val="nil"/>
-              <w:bottom w:val="single" w:sz="4" w:space="0" w:color="auto"/>
-              <w:right w:val="single" w:sz="4" w:space="0" w:color="auto"/>
-            </w:tcBorders>
-            <w:shd w:val="clear" w:color="auto" w:fill="auto"/>
-            <w:noWrap/>
-            <w:vAlign w:val="bottom"/>
-            <w:hideMark/>
-          </w:tcPr>
-          <w:p>
-            <w:pPr>
-              <w:jc w:val="right"/>
-              <w:rPr>
-                <w:rFonts w:ascii="Arial" w:eastAsia="Times New Roman" w:hAnsi="Arial" w:cs="Arial"/>
-                <w:color w:val="000000"/>
-                <w:sz w:val="20"/>
-                <w:szCs w:val="20"/>
-              </w:rPr>
-            </w:pPr>
-            <w:r>
-              <w:rPr>
-                <w:rFonts w:ascii="Calibri" w:eastAsia="Times New Roman" w:hAnsi="Calibri" w:cs="Times New Roman"/>
-                <w:color w:val="000000"/>
-              </w:rPr>
-              <w:t>8.0688407</w:t>
-            </w:r>
-          </w:p>
-        </w:tc>
-      </w:tr>
-      <w:tr>
-        <w:trPr>
-          <w:trHeight w:hRule="exact" w:val="259"/>
-        </w:trPr>
-        <w:tc>
-          <w:tcPr>
-            <w:tcW w:w="661" w:type="dxa"/>
-            <w:tcBorders>
-              <w:top w:val="nil"/>
-              <w:left w:val="single" w:sz="4" w:space="0" w:color="auto"/>
-              <w:bottom w:val="single" w:sz="4" w:space="0" w:color="auto"/>
-              <w:right w:val="single" w:sz="4" w:space="0" w:color="auto"/>
-            </w:tcBorders>
-            <w:shd w:val="clear" w:color="auto" w:fill="auto"/>
-            <w:noWrap/>
-            <w:vAlign w:val="bottom"/>
-            <w:hideMark/>
-          </w:tcPr>
-          <w:p>
-            <w:pPr>
-              <w:rPr>
-                <w:rFonts w:ascii="Arial" w:eastAsia="Times New Roman" w:hAnsi="Arial" w:cs="Arial"/>
-                <w:color w:val="000000"/>
-                <w:sz w:val="20"/>
-                <w:szCs w:val="20"/>
-              </w:rPr>
-            </w:pPr>
-            <w:r>
-              <w:rPr>
-                <w:rFonts w:ascii="Arial" w:eastAsia="Times New Roman" w:hAnsi="Arial" w:cs="Arial"/>
-                <w:color w:val="000000"/>
-                <w:sz w:val="20"/>
-                <w:szCs w:val="20"/>
-              </w:rPr>
-              <w:t>tgif</w:t>
-            </w:r>
-          </w:p>
-        </w:tc>
-        <w:tc>
-          <w:tcPr>
-            <w:tcW w:w="1877" w:type="dxa"/>
-            <w:tcBorders>
-              <w:top w:val="nil"/>
-              <w:left w:val="nil"/>
-              <w:bottom w:val="single" w:sz="4" w:space="0" w:color="auto"/>
-              <w:right w:val="single" w:sz="4" w:space="0" w:color="auto"/>
-            </w:tcBorders>
-            <w:shd w:val="clear" w:color="auto" w:fill="auto"/>
-            <w:noWrap/>
-            <w:vAlign w:val="bottom"/>
-            <w:hideMark/>
-          </w:tcPr>
-          <w:p>
-            <w:pPr>
-              <w:jc w:val="right"/>
-              <w:rPr>
-                <w:rFonts w:ascii="Arial" w:eastAsia="Times New Roman" w:hAnsi="Arial" w:cs="Arial"/>
-                <w:color w:val="000000"/>
-                <w:sz w:val="20"/>
-                <w:szCs w:val="20"/>
-              </w:rPr>
-            </w:pPr>
-            <w:r>
-              <w:rPr>
-                <w:rFonts w:ascii="Calibri" w:eastAsia="Times New Roman" w:hAnsi="Calibri" w:cs="Times New Roman"/>
-                <w:color w:val="000000"/>
-              </w:rPr>
-              <w:t>7.893357</w:t>
-            </w:r>
-          </w:p>
-        </w:tc>
-      </w:tr>
-      <w:tr>
-        <w:trPr>
-          <w:trHeight w:hRule="exact" w:val="259"/>
-        </w:trPr>
-        <w:tc>
-          <w:tcPr>
-            <w:tcW w:w="661" w:type="dxa"/>
-            <w:tcBorders>
-              <w:top w:val="nil"/>
-              <w:left w:val="single" w:sz="4" w:space="0" w:color="auto"/>
-              <w:bottom w:val="single" w:sz="4" w:space="0" w:color="auto"/>
-              <w:right w:val="single" w:sz="4" w:space="0" w:color="auto"/>
-            </w:tcBorders>
-            <w:shd w:val="clear" w:color="auto" w:fill="auto"/>
-            <w:noWrap/>
-            <w:vAlign w:val="bottom"/>
-            <w:hideMark/>
-          </w:tcPr>
-          <w:p>
-            <w:pPr>
-              <w:rPr>
-                <w:rFonts w:ascii="Arial" w:eastAsia="Times New Roman" w:hAnsi="Arial" w:cs="Arial"/>
-                <w:color w:val="000000"/>
-                <w:sz w:val="20"/>
-                <w:szCs w:val="20"/>
-              </w:rPr>
-            </w:pPr>
-            <w:r>
-              <w:rPr>
-                <w:rFonts w:ascii="Arial" w:eastAsia="Times New Roman" w:hAnsi="Arial" w:cs="Arial"/>
-                <w:color w:val="000000"/>
-                <w:sz w:val="20"/>
-                <w:szCs w:val="20"/>
-              </w:rPr>
-              <w:t>hinc</w:t>
-            </w:r>
-          </w:p>
-        </w:tc>
-        <w:tc>
-          <w:tcPr>
-            <w:tcW w:w="1877" w:type="dxa"/>
-            <w:tcBorders>
-              <w:top w:val="nil"/>
-              <w:left w:val="nil"/>
-              <w:bottom w:val="single" w:sz="4" w:space="0" w:color="auto"/>
-              <w:right w:val="single" w:sz="4" w:space="0" w:color="auto"/>
-            </w:tcBorders>
-            <w:shd w:val="clear" w:color="auto" w:fill="auto"/>
-            <w:noWrap/>
-            <w:vAlign w:val="bottom"/>
-            <w:hideMark/>
-          </w:tcPr>
-          <w:p>
-            <w:pPr>
-              <w:jc w:val="right"/>
-              <w:rPr>
-                <w:rFonts w:ascii="Arial" w:eastAsia="Times New Roman" w:hAnsi="Arial" w:cs="Arial"/>
-                <w:color w:val="000000"/>
-                <w:sz w:val="20"/>
-                <w:szCs w:val="20"/>
-              </w:rPr>
-            </w:pPr>
-            <w:r>
-              <w:rPr>
-                <w:rFonts w:ascii="Calibri" w:eastAsia="Times New Roman" w:hAnsi="Calibri" w:cs="Times New Roman"/>
-                <w:color w:val="000000"/>
-              </w:rPr>
-              <w:t>6.8809433</w:t>
-            </w:r>
-          </w:p>
-        </w:tc>
-      </w:tr>
-      <w:tr>
-        <w:trPr>
-          <w:trHeight w:hRule="exact" w:val="259"/>
-        </w:trPr>
-        <w:tc>
-          <w:tcPr>
-            <w:tcW w:w="661" w:type="dxa"/>
-            <w:tcBorders>
-              <w:top w:val="nil"/>
-              <w:left w:val="single" w:sz="4" w:space="0" w:color="auto"/>
-              <w:bottom w:val="single" w:sz="4" w:space="0" w:color="auto"/>
-              <w:right w:val="single" w:sz="4" w:space="0" w:color="auto"/>
-            </w:tcBorders>
-            <w:shd w:val="clear" w:color="auto" w:fill="auto"/>
-            <w:noWrap/>
-            <w:vAlign w:val="bottom"/>
-            <w:hideMark/>
-          </w:tcPr>
-          <w:p>
-            <w:pPr>
-              <w:rPr>
-                <w:rFonts w:ascii="Arial" w:eastAsia="Times New Roman" w:hAnsi="Arial" w:cs="Arial"/>
-                <w:color w:val="000000"/>
-                <w:sz w:val="20"/>
-                <w:szCs w:val="20"/>
-              </w:rPr>
-            </w:pPr>
-            <w:r>
-              <w:rPr>
-                <w:rFonts w:ascii="Arial" w:eastAsia="Times New Roman" w:hAnsi="Arial" w:cs="Arial"/>
-                <w:color w:val="000000"/>
-                <w:sz w:val="20"/>
-                <w:szCs w:val="20"/>
-              </w:rPr>
-              <w:t>incm</w:t>
-            </w:r>
-          </w:p>
-        </w:tc>
-        <w:tc>
-          <w:tcPr>
-            <w:tcW w:w="1877" w:type="dxa"/>
-            <w:tcBorders>
-              <w:top w:val="nil"/>
-              <w:left w:val="nil"/>
-              <w:bottom w:val="single" w:sz="4" w:space="0" w:color="auto"/>
-              <w:right w:val="single" w:sz="4" w:space="0" w:color="auto"/>
-            </w:tcBorders>
-            <w:shd w:val="clear" w:color="auto" w:fill="auto"/>
-            <w:noWrap/>
-            <w:vAlign w:val="bottom"/>
-            <w:hideMark/>
-          </w:tcPr>
-          <w:p>
-            <w:pPr>
-              <w:jc w:val="right"/>
-              <w:rPr>
-                <w:rFonts w:ascii="Arial" w:eastAsia="Times New Roman" w:hAnsi="Arial" w:cs="Arial"/>
-                <w:color w:val="000000"/>
-                <w:sz w:val="20"/>
-                <w:szCs w:val="20"/>
-              </w:rPr>
-            </w:pPr>
-            <w:r>
-              <w:rPr>
-                <w:rFonts w:ascii="Calibri" w:eastAsia="Times New Roman" w:hAnsi="Calibri" w:cs="Times New Roman"/>
-                <w:color w:val="000000"/>
-              </w:rPr>
-              <w:t>6.2528839</w:t>
-            </w:r>
-          </w:p>
-        </w:tc>
-      </w:tr>
-      <w:tr>
-        <w:trPr>
-          <w:trHeight w:hRule="exact" w:val="259"/>
-        </w:trPr>
-        <w:tc>
-          <w:tcPr>
-            <w:tcW w:w="661" w:type="dxa"/>
-            <w:tcBorders>
-              <w:top w:val="nil"/>
-              <w:left w:val="single" w:sz="4" w:space="0" w:color="auto"/>
-              <w:bottom w:val="single" w:sz="4" w:space="0" w:color="auto"/>
-              <w:right w:val="single" w:sz="4" w:space="0" w:color="auto"/>
-            </w:tcBorders>
-            <w:shd w:val="clear" w:color="auto" w:fill="auto"/>
-            <w:noWrap/>
-            <w:vAlign w:val="bottom"/>
-            <w:hideMark/>
-          </w:tcPr>
-          <w:p>
-            <w:pPr>
-              <w:rPr>
-                <w:rFonts w:ascii="Arial" w:eastAsia="Times New Roman" w:hAnsi="Arial" w:cs="Arial"/>
-                <w:color w:val="000000"/>
-                <w:sz w:val="20"/>
-                <w:szCs w:val="20"/>
-              </w:rPr>
-            </w:pPr>
-            <w:r>
-              <w:rPr>
-                <w:rFonts w:ascii="Arial" w:eastAsia="Times New Roman" w:hAnsi="Arial" w:cs="Arial"/>
-                <w:color w:val="000000"/>
-                <w:sz w:val="20"/>
-                <w:szCs w:val="20"/>
-              </w:rPr>
-              <w:t>npro</w:t>
-            </w:r>
-          </w:p>
-        </w:tc>
-        <w:tc>
-          <w:tcPr>
-            <w:tcW w:w="1877" w:type="dxa"/>
-            <w:tcBorders>
-              <w:top w:val="nil"/>
-              <w:left w:val="nil"/>
-              <w:bottom w:val="single" w:sz="4" w:space="0" w:color="auto"/>
-              <w:right w:val="single" w:sz="4" w:space="0" w:color="auto"/>
-            </w:tcBorders>
-            <w:shd w:val="clear" w:color="auto" w:fill="auto"/>
-            <w:noWrap/>
-            <w:vAlign w:val="bottom"/>
-            <w:hideMark/>
-          </w:tcPr>
-          <w:p>
-            <w:pPr>
-              <w:jc w:val="right"/>
-              <w:rPr>
-                <w:rFonts w:ascii="Arial" w:eastAsia="Times New Roman" w:hAnsi="Arial" w:cs="Arial"/>
-                <w:color w:val="000000"/>
-                <w:sz w:val="20"/>
-                <w:szCs w:val="20"/>
-              </w:rPr>
-            </w:pPr>
-            <w:r>
-              <w:rPr>
-                <w:rFonts w:ascii="Calibri" w:eastAsia="Times New Roman" w:hAnsi="Calibri" w:cs="Times New Roman"/>
-                <w:color w:val="000000"/>
-              </w:rPr>
-              <w:t>6.224251</w:t>
-            </w:r>
-          </w:p>
-        </w:tc>
-      </w:tr>
-      <w:tr>
-        <w:trPr>
-          <w:trHeight w:hRule="exact" w:val="259"/>
-        </w:trPr>
-        <w:tc>
-          <w:tcPr>
-            <w:tcW w:w="661" w:type="dxa"/>
-            <w:tcBorders>
-              <w:top w:val="nil"/>
-              <w:left w:val="single" w:sz="4" w:space="0" w:color="auto"/>
-              <w:bottom w:val="single" w:sz="4" w:space="0" w:color="auto"/>
-              <w:right w:val="single" w:sz="4" w:space="0" w:color="auto"/>
-            </w:tcBorders>
-            <w:shd w:val="clear" w:color="auto" w:fill="auto"/>
-            <w:noWrap/>
-            <w:vAlign w:val="bottom"/>
-            <w:hideMark/>
-          </w:tcPr>
-          <w:p>
-            <w:pPr>
-              <w:rPr>
-                <w:rFonts w:ascii="Arial" w:eastAsia="Times New Roman" w:hAnsi="Arial" w:cs="Arial"/>
-                <w:color w:val="000000"/>
-                <w:sz w:val="20"/>
-                <w:szCs w:val="20"/>
-              </w:rPr>
-            </w:pPr>
-            <w:r>
-              <w:rPr>
-                <w:rFonts w:ascii="Arial" w:eastAsia="Times New Roman" w:hAnsi="Arial" w:cs="Arial"/>
-                <w:color w:val="000000"/>
-                <w:sz w:val="20"/>
-                <w:szCs w:val="20"/>
-              </w:rPr>
-              <w:t>inca</w:t>
-            </w:r>
-          </w:p>
-        </w:tc>
-        <w:tc>
-          <w:tcPr>
-            <w:tcW w:w="1877" w:type="dxa"/>
-            <w:tcBorders>
-              <w:top w:val="nil"/>
-              <w:left w:val="nil"/>
-              <w:bottom w:val="single" w:sz="4" w:space="0" w:color="auto"/>
-              <w:right w:val="single" w:sz="4" w:space="0" w:color="auto"/>
-            </w:tcBorders>
-            <w:shd w:val="clear" w:color="auto" w:fill="auto"/>
-            <w:noWrap/>
-            <w:vAlign w:val="bottom"/>
-            <w:hideMark/>
-          </w:tcPr>
-          <w:p>
-            <w:pPr>
-              <w:jc w:val="right"/>
-              <w:rPr>
-                <w:rFonts w:ascii="Arial" w:eastAsia="Times New Roman" w:hAnsi="Arial" w:cs="Arial"/>
-                <w:color w:val="000000"/>
-                <w:sz w:val="20"/>
-                <w:szCs w:val="20"/>
-              </w:rPr>
-            </w:pPr>
-            <w:r>
-              <w:rPr>
-                <w:rFonts w:ascii="Calibri" w:eastAsia="Times New Roman" w:hAnsi="Calibri" w:cs="Times New Roman"/>
-                <w:color w:val="000000"/>
-              </w:rPr>
-              <w:t>5.0164309</w:t>
-            </w:r>
-          </w:p>
-        </w:tc>
-      </w:tr>
-      <w:tr>
-        <w:trPr>
-          <w:trHeight w:hRule="exact" w:val="259"/>
-        </w:trPr>
-        <w:tc>
-          <w:tcPr>
-            <w:tcW w:w="661" w:type="dxa"/>
-            <w:tcBorders>
-              <w:top w:val="nil"/>
-              <w:left w:val="single" w:sz="4" w:space="0" w:color="auto"/>
-              <w:bottom w:val="single" w:sz="4" w:space="0" w:color="auto"/>
-              <w:right w:val="single" w:sz="4" w:space="0" w:color="auto"/>
-            </w:tcBorders>
-            <w:shd w:val="clear" w:color="auto" w:fill="auto"/>
-            <w:noWrap/>
-            <w:vAlign w:val="bottom"/>
-            <w:hideMark/>
-          </w:tcPr>
-          <w:p>
-            <w:pPr>
-              <w:rPr>
-                <w:rFonts w:ascii="Arial" w:eastAsia="Times New Roman" w:hAnsi="Arial" w:cs="Arial"/>
-                <w:color w:val="000000"/>
-                <w:sz w:val="20"/>
-                <w:szCs w:val="20"/>
-              </w:rPr>
-            </w:pPr>
-            <w:r>
-              <w:rPr>
-                <w:rFonts w:ascii="Arial" w:eastAsia="Times New Roman" w:hAnsi="Arial" w:cs="Arial"/>
-                <w:color w:val="000000"/>
-                <w:sz w:val="20"/>
-                <w:szCs w:val="20"/>
-              </w:rPr>
-              <w:t>wrat</w:t>
-            </w:r>
-          </w:p>
-        </w:tc>
-        <w:tc>
-          <w:tcPr>
-            <w:tcW w:w="1877" w:type="dxa"/>
-            <w:tcBorders>
-              <w:top w:val="nil"/>
-              <w:left w:val="nil"/>
-              <w:bottom w:val="single" w:sz="4" w:space="0" w:color="auto"/>
-              <w:right w:val="single" w:sz="4" w:space="0" w:color="auto"/>
-            </w:tcBorders>
-            <w:shd w:val="clear" w:color="auto" w:fill="auto"/>
-            <w:noWrap/>
-            <w:vAlign w:val="bottom"/>
-            <w:hideMark/>
-          </w:tcPr>
-          <w:p>
-            <w:pPr>
-              <w:jc w:val="right"/>
-              <w:rPr>
-                <w:rFonts w:ascii="Arial" w:eastAsia="Times New Roman" w:hAnsi="Arial" w:cs="Arial"/>
-                <w:color w:val="000000"/>
-                <w:sz w:val="20"/>
-                <w:szCs w:val="20"/>
-              </w:rPr>
-            </w:pPr>
-            <w:r>
-              <w:rPr>
-                <w:rFonts w:ascii="Calibri" w:eastAsia="Times New Roman" w:hAnsi="Calibri" w:cs="Times New Roman"/>
-                <w:color w:val="000000"/>
-              </w:rPr>
-              <w:t>4.8032304</w:t>
-            </w:r>
-          </w:p>
-        </w:tc>
-      </w:tr>
-      <w:tr>
-        <w:trPr>
-          <w:trHeight w:hRule="exact" w:val="259"/>
-        </w:trPr>
-        <w:tc>
-          <w:tcPr>
-            <w:tcW w:w="661" w:type="dxa"/>
-            <w:tcBorders>
-              <w:top w:val="nil"/>
-              <w:left w:val="single" w:sz="4" w:space="0" w:color="auto"/>
-              <w:bottom w:val="single" w:sz="4" w:space="0" w:color="auto"/>
-              <w:right w:val="single" w:sz="4" w:space="0" w:color="auto"/>
-            </w:tcBorders>
-            <w:shd w:val="clear" w:color="auto" w:fill="auto"/>
-            <w:noWrap/>
-            <w:vAlign w:val="bottom"/>
-            <w:hideMark/>
-          </w:tcPr>
-          <w:p>
-            <w:pPr>
-              <w:rPr>
-                <w:rFonts w:ascii="Arial" w:eastAsia="Times New Roman" w:hAnsi="Arial" w:cs="Arial"/>
-                <w:color w:val="000000"/>
-                <w:sz w:val="20"/>
-                <w:szCs w:val="20"/>
-              </w:rPr>
-            </w:pPr>
-            <w:r>
-              <w:rPr>
-                <w:rFonts w:ascii="Arial" w:eastAsia="Times New Roman" w:hAnsi="Arial" w:cs="Arial"/>
-                <w:color w:val="000000"/>
-                <w:sz w:val="20"/>
-                <w:szCs w:val="20"/>
-              </w:rPr>
-              <w:t>tdon</w:t>
-            </w:r>
-          </w:p>
-        </w:tc>
-        <w:tc>
-          <w:tcPr>
-            <w:tcW w:w="1877" w:type="dxa"/>
-            <w:tcBorders>
-              <w:top w:val="nil"/>
-              <w:left w:val="nil"/>
-              <w:bottom w:val="single" w:sz="4" w:space="0" w:color="auto"/>
-              <w:right w:val="single" w:sz="4" w:space="0" w:color="auto"/>
-            </w:tcBorders>
-            <w:shd w:val="clear" w:color="auto" w:fill="auto"/>
-            <w:noWrap/>
-            <w:vAlign w:val="bottom"/>
-            <w:hideMark/>
-          </w:tcPr>
-          <w:p>
-            <w:pPr>
-              <w:jc w:val="right"/>
-              <w:rPr>
-                <w:rFonts w:ascii="Arial" w:eastAsia="Times New Roman" w:hAnsi="Arial" w:cs="Arial"/>
-                <w:color w:val="000000"/>
-                <w:sz w:val="20"/>
-                <w:szCs w:val="20"/>
-              </w:rPr>
-            </w:pPr>
-            <w:r>
-              <w:rPr>
-                <w:rFonts w:ascii="Calibri" w:eastAsia="Times New Roman" w:hAnsi="Calibri" w:cs="Times New Roman"/>
-                <w:color w:val="000000"/>
-              </w:rPr>
-              <w:t>4.5479742</w:t>
-            </w:r>
-          </w:p>
-        </w:tc>
-      </w:tr>
-      <w:tr>
-        <w:trPr>
-          <w:trHeight w:hRule="exact" w:val="259"/>
-        </w:trPr>
-        <w:tc>
-          <w:tcPr>
-            <w:tcW w:w="661" w:type="dxa"/>
-            <w:tcBorders>
-              <w:top w:val="nil"/>
-              <w:left w:val="single" w:sz="4" w:space="0" w:color="auto"/>
-              <w:bottom w:val="single" w:sz="4" w:space="0" w:color="auto"/>
-              <w:right w:val="single" w:sz="4" w:space="0" w:color="auto"/>
-            </w:tcBorders>
-            <w:shd w:val="clear" w:color="auto" w:fill="auto"/>
-            <w:noWrap/>
-            <w:vAlign w:val="bottom"/>
-            <w:hideMark/>
-          </w:tcPr>
-          <w:p>
-            <w:pPr>
-              <w:rPr>
-                <w:rFonts w:ascii="Arial" w:eastAsia="Times New Roman" w:hAnsi="Arial" w:cs="Arial"/>
-                <w:color w:val="000000"/>
-                <w:sz w:val="20"/>
-                <w:szCs w:val="20"/>
-              </w:rPr>
-            </w:pPr>
-            <w:r>
-              <w:rPr>
-                <w:rFonts w:ascii="Arial" w:eastAsia="Times New Roman" w:hAnsi="Arial" w:cs="Arial"/>
-                <w:color w:val="000000"/>
-                <w:sz w:val="20"/>
-                <w:szCs w:val="20"/>
-              </w:rPr>
-              <w:t>lgif</w:t>
-            </w:r>
-          </w:p>
-        </w:tc>
-        <w:tc>
-          <w:tcPr>
-            <w:tcW w:w="1877" w:type="dxa"/>
-            <w:tcBorders>
-              <w:top w:val="nil"/>
-              <w:left w:val="nil"/>
-              <w:bottom w:val="single" w:sz="4" w:space="0" w:color="auto"/>
-              <w:right w:val="single" w:sz="4" w:space="0" w:color="auto"/>
-            </w:tcBorders>
-            <w:shd w:val="clear" w:color="auto" w:fill="auto"/>
-            <w:noWrap/>
-            <w:vAlign w:val="bottom"/>
-            <w:hideMark/>
-          </w:tcPr>
-          <w:p>
-            <w:pPr>
-              <w:jc w:val="right"/>
-              <w:rPr>
-                <w:rFonts w:ascii="Arial" w:eastAsia="Times New Roman" w:hAnsi="Arial" w:cs="Arial"/>
-                <w:color w:val="000000"/>
-                <w:sz w:val="20"/>
-                <w:szCs w:val="20"/>
-              </w:rPr>
-            </w:pPr>
-            <w:r>
-              <w:rPr>
-                <w:rFonts w:ascii="Calibri" w:eastAsia="Times New Roman" w:hAnsi="Calibri" w:cs="Times New Roman"/>
-                <w:color w:val="000000"/>
-              </w:rPr>
-              <w:t>4.1767537</w:t>
-            </w:r>
-          </w:p>
-        </w:tc>
-      </w:tr>
-      <w:tr>
-        <w:trPr>
-          <w:trHeight w:hRule="exact" w:val="259"/>
-        </w:trPr>
-        <w:tc>
-          <w:tcPr>
-            <w:tcW w:w="661" w:type="dxa"/>
-            <w:tcBorders>
-              <w:top w:val="nil"/>
-              <w:left w:val="single" w:sz="4" w:space="0" w:color="auto"/>
-              <w:bottom w:val="single" w:sz="4" w:space="0" w:color="auto"/>
-              <w:right w:val="single" w:sz="4" w:space="0" w:color="auto"/>
-            </w:tcBorders>
-            <w:shd w:val="clear" w:color="auto" w:fill="auto"/>
-            <w:noWrap/>
-            <w:vAlign w:val="bottom"/>
-            <w:hideMark/>
-          </w:tcPr>
-          <w:p>
-            <w:pPr>
-              <w:rPr>
-                <w:rFonts w:ascii="Arial" w:eastAsia="Times New Roman" w:hAnsi="Arial" w:cs="Arial"/>
-                <w:color w:val="000000"/>
-                <w:sz w:val="20"/>
-                <w:szCs w:val="20"/>
-              </w:rPr>
-            </w:pPr>
-            <w:r>
-              <w:rPr>
-                <w:rFonts w:ascii="Arial" w:eastAsia="Times New Roman" w:hAnsi="Arial" w:cs="Arial"/>
-                <w:color w:val="000000"/>
-                <w:sz w:val="20"/>
-                <w:szCs w:val="20"/>
-              </w:rPr>
-              <w:t>plow</w:t>
-            </w:r>
-          </w:p>
-        </w:tc>
-        <w:tc>
-          <w:tcPr>
-            <w:tcW w:w="1877" w:type="dxa"/>
-            <w:tcBorders>
-              <w:top w:val="nil"/>
-              <w:left w:val="nil"/>
-              <w:bottom w:val="single" w:sz="4" w:space="0" w:color="auto"/>
-              <w:right w:val="single" w:sz="4" w:space="0" w:color="auto"/>
-            </w:tcBorders>
-            <w:shd w:val="clear" w:color="auto" w:fill="auto"/>
-            <w:noWrap/>
-            <w:vAlign w:val="bottom"/>
-            <w:hideMark/>
-          </w:tcPr>
-          <w:p>
-            <w:pPr>
-              <w:jc w:val="right"/>
-              <w:rPr>
-                <w:rFonts w:ascii="Arial" w:eastAsia="Times New Roman" w:hAnsi="Arial" w:cs="Arial"/>
-                <w:color w:val="000000"/>
-                <w:sz w:val="20"/>
-                <w:szCs w:val="20"/>
-              </w:rPr>
-            </w:pPr>
-            <w:r>
-              <w:rPr>
-                <w:rFonts w:ascii="Calibri" w:eastAsia="Times New Roman" w:hAnsi="Calibri" w:cs="Times New Roman"/>
-                <w:color w:val="000000"/>
-              </w:rPr>
-              <w:t>4.1053603</w:t>
-            </w:r>
-          </w:p>
-        </w:tc>
-      </w:tr>
-      <w:tr>
-        <w:trPr>
-          <w:trHeight w:hRule="exact" w:val="259"/>
-        </w:trPr>
-        <w:tc>
-          <w:tcPr>
-            <w:tcW w:w="661" w:type="dxa"/>
-            <w:tcBorders>
-              <w:top w:val="nil"/>
-              <w:left w:val="single" w:sz="4" w:space="0" w:color="auto"/>
-              <w:bottom w:val="single" w:sz="4" w:space="0" w:color="auto"/>
-              <w:right w:val="single" w:sz="4" w:space="0" w:color="auto"/>
-            </w:tcBorders>
-            <w:shd w:val="clear" w:color="auto" w:fill="auto"/>
-            <w:noWrap/>
-            <w:vAlign w:val="bottom"/>
-            <w:hideMark/>
-          </w:tcPr>
-          <w:p>
-            <w:pPr>
-              <w:rPr>
-                <w:rFonts w:ascii="Arial" w:eastAsia="Times New Roman" w:hAnsi="Arial" w:cs="Arial"/>
-                <w:color w:val="000000"/>
-                <w:sz w:val="20"/>
-                <w:szCs w:val="20"/>
-              </w:rPr>
-            </w:pPr>
-            <w:r>
-              <w:rPr>
-                <w:rFonts w:ascii="Arial" w:eastAsia="Times New Roman" w:hAnsi="Arial" w:cs="Arial"/>
-                <w:color w:val="000000"/>
-                <w:sz w:val="20"/>
-                <w:szCs w:val="20"/>
-              </w:rPr>
-              <w:t>reg2</w:t>
-            </w:r>
-          </w:p>
-        </w:tc>
-        <w:tc>
-          <w:tcPr>
-            <w:tcW w:w="1877" w:type="dxa"/>
-            <w:tcBorders>
-              <w:top w:val="nil"/>
-              <w:left w:val="nil"/>
-              <w:bottom w:val="single" w:sz="4" w:space="0" w:color="auto"/>
-              <w:right w:val="single" w:sz="4" w:space="0" w:color="auto"/>
-            </w:tcBorders>
-            <w:shd w:val="clear" w:color="auto" w:fill="auto"/>
-            <w:noWrap/>
-            <w:vAlign w:val="bottom"/>
-            <w:hideMark/>
-          </w:tcPr>
-          <w:p>
-            <w:pPr>
-              <w:keepNext/>
-              <w:jc w:val="right"/>
-              <w:rPr>
-                <w:rFonts w:ascii="Arial" w:eastAsia="Times New Roman" w:hAnsi="Arial" w:cs="Arial"/>
-                <w:color w:val="000000"/>
-                <w:sz w:val="20"/>
-                <w:szCs w:val="20"/>
-              </w:rPr>
-            </w:pPr>
-            <w:r>
-              <w:rPr>
-                <w:rFonts w:ascii="Calibri" w:eastAsia="Times New Roman" w:hAnsi="Calibri" w:cs="Times New Roman"/>
-                <w:color w:val="000000"/>
-              </w:rPr>
-              <w:t>4.0291227</w:t>
-            </w:r>
-          </w:p>
-        </w:tc>
-      </w:tr>
-    </w:tbl>
+          <w:color w:val="17365D" w:themeColor="text2" w:themeShade="BF"/>
+          <w:sz w:val="22"/>
+          <w:szCs w:val="22"/>
+        </w:rPr>
+      </w:pPr>
+    </w:p>
     <w:p>
       <w:pPr>
         <w:pStyle w:val="Heading1"/>
         <w:spacing w:before="0"/>
         <w:rPr>
-          <w:color w:val="auto"/>
+          <w:color w:val="17365D" w:themeColor="text2" w:themeShade="BF"/>
           <w:sz w:val="24"/>
           <w:szCs w:val="24"/>
         </w:rPr>
       </w:pPr>
       <w:r>
         <w:rPr>
-          <w:color w:val="auto"/>
+          <w:color w:val="17365D" w:themeColor="text2" w:themeShade="BF"/>
           <w:sz w:val="24"/>
           <w:szCs w:val="24"/>
         </w:rPr>
-        <w:t>Model Technique 9</w:t>
-      </w:r>
-      <w:r>
-        <w:rPr>
-          <w:color w:val="auto"/>
+        <w:t>Model Technique 9: Support Vector Machine</w:t>
+      </w:r>
+    </w:p>
+    <w:p>
+      <w:pPr>
+        <w:rPr>
+          <w:rFonts w:ascii="Arial" w:hAnsi="Arial" w:cs="Arial"/>
+          <w:sz w:val="22"/>
+          <w:szCs w:val="22"/>
+        </w:rPr>
+      </w:pPr>
+      <w:r>
+        <w:rPr>
+          <w:rFonts w:ascii="Arial" w:hAnsi="Arial" w:cs="Arial"/>
+          <w:sz w:val="22"/>
+          <w:szCs w:val="22"/>
+        </w:rPr>
+        <w:tab/>
+        <w:t>The last but certainly not least classifier to be tested on this data is the Support Vector Machine, first: without any tuning utilizing a linear kernel and second: utilizing cross validation to determine optimal parameters as well as utilizing a more likely applicable radial kernel.  As expected, the first model tanks in comparison to all previously fit classification models with a maximal profit of $</w:t>
+      </w:r>
+      <w:r>
+        <w:rPr>
+          <w:rFonts w:ascii="Arial" w:hAnsi="Arial" w:cs="Arial"/>
+          <w:sz w:val="22"/>
+          <w:szCs w:val="22"/>
+        </w:rPr>
+        <w:t>10</w:t>
+      </w:r>
+      <w:r>
+        <w:rPr>
+          <w:rFonts w:ascii="Arial" w:hAnsi="Arial" w:cs="Arial"/>
+          <w:sz w:val="22"/>
+          <w:szCs w:val="22"/>
+        </w:rPr>
+        <w:t>,</w:t>
+      </w:r>
+      <w:r>
+        <w:rPr>
+          <w:rFonts w:ascii="Arial" w:hAnsi="Arial" w:cs="Arial"/>
+          <w:sz w:val="22"/>
+          <w:szCs w:val="22"/>
+        </w:rPr>
+        <w:t>534</w:t>
+      </w:r>
+      <w:r>
+        <w:rPr>
+          <w:rFonts w:ascii="Arial" w:hAnsi="Arial" w:cs="Arial"/>
+          <w:sz w:val="22"/>
+          <w:szCs w:val="22"/>
+        </w:rPr>
+        <w:t xml:space="preserve">, mostly due to suggesting far too many mailings at </w:t>
+      </w:r>
+      <w:r>
+        <w:rPr>
+          <w:rFonts w:ascii="Arial" w:hAnsi="Arial" w:cs="Arial"/>
+          <w:sz w:val="22"/>
+          <w:szCs w:val="22"/>
+        </w:rPr>
+        <w:t>1</w:t>
+      </w:r>
+      <w:r>
+        <w:rPr>
+          <w:rFonts w:ascii="Arial" w:hAnsi="Arial" w:cs="Arial"/>
+          <w:sz w:val="22"/>
+          <w:szCs w:val="22"/>
+        </w:rPr>
+        <w:t>,</w:t>
+      </w:r>
+      <w:r>
+        <w:rPr>
+          <w:rFonts w:ascii="Arial" w:hAnsi="Arial" w:cs="Arial"/>
+          <w:sz w:val="22"/>
+          <w:szCs w:val="22"/>
+        </w:rPr>
+        <w:t>925</w:t>
+      </w:r>
+      <w:r>
+        <w:rPr>
+          <w:rFonts w:ascii="Arial" w:hAnsi="Arial" w:cs="Arial"/>
+          <w:sz w:val="22"/>
+          <w:szCs w:val="22"/>
+        </w:rPr>
+        <w:t xml:space="preserve">.  </w:t>
+      </w:r>
+      <w:r>
+        <w:rPr>
+          <w:rFonts w:ascii="Arial" w:hAnsi="Arial" w:cs="Arial"/>
+          <w:sz w:val="22"/>
+          <w:szCs w:val="22"/>
+        </w:rPr>
+        <w:t>The tuned model, utilizing the radial kernel performs substantially better, raking in a potential profit of $</w:t>
+      </w:r>
+      <w:r>
+        <w:rPr>
+          <w:rFonts w:ascii="Arial" w:hAnsi="Arial" w:cs="Arial"/>
+          <w:sz w:val="22"/>
+          <w:szCs w:val="22"/>
+        </w:rPr>
+        <w:t>11</w:t>
+      </w:r>
+      <w:r>
+        <w:rPr>
+          <w:rFonts w:ascii="Arial" w:hAnsi="Arial" w:cs="Arial"/>
+          <w:sz w:val="22"/>
+          <w:szCs w:val="22"/>
+        </w:rPr>
+        <w:t xml:space="preserve">,336.50 on the validation data through only </w:t>
+      </w:r>
+      <w:r>
+        <w:rPr>
+          <w:rFonts w:ascii="Arial" w:hAnsi="Arial" w:cs="Arial"/>
+          <w:sz w:val="22"/>
+          <w:szCs w:val="22"/>
+        </w:rPr>
+        <w:t>1</w:t>
+      </w:r>
+      <w:r>
+        <w:rPr>
+          <w:rFonts w:ascii="Arial" w:hAnsi="Arial" w:cs="Arial"/>
+          <w:sz w:val="22"/>
+          <w:szCs w:val="22"/>
+        </w:rPr>
+        <w:t>,444 mailings.</w:t>
+      </w:r>
+    </w:p>
+    <w:p>
+      <w:pPr>
+        <w:rPr>
+          <w:rFonts w:ascii="Arial" w:hAnsi="Arial" w:cs="Arial"/>
+          <w:sz w:val="22"/>
+          <w:szCs w:val="22"/>
+        </w:rPr>
+      </w:pPr>
+    </w:p>
+    <w:p>
+      <w:pPr>
+        <w:pStyle w:val="Heading2"/>
+        <w:spacing w:before="0"/>
+      </w:pPr>
+      <w:r>
+        <w:t>Regression</w:t>
+      </w:r>
+      <w:r>
+        <w:t xml:space="preserve"> Models and Analysis</w:t>
+      </w:r>
+    </w:p>
+    <w:p>
+      <w:pPr>
+        <w:rPr>
+          <w:highlight w:val="yellow"/>
+        </w:rPr>
+      </w:pPr>
+    </w:p>
+    <w:p>
+      <w:pPr>
+        <w:pStyle w:val="Heading1"/>
+        <w:spacing w:before="0"/>
+        <w:rPr>
+          <w:color w:val="17365D" w:themeColor="text2" w:themeShade="BF"/>
           <w:sz w:val="24"/>
           <w:szCs w:val="24"/>
         </w:rPr>
-        <w:t xml:space="preserve">: </w:t>
-      </w:r>
-      <w:r>
-        <w:rPr>
-          <w:color w:val="auto"/>
+      </w:pPr>
+      <w:r>
+        <w:rPr>
+          <w:color w:val="17365D" w:themeColor="text2" w:themeShade="BF"/>
           <w:sz w:val="24"/>
           <w:szCs w:val="24"/>
         </w:rPr>
-        <w:t>Support Vector Machine</w:t>
-      </w:r>
-    </w:p>
-    <w:p>
-      <w:pPr>
-        <w:rPr>
-          <w:rFonts w:ascii="Arial" w:hAnsi="Arial" w:cs="Arial"/>
-          <w:sz w:val="22"/>
-          <w:szCs w:val="22"/>
-        </w:rPr>
-      </w:pPr>
-      <w:r>
-        <w:rPr>
-          <w:rFonts w:ascii="Arial" w:hAnsi="Arial" w:cs="Arial"/>
-          <w:sz w:val="22"/>
-          <w:szCs w:val="22"/>
-        </w:rPr>
-        <w:tab/>
-        <w:t>The last but certainly not least classifier to be tested on this data is the Support Vector Machine, first: without any tuning utilizing a linear kernel and second: utilizing cross validation to determine optimal parameters as well as utilizing a more likely applicable radial kernel.  As expected, the first model tanks in comparison to all previously fit classification models with a maximal profit of $</w:t>
-      </w:r>
-      <w:r>
-        <w:rPr>
-          <w:rFonts w:ascii="Arial" w:hAnsi="Arial" w:cs="Arial"/>
-          <w:sz w:val="22"/>
-          <w:szCs w:val="22"/>
-        </w:rPr>
-        <w:t>10</w:t>
-      </w:r>
-      <w:r>
-        <w:rPr>
-          <w:rFonts w:ascii="Arial" w:hAnsi="Arial" w:cs="Arial"/>
-          <w:sz w:val="22"/>
-          <w:szCs w:val="22"/>
-        </w:rPr>
-        <w:t>,</w:t>
-      </w:r>
-      <w:r>
-        <w:rPr>
-          <w:rFonts w:ascii="Arial" w:hAnsi="Arial" w:cs="Arial"/>
-          <w:sz w:val="22"/>
-          <w:szCs w:val="22"/>
-        </w:rPr>
-        <w:t>534</w:t>
-      </w:r>
-      <w:r>
-        <w:rPr>
-          <w:rFonts w:ascii="Arial" w:hAnsi="Arial" w:cs="Arial"/>
-          <w:sz w:val="22"/>
-          <w:szCs w:val="22"/>
-        </w:rPr>
-        <w:t xml:space="preserve">, mostly due to suggesting far too many mailings at </w:t>
-      </w:r>
-      <w:r>
-        <w:rPr>
-          <w:rFonts w:ascii="Arial" w:hAnsi="Arial" w:cs="Arial"/>
-          <w:sz w:val="22"/>
-          <w:szCs w:val="22"/>
-        </w:rPr>
-        <w:t>1</w:t>
-      </w:r>
-      <w:r>
-        <w:rPr>
-          <w:rFonts w:ascii="Arial" w:hAnsi="Arial" w:cs="Arial"/>
-          <w:sz w:val="22"/>
-          <w:szCs w:val="22"/>
-        </w:rPr>
-        <w:t>,</w:t>
-      </w:r>
-      <w:r>
-        <w:rPr>
-          <w:rFonts w:ascii="Arial" w:hAnsi="Arial" w:cs="Arial"/>
-          <w:sz w:val="22"/>
-          <w:szCs w:val="22"/>
-        </w:rPr>
-        <w:t>925</w:t>
-      </w:r>
-      <w:r>
-        <w:rPr>
-          <w:rFonts w:ascii="Arial" w:hAnsi="Arial" w:cs="Arial"/>
-          <w:sz w:val="22"/>
-          <w:szCs w:val="22"/>
-        </w:rPr>
-        <w:t xml:space="preserve">.  </w:t>
-      </w:r>
-      <w:r>
-        <w:rPr>
-          <w:rFonts w:ascii="Arial" w:hAnsi="Arial" w:cs="Arial"/>
-          <w:sz w:val="22"/>
-          <w:szCs w:val="22"/>
-        </w:rPr>
-        <w:t>The tuned model, utilizing the radial kernel performs substantially better, raking in a potential profit of $</w:t>
-      </w:r>
-      <w:r>
-        <w:rPr>
-          <w:rFonts w:ascii="Arial" w:hAnsi="Arial" w:cs="Arial"/>
-          <w:sz w:val="22"/>
-          <w:szCs w:val="22"/>
-        </w:rPr>
-        <w:t>11</w:t>
-      </w:r>
-      <w:r>
-        <w:rPr>
-          <w:rFonts w:ascii="Arial" w:hAnsi="Arial" w:cs="Arial"/>
-          <w:sz w:val="22"/>
-          <w:szCs w:val="22"/>
-        </w:rPr>
-        <w:t>,336.50 on the valid</w:t>
+        <w:t xml:space="preserve">Model Technique 1: </w:t>
+      </w:r>
+      <w:r>
+        <w:rPr>
+          <w:color w:val="17365D" w:themeColor="text2" w:themeShade="BF"/>
+          <w:sz w:val="24"/>
+          <w:szCs w:val="24"/>
+        </w:rPr>
+        <w:t>Least Squares Regression</w:t>
+      </w:r>
+    </w:p>
+    <w:p>
+      <w:pPr>
+        <w:pStyle w:val="Heading1"/>
+        <w:spacing w:before="0"/>
+        <w:rPr>
+          <w:color w:val="17365D" w:themeColor="text2" w:themeShade="BF"/>
+          <w:sz w:val="24"/>
+          <w:szCs w:val="24"/>
+        </w:rPr>
+      </w:pPr>
+      <w:r>
+        <w:rPr>
+          <w:color w:val="17365D" w:themeColor="text2" w:themeShade="BF"/>
+          <w:sz w:val="24"/>
+          <w:szCs w:val="24"/>
+        </w:rPr>
+        <w:t xml:space="preserve">Model Technique 2: </w:t>
+      </w:r>
+      <w:r>
+        <w:rPr>
+          <w:color w:val="17365D" w:themeColor="text2" w:themeShade="BF"/>
+          <w:sz w:val="24"/>
+          <w:szCs w:val="24"/>
+        </w:rPr>
+        <w:t>Best Subset Regression with K-Fold Cross Validation</w:t>
+      </w:r>
+    </w:p>
+    <w:p>
+      <w:pPr>
+        <w:pStyle w:val="Heading1"/>
+        <w:spacing w:before="0"/>
+        <w:rPr>
+          <w:color w:val="17365D" w:themeColor="text2" w:themeShade="BF"/>
+          <w:sz w:val="24"/>
+          <w:szCs w:val="24"/>
+        </w:rPr>
+      </w:pPr>
+      <w:r>
+        <w:rPr>
+          <w:color w:val="17365D" w:themeColor="text2" w:themeShade="BF"/>
+          <w:sz w:val="24"/>
+          <w:szCs w:val="24"/>
+        </w:rPr>
+        <w:t xml:space="preserve">Model Technique 3: </w:t>
+      </w:r>
+      <w:r>
+        <w:rPr>
+          <w:color w:val="17365D" w:themeColor="text2" w:themeShade="BF"/>
+          <w:sz w:val="24"/>
+          <w:szCs w:val="24"/>
+        </w:rPr>
+        <w:t>Principal Components</w:t>
+      </w:r>
+    </w:p>
+    <w:p>
+      <w:pPr>
+        <w:pStyle w:val="Heading1"/>
+        <w:spacing w:before="0"/>
+        <w:rPr>
+          <w:color w:val="17365D" w:themeColor="text2" w:themeShade="BF"/>
+          <w:sz w:val="24"/>
+          <w:szCs w:val="24"/>
+        </w:rPr>
+      </w:pPr>
+      <w:r>
+        <w:rPr>
+          <w:color w:val="17365D" w:themeColor="text2" w:themeShade="BF"/>
+          <w:sz w:val="24"/>
+          <w:szCs w:val="24"/>
+        </w:rPr>
+        <w:t xml:space="preserve">Model Technique 4: </w:t>
+      </w:r>
+      <w:r>
+        <w:rPr>
+          <w:color w:val="17365D" w:themeColor="text2" w:themeShade="BF"/>
+          <w:sz w:val="24"/>
+          <w:szCs w:val="24"/>
+        </w:rPr>
+        <w:t>Partial Least Squares</w:t>
       </w:r>
       <w:bookmarkStart w:id="0" w:name="_GoBack"/>
       <w:bookmarkEnd w:id="0"/>
-      <w:r>
-        <w:rPr>
-          <w:rFonts w:ascii="Arial" w:hAnsi="Arial" w:cs="Arial"/>
-          <w:sz w:val="22"/>
-          <w:szCs w:val="22"/>
-        </w:rPr>
-        <w:t xml:space="preserve">ation data through only </w:t>
-      </w:r>
-      <w:r>
-        <w:rPr>
-          <w:rFonts w:ascii="Arial" w:hAnsi="Arial" w:cs="Arial"/>
-          <w:sz w:val="22"/>
-          <w:szCs w:val="22"/>
-        </w:rPr>
-        <w:t>1</w:t>
-      </w:r>
-      <w:r>
-        <w:rPr>
-          <w:rFonts w:ascii="Arial" w:hAnsi="Arial" w:cs="Arial"/>
-          <w:sz w:val="22"/>
-          <w:szCs w:val="22"/>
-        </w:rPr>
-        <w:t>,444 mailings.</w:t>
-      </w:r>
-    </w:p>
-    <w:p>
-      <w:pPr>
-        <w:rPr>
-          <w:rFonts w:ascii="Arial" w:hAnsi="Arial" w:cs="Arial"/>
-          <w:sz w:val="22"/>
-          <w:szCs w:val="22"/>
-        </w:rPr>
-      </w:pPr>
-    </w:p>
-    <w:p>
-      <w:pPr>
-        <w:keepNext/>
-        <w:jc w:val="center"/>
-      </w:pPr>
     </w:p>
     <w:p/>
     <w:p>
@@ -10509,7 +10545,7 @@
 </file>
 
 <file path=customXml/itemProps1.xml><?xml version="1.0" encoding="utf-8"?>
-<ds:datastoreItem xmlns:ds="http://schemas.openxmlformats.org/officeDocument/2006/customXml" ds:itemID="{32B539FF-7067-5C45-9C8C-1A5EF9F96074}">
+<ds:datastoreItem xmlns:ds="http://schemas.openxmlformats.org/officeDocument/2006/customXml" ds:itemID="{CD8CB91E-4AE2-9344-AFC1-624B823A31F8}">
   <ds:schemaRefs>
     <ds:schemaRef ds:uri="http://schemas.openxmlformats.org/officeDocument/2006/bibliography"/>
   </ds:schemaRefs>

</xml_diff>

<commit_message>
"Added a section to choose the best classification model."
</commit_message>
<xml_diff>
--- a/Final_Project_Group2.docx
+++ b/Final_Project_Group2.docx
@@ -4599,6 +4599,14 @@
           <w:sz w:val="22"/>
           <w:szCs w:val="22"/>
         </w:rPr>
+        <w:t>.00</w:t>
+      </w:r>
+      <w:r>
+        <w:rPr>
+          <w:rFonts w:ascii="Arial" w:hAnsi="Arial" w:cs="Arial"/>
+          <w:sz w:val="22"/>
+          <w:szCs w:val="22"/>
+        </w:rPr>
         <w:t xml:space="preserve">, mostly due to suggesting far too many mailings at </w:t>
       </w:r>
       <w:r>
@@ -4655,7 +4663,23 @@
           <w:sz w:val="22"/>
           <w:szCs w:val="22"/>
         </w:rPr>
-        <w:t xml:space="preserve">,336.50 on the validation data through only </w:t>
+        <w:t>,</w:t>
+      </w:r>
+      <w:r>
+        <w:rPr>
+          <w:rFonts w:ascii="Arial" w:hAnsi="Arial" w:cs="Arial"/>
+          <w:sz w:val="22"/>
+          <w:szCs w:val="22"/>
+        </w:rPr>
+        <w:t>536.0</w:t>
+      </w:r>
+      <w:r>
+        <w:rPr>
+          <w:rFonts w:ascii="Arial" w:hAnsi="Arial" w:cs="Arial"/>
+          <w:sz w:val="22"/>
+          <w:szCs w:val="22"/>
+        </w:rPr>
+        <w:t xml:space="preserve">0 on the validation data through only </w:t>
       </w:r>
       <w:r>
         <w:rPr>
@@ -4671,34 +4695,39 @@
           <w:sz w:val="22"/>
           <w:szCs w:val="22"/>
         </w:rPr>
-        <w:t>,444 mailings.</w:t>
-      </w:r>
-    </w:p>
-    <w:p>
-      <w:pPr>
-        <w:rPr>
-          <w:rFonts w:ascii="Arial" w:hAnsi="Arial" w:cs="Arial"/>
-          <w:sz w:val="22"/>
-          <w:szCs w:val="22"/>
-        </w:rPr>
-      </w:pPr>
-    </w:p>
-    <w:p>
-      <w:pPr>
-        <w:pStyle w:val="Heading2"/>
-        <w:spacing w:before="0"/>
-      </w:pPr>
-      <w:r>
-        <w:t>Regression</w:t>
-      </w:r>
-      <w:r>
-        <w:t xml:space="preserve"> Models and Analysis</w:t>
-      </w:r>
-    </w:p>
-    <w:p>
-      <w:pPr>
-        <w:rPr>
-          <w:highlight w:val="yellow"/>
+        <w:t>,</w:t>
+      </w:r>
+      <w:r>
+        <w:rPr>
+          <w:rFonts w:ascii="Arial" w:hAnsi="Arial" w:cs="Arial"/>
+          <w:sz w:val="22"/>
+          <w:szCs w:val="22"/>
+        </w:rPr>
+        <w:t>366</w:t>
+      </w:r>
+      <w:r>
+        <w:rPr>
+          <w:rFonts w:ascii="Arial" w:hAnsi="Arial" w:cs="Arial"/>
+          <w:sz w:val="22"/>
+          <w:szCs w:val="22"/>
+        </w:rPr>
+        <w:t xml:space="preserve"> mailings</w:t>
+      </w:r>
+      <w:r>
+        <w:rPr>
+          <w:rFonts w:ascii="Arial" w:hAnsi="Arial" w:cs="Arial"/>
+          <w:sz w:val="22"/>
+          <w:szCs w:val="22"/>
+        </w:rPr>
+        <w:t>.  Although this model is high on the performance list, it is incredibly low on the interpretability list, which will definitely have an impact when it comes to selecting which model is the best for our use case.</w:t>
+      </w:r>
+    </w:p>
+    <w:p>
+      <w:pPr>
+        <w:rPr>
+          <w:rFonts w:ascii="Arial" w:hAnsi="Arial" w:cs="Arial"/>
+          <w:sz w:val="22"/>
+          <w:szCs w:val="22"/>
         </w:rPr>
       </w:pPr>
     </w:p>
@@ -4718,99 +4747,168 @@
           <w:sz w:val="24"/>
           <w:szCs w:val="24"/>
         </w:rPr>
-        <w:t xml:space="preserve">Model Technique 1: </w:t>
-      </w:r>
-      <w:r>
+        <w:t>Choosing a Classification Model</w:t>
+      </w:r>
+    </w:p>
+    <w:p>
+      <w:r>
+        <w:tab/>
+      </w:r>
+      <w:r>
+        <w:rPr>
+          <w:rFonts w:ascii="Arial" w:hAnsi="Arial" w:cs="Arial"/>
+          <w:sz w:val="22"/>
+          <w:szCs w:val="22"/>
+        </w:rPr>
+        <w:t>As discussed throughout this section, there have been a total of nine classification techniques tested on this data to determine which model is the best for classifying individuals as donors.  Utilizing the number of mailings and their estimated profit on the validation data set as decision metrics, the best model would be the one that maximizes profits through minimizing extraneous mailings.  Although a little surprising, the model with the best performance on the validation data is the Logistic Model that utilizes a subset of predictors based on a backwards selection variable technique.  This model boasts the additional benefit of being highly interpretable as well.  Therefore, this model will be carried through to be used to classify individuals on the test set on whether or not they are donors.</w:t>
+      </w:r>
+      <w:bookmarkStart w:id="0" w:name="_GoBack"/>
+      <w:bookmarkEnd w:id="0"/>
+    </w:p>
+    <w:p>
+      <w:pPr>
+        <w:rPr>
+          <w:rFonts w:ascii="Arial" w:hAnsi="Arial" w:cs="Arial"/>
+          <w:sz w:val="22"/>
+          <w:szCs w:val="22"/>
+        </w:rPr>
+      </w:pPr>
+    </w:p>
+    <w:p>
+      <w:pPr>
+        <w:rPr>
+          <w:rFonts w:ascii="Arial" w:hAnsi="Arial" w:cs="Arial"/>
+          <w:sz w:val="22"/>
+          <w:szCs w:val="22"/>
+        </w:rPr>
+      </w:pPr>
+    </w:p>
+    <w:p>
+      <w:pPr>
+        <w:pStyle w:val="Heading2"/>
+        <w:spacing w:before="0"/>
+      </w:pPr>
+      <w:r>
+        <w:t>Regression</w:t>
+      </w:r>
+      <w:r>
+        <w:t xml:space="preserve"> Models and Analysis</w:t>
+      </w:r>
+    </w:p>
+    <w:p>
+      <w:pPr>
+        <w:rPr>
+          <w:highlight w:val="yellow"/>
+        </w:rPr>
+      </w:pPr>
+    </w:p>
+    <w:p>
+      <w:pPr>
+        <w:pStyle w:val="Heading1"/>
+        <w:spacing w:before="0"/>
         <w:rPr>
           <w:color w:val="17365D" w:themeColor="text2" w:themeShade="BF"/>
           <w:sz w:val="24"/>
           <w:szCs w:val="24"/>
         </w:rPr>
-        <w:t>Least Squares Regression</w:t>
-      </w:r>
-    </w:p>
-    <w:p>
-      <w:pPr>
-        <w:pStyle w:val="Heading1"/>
-        <w:spacing w:before="0"/>
+      </w:pPr>
+      <w:r>
         <w:rPr>
           <w:color w:val="17365D" w:themeColor="text2" w:themeShade="BF"/>
           <w:sz w:val="24"/>
           <w:szCs w:val="24"/>
         </w:rPr>
-      </w:pPr>
+        <w:t xml:space="preserve">Model Technique 1: </w:t>
+      </w:r>
       <w:r>
         <w:rPr>
           <w:color w:val="17365D" w:themeColor="text2" w:themeShade="BF"/>
           <w:sz w:val="24"/>
           <w:szCs w:val="24"/>
         </w:rPr>
-        <w:t xml:space="preserve">Model Technique 2: </w:t>
-      </w:r>
-      <w:r>
+        <w:t>Least Squares Regression</w:t>
+      </w:r>
+    </w:p>
+    <w:p>
+      <w:pPr>
+        <w:pStyle w:val="Heading1"/>
+        <w:spacing w:before="0"/>
         <w:rPr>
           <w:color w:val="17365D" w:themeColor="text2" w:themeShade="BF"/>
           <w:sz w:val="24"/>
           <w:szCs w:val="24"/>
         </w:rPr>
-        <w:t>Best Subset Regression with K-Fold Cross Validation</w:t>
-      </w:r>
-    </w:p>
-    <w:p>
-      <w:pPr>
-        <w:pStyle w:val="Heading1"/>
-        <w:spacing w:before="0"/>
+      </w:pPr>
+      <w:r>
         <w:rPr>
           <w:color w:val="17365D" w:themeColor="text2" w:themeShade="BF"/>
           <w:sz w:val="24"/>
           <w:szCs w:val="24"/>
         </w:rPr>
-      </w:pPr>
+        <w:t xml:space="preserve">Model Technique 2: </w:t>
+      </w:r>
       <w:r>
         <w:rPr>
           <w:color w:val="17365D" w:themeColor="text2" w:themeShade="BF"/>
           <w:sz w:val="24"/>
           <w:szCs w:val="24"/>
         </w:rPr>
-        <w:t xml:space="preserve">Model Technique 3: </w:t>
-      </w:r>
-      <w:r>
+        <w:t>Best Subset Regression with K-Fold Cross Validation</w:t>
+      </w:r>
+    </w:p>
+    <w:p>
+      <w:pPr>
+        <w:pStyle w:val="Heading1"/>
+        <w:spacing w:before="0"/>
         <w:rPr>
           <w:color w:val="17365D" w:themeColor="text2" w:themeShade="BF"/>
           <w:sz w:val="24"/>
           <w:szCs w:val="24"/>
         </w:rPr>
-        <w:t>Principal Components</w:t>
-      </w:r>
-    </w:p>
-    <w:p>
-      <w:pPr>
-        <w:pStyle w:val="Heading1"/>
-        <w:spacing w:before="0"/>
+      </w:pPr>
+      <w:r>
         <w:rPr>
           <w:color w:val="17365D" w:themeColor="text2" w:themeShade="BF"/>
           <w:sz w:val="24"/>
           <w:szCs w:val="24"/>
         </w:rPr>
-      </w:pPr>
+        <w:t xml:space="preserve">Model Technique 3: </w:t>
+      </w:r>
       <w:r>
         <w:rPr>
           <w:color w:val="17365D" w:themeColor="text2" w:themeShade="BF"/>
           <w:sz w:val="24"/>
           <w:szCs w:val="24"/>
         </w:rPr>
-        <w:t xml:space="preserve">Model Technique 4: </w:t>
-      </w:r>
-      <w:r>
+        <w:t>Principal Components</w:t>
+      </w:r>
+    </w:p>
+    <w:p>
+      <w:pPr>
+        <w:pStyle w:val="Heading1"/>
+        <w:spacing w:before="0"/>
         <w:rPr>
           <w:color w:val="17365D" w:themeColor="text2" w:themeShade="BF"/>
           <w:sz w:val="24"/>
           <w:szCs w:val="24"/>
         </w:rPr>
+      </w:pPr>
+      <w:r>
+        <w:rPr>
+          <w:color w:val="17365D" w:themeColor="text2" w:themeShade="BF"/>
+          <w:sz w:val="24"/>
+          <w:szCs w:val="24"/>
+        </w:rPr>
+        <w:t xml:space="preserve">Model Technique 4: </w:t>
+      </w:r>
+      <w:r>
+        <w:rPr>
+          <w:color w:val="17365D" w:themeColor="text2" w:themeShade="BF"/>
+          <w:sz w:val="24"/>
+          <w:szCs w:val="24"/>
+        </w:rPr>
         <w:t>Partial Least Squares</w:t>
       </w:r>
-      <w:bookmarkStart w:id="0" w:name="_GoBack"/>
-      <w:bookmarkEnd w:id="0"/>
     </w:p>
     <w:p/>
     <w:p>
@@ -10545,7 +10643,7 @@
 </file>
 
 <file path=customXml/itemProps1.xml><?xml version="1.0" encoding="utf-8"?>
-<ds:datastoreItem xmlns:ds="http://schemas.openxmlformats.org/officeDocument/2006/customXml" ds:itemID="{CD8CB91E-4AE2-9344-AFC1-624B823A31F8}">
+<ds:datastoreItem xmlns:ds="http://schemas.openxmlformats.org/officeDocument/2006/customXml" ds:itemID="{80333E32-D4D7-0F43-9653-DE61610DE327}">
   <ds:schemaRefs>
     <ds:schemaRef ds:uri="http://schemas.openxmlformats.org/officeDocument/2006/bibliography"/>
   </ds:schemaRefs>

</xml_diff>

<commit_message>
"Updated the KNN section."
</commit_message>
<xml_diff>
--- a/Final_Project_Group2.docx
+++ b/Final_Project_Group2.docx
@@ -2661,10 +2661,1389 @@
     </w:p>
     <w:p>
       <w:pPr>
+        <w:widowControl w:val="0"/>
+        <w:autoSpaceDE w:val="0"/>
+        <w:autoSpaceDN w:val="0"/>
+        <w:adjustRightInd w:val="0"/>
+        <w:rPr>
+          <w:rFonts w:ascii="Arial" w:hAnsi="Arial" w:cs="Arial"/>
+          <w:sz w:val="22"/>
+          <w:szCs w:val="22"/>
+        </w:rPr>
+      </w:pPr>
+      <w:r>
+        <w:tab/>
+      </w:r>
+      <w:r>
+        <w:rPr>
+          <w:rFonts w:ascii="Arial" w:hAnsi="Arial" w:cs="Arial"/>
+          <w:sz w:val="22"/>
+          <w:szCs w:val="22"/>
+        </w:rPr>
+        <w:t>Although not necessarily the most interpretable of algorithms, the K-Nearest Neighbor classification method (referred to as KNN) is strong as it is one of the few completely non-parametric methods available for classification.  Since there is little information known about the exact decision boundary for whether or not an individual is a donor or not, this technique is certainly on that should be tested.  For this process, three models are fit utilizing different values of K: 1, 10 and 100.</w:t>
+      </w:r>
+      <w:r>
+        <w:rPr>
+          <w:rFonts w:ascii="Arial" w:hAnsi="Arial" w:cs="Arial"/>
+          <w:sz w:val="22"/>
+          <w:szCs w:val="22"/>
+        </w:rPr>
+        <w:t xml:space="preserve">  Although the classifier with K = 100 performs the best, it is ultimately somewhat expected since it will more likely have much higher bias towards the training data set.  Despite this, the performance on the validation data still does better than the other two classifiers, maximizing profit at $11,299.50 through 1,390 mailings.</w:t>
+      </w:r>
+    </w:p>
+    <w:p>
+      <w:pPr>
+        <w:widowControl w:val="0"/>
+        <w:autoSpaceDE w:val="0"/>
+        <w:autoSpaceDN w:val="0"/>
+        <w:adjustRightInd w:val="0"/>
+        <w:rPr>
+          <w:rFonts w:ascii="Arial" w:hAnsi="Arial" w:cs="Arial"/>
+          <w:sz w:val="22"/>
+          <w:szCs w:val="22"/>
+        </w:rPr>
+      </w:pPr>
+    </w:p>
+    <w:p>
+      <w:pPr>
+        <w:widowControl w:val="0"/>
+        <w:autoSpaceDE w:val="0"/>
+        <w:autoSpaceDN w:val="0"/>
+        <w:adjustRightInd w:val="0"/>
+        <w:rPr>
+          <w:rFonts w:ascii="Arial" w:hAnsi="Arial" w:cs="Arial"/>
+          <w:sz w:val="22"/>
+          <w:szCs w:val="22"/>
+        </w:rPr>
+      </w:pPr>
+    </w:p>
+    <w:p>
+      <w:pPr>
+        <w:widowControl w:val="0"/>
+        <w:autoSpaceDE w:val="0"/>
+        <w:autoSpaceDN w:val="0"/>
+        <w:adjustRightInd w:val="0"/>
+        <w:rPr>
+          <w:rFonts w:ascii="Arial" w:hAnsi="Arial" w:cs="Arial"/>
+          <w:sz w:val="22"/>
+          <w:szCs w:val="22"/>
+        </w:rPr>
+      </w:pPr>
+    </w:p>
+    <w:p>
+      <w:pPr>
+        <w:widowControl w:val="0"/>
+        <w:autoSpaceDE w:val="0"/>
+        <w:autoSpaceDN w:val="0"/>
+        <w:adjustRightInd w:val="0"/>
+        <w:rPr>
+          <w:rFonts w:ascii="Arial" w:hAnsi="Arial" w:cs="Arial"/>
+          <w:sz w:val="22"/>
+          <w:szCs w:val="22"/>
+        </w:rPr>
+      </w:pPr>
+    </w:p>
+    <w:tbl>
+      <w:tblPr>
+        <w:tblW w:w="6710" w:type="dxa"/>
+        <w:jc w:val="center"/>
+        <w:tblInd w:w="93" w:type="dxa"/>
+        <w:tblLook w:val="04A0" w:firstRow="1" w:lastRow="0" w:firstColumn="1" w:lastColumn="0" w:noHBand="0" w:noVBand="1"/>
+      </w:tblPr>
+      <w:tblGrid>
+        <w:gridCol w:w="1300"/>
+        <w:gridCol w:w="495"/>
+        <w:gridCol w:w="1286"/>
+        <w:gridCol w:w="1286"/>
+        <w:gridCol w:w="2343"/>
+      </w:tblGrid>
+      <w:tr>
+        <w:trPr>
+          <w:trHeight w:val="320"/>
+          <w:jc w:val="center"/>
+        </w:trPr>
+        <w:tc>
+          <w:tcPr>
+            <w:tcW w:w="1300" w:type="dxa"/>
+            <w:vMerge w:val="restart"/>
+            <w:tcBorders>
+              <w:top w:val="single" w:sz="8" w:space="0" w:color="auto"/>
+              <w:left w:val="single" w:sz="8" w:space="0" w:color="auto"/>
+              <w:bottom w:val="single" w:sz="4" w:space="0" w:color="000000"/>
+              <w:right w:val="single" w:sz="8" w:space="0" w:color="auto"/>
+            </w:tcBorders>
+            <w:shd w:val="clear" w:color="000000" w:fill="A6A6A6"/>
+            <w:noWrap/>
+            <w:vAlign w:val="bottom"/>
+            <w:hideMark/>
+          </w:tcPr>
+          <w:p>
+            <w:pPr>
+              <w:jc w:val="center"/>
+              <w:rPr>
+                <w:rFonts w:ascii="Calibri" w:eastAsia="Times New Roman" w:hAnsi="Calibri" w:cs="Times New Roman"/>
+                <w:b/>
+                <w:bCs/>
+                <w:color w:val="000000"/>
+              </w:rPr>
+            </w:pPr>
+            <w:r>
+              <w:rPr>
+                <w:rFonts w:ascii="Calibri" w:eastAsia="Times New Roman" w:hAnsi="Calibri" w:cs="Times New Roman"/>
+                <w:b/>
+                <w:bCs/>
+                <w:color w:val="000000"/>
+              </w:rPr>
+              <w:t>Model</w:t>
+            </w:r>
+          </w:p>
+        </w:tc>
+        <w:tc>
+          <w:tcPr>
+            <w:tcW w:w="5410" w:type="dxa"/>
+            <w:gridSpan w:val="4"/>
+            <w:tcBorders>
+              <w:top w:val="single" w:sz="8" w:space="0" w:color="auto"/>
+              <w:left w:val="nil"/>
+              <w:bottom w:val="single" w:sz="8" w:space="0" w:color="auto"/>
+              <w:right w:val="single" w:sz="8" w:space="0" w:color="000000"/>
+            </w:tcBorders>
+            <w:shd w:val="clear" w:color="000000" w:fill="D9D9D9"/>
+            <w:noWrap/>
+            <w:vAlign w:val="bottom"/>
+            <w:hideMark/>
+          </w:tcPr>
+          <w:p>
+            <w:pPr>
+              <w:jc w:val="center"/>
+              <w:rPr>
+                <w:rFonts w:ascii="Calibri" w:eastAsia="Times New Roman" w:hAnsi="Calibri" w:cs="Times New Roman"/>
+                <w:b/>
+                <w:bCs/>
+                <w:color w:val="000000"/>
+              </w:rPr>
+            </w:pPr>
+            <w:r>
+              <w:rPr>
+                <w:rFonts w:ascii="Calibri" w:eastAsia="Times New Roman" w:hAnsi="Calibri" w:cs="Times New Roman"/>
+                <w:b/>
+                <w:bCs/>
+                <w:color w:val="000000"/>
+              </w:rPr>
+              <w:t>Validation Class</w:t>
+            </w:r>
+          </w:p>
+        </w:tc>
+      </w:tr>
+      <w:tr>
+        <w:trPr>
+          <w:trHeight w:val="320"/>
+          <w:jc w:val="center"/>
+        </w:trPr>
+        <w:tc>
+          <w:tcPr>
+            <w:tcW w:w="1300" w:type="dxa"/>
+            <w:vMerge/>
+            <w:tcBorders>
+              <w:top w:val="single" w:sz="8" w:space="0" w:color="auto"/>
+              <w:left w:val="single" w:sz="8" w:space="0" w:color="auto"/>
+              <w:bottom w:val="single" w:sz="4" w:space="0" w:color="000000"/>
+              <w:right w:val="single" w:sz="8" w:space="0" w:color="auto"/>
+            </w:tcBorders>
+            <w:vAlign w:val="center"/>
+            <w:hideMark/>
+          </w:tcPr>
+          <w:p>
+            <w:pPr>
+              <w:rPr>
+                <w:rFonts w:ascii="Calibri" w:eastAsia="Times New Roman" w:hAnsi="Calibri" w:cs="Times New Roman"/>
+                <w:b/>
+                <w:bCs/>
+                <w:color w:val="000000"/>
+              </w:rPr>
+            </w:pPr>
+          </w:p>
+        </w:tc>
+        <w:tc>
+          <w:tcPr>
+            <w:tcW w:w="495" w:type="dxa"/>
+            <w:tcBorders>
+              <w:top w:val="nil"/>
+              <w:left w:val="nil"/>
+              <w:bottom w:val="single" w:sz="4" w:space="0" w:color="auto"/>
+              <w:right w:val="single" w:sz="8" w:space="0" w:color="auto"/>
+            </w:tcBorders>
+            <w:shd w:val="clear" w:color="000000" w:fill="A6A6A6"/>
+            <w:noWrap/>
+            <w:vAlign w:val="bottom"/>
+            <w:hideMark/>
+          </w:tcPr>
+          <w:p>
+            <w:pPr>
+              <w:rPr>
+                <w:rFonts w:ascii="Calibri" w:eastAsia="Times New Roman" w:hAnsi="Calibri" w:cs="Times New Roman"/>
+                <w:color w:val="000000"/>
+              </w:rPr>
+            </w:pPr>
+            <w:r>
+              <w:rPr>
+                <w:rFonts w:ascii="Calibri" w:eastAsia="Times New Roman" w:hAnsi="Calibri" w:cs="Times New Roman"/>
+                <w:color w:val="000000"/>
+              </w:rPr>
+              <w:t> </w:t>
+            </w:r>
+          </w:p>
+        </w:tc>
+        <w:tc>
+          <w:tcPr>
+            <w:tcW w:w="1286" w:type="dxa"/>
+            <w:tcBorders>
+              <w:top w:val="nil"/>
+              <w:left w:val="nil"/>
+              <w:bottom w:val="single" w:sz="8" w:space="0" w:color="auto"/>
+              <w:right w:val="single" w:sz="4" w:space="0" w:color="auto"/>
+            </w:tcBorders>
+            <w:shd w:val="clear" w:color="000000" w:fill="A6A6A6"/>
+            <w:noWrap/>
+            <w:vAlign w:val="bottom"/>
+            <w:hideMark/>
+          </w:tcPr>
+          <w:p>
+            <w:pPr>
+              <w:jc w:val="center"/>
+              <w:rPr>
+                <w:rFonts w:ascii="Calibri" w:eastAsia="Times New Roman" w:hAnsi="Calibri" w:cs="Times New Roman"/>
+                <w:b/>
+                <w:bCs/>
+                <w:color w:val="000000"/>
+              </w:rPr>
+            </w:pPr>
+            <w:r>
+              <w:rPr>
+                <w:rFonts w:ascii="Calibri" w:eastAsia="Times New Roman" w:hAnsi="Calibri" w:cs="Times New Roman"/>
+                <w:b/>
+                <w:bCs/>
+                <w:color w:val="000000"/>
+              </w:rPr>
+              <w:t>0</w:t>
+            </w:r>
+          </w:p>
+        </w:tc>
+        <w:tc>
+          <w:tcPr>
+            <w:tcW w:w="1286" w:type="dxa"/>
+            <w:tcBorders>
+              <w:top w:val="nil"/>
+              <w:left w:val="nil"/>
+              <w:bottom w:val="single" w:sz="8" w:space="0" w:color="auto"/>
+              <w:right w:val="single" w:sz="4" w:space="0" w:color="auto"/>
+            </w:tcBorders>
+            <w:shd w:val="clear" w:color="000000" w:fill="A6A6A6"/>
+            <w:noWrap/>
+            <w:vAlign w:val="bottom"/>
+            <w:hideMark/>
+          </w:tcPr>
+          <w:p>
+            <w:pPr>
+              <w:jc w:val="center"/>
+              <w:rPr>
+                <w:rFonts w:ascii="Calibri" w:eastAsia="Times New Roman" w:hAnsi="Calibri" w:cs="Times New Roman"/>
+                <w:b/>
+                <w:bCs/>
+                <w:color w:val="000000"/>
+              </w:rPr>
+            </w:pPr>
+            <w:r>
+              <w:rPr>
+                <w:rFonts w:ascii="Calibri" w:eastAsia="Times New Roman" w:hAnsi="Calibri" w:cs="Times New Roman"/>
+                <w:b/>
+                <w:bCs/>
+                <w:color w:val="000000"/>
+              </w:rPr>
+              <w:t>1</w:t>
+            </w:r>
+          </w:p>
+        </w:tc>
+        <w:tc>
+          <w:tcPr>
+            <w:tcW w:w="2343" w:type="dxa"/>
+            <w:tcBorders>
+              <w:top w:val="nil"/>
+              <w:left w:val="nil"/>
+              <w:bottom w:val="single" w:sz="8" w:space="0" w:color="auto"/>
+              <w:right w:val="single" w:sz="8" w:space="0" w:color="auto"/>
+            </w:tcBorders>
+            <w:shd w:val="clear" w:color="000000" w:fill="A6A6A6"/>
+            <w:noWrap/>
+            <w:vAlign w:val="bottom"/>
+            <w:hideMark/>
+          </w:tcPr>
+          <w:p>
+            <w:pPr>
+              <w:jc w:val="center"/>
+              <w:rPr>
+                <w:rFonts w:ascii="Calibri" w:eastAsia="Times New Roman" w:hAnsi="Calibri" w:cs="Times New Roman"/>
+                <w:b/>
+                <w:bCs/>
+                <w:color w:val="000000"/>
+              </w:rPr>
+            </w:pPr>
+            <w:r>
+              <w:rPr>
+                <w:rFonts w:ascii="Calibri" w:eastAsia="Times New Roman" w:hAnsi="Calibri" w:cs="Times New Roman"/>
+                <w:b/>
+                <w:bCs/>
+                <w:color w:val="000000"/>
+              </w:rPr>
+              <w:t>Number of M</w:t>
+            </w:r>
+            <w:r>
+              <w:rPr>
+                <w:rFonts w:ascii="Calibri" w:eastAsia="Times New Roman" w:hAnsi="Calibri" w:cs="Times New Roman"/>
+                <w:b/>
+                <w:bCs/>
+                <w:color w:val="000000"/>
+              </w:rPr>
+              <w:t>ail</w:t>
+            </w:r>
+            <w:r>
+              <w:rPr>
+                <w:rFonts w:ascii="Calibri" w:eastAsia="Times New Roman" w:hAnsi="Calibri" w:cs="Times New Roman"/>
+                <w:b/>
+                <w:bCs/>
+                <w:color w:val="000000"/>
+              </w:rPr>
+              <w:t>ings</w:t>
+            </w:r>
+          </w:p>
+        </w:tc>
+      </w:tr>
+      <w:tr>
+        <w:trPr>
+          <w:trHeight w:val="300"/>
+          <w:jc w:val="center"/>
+        </w:trPr>
+        <w:tc>
+          <w:tcPr>
+            <w:tcW w:w="1300" w:type="dxa"/>
+            <w:vMerge w:val="restart"/>
+            <w:tcBorders>
+              <w:top w:val="nil"/>
+              <w:left w:val="single" w:sz="8" w:space="0" w:color="auto"/>
+              <w:bottom w:val="single" w:sz="4" w:space="0" w:color="auto"/>
+              <w:right w:val="single" w:sz="8" w:space="0" w:color="auto"/>
+            </w:tcBorders>
+            <w:shd w:val="clear" w:color="000000" w:fill="F2DCDB"/>
+            <w:noWrap/>
+            <w:vAlign w:val="bottom"/>
+            <w:hideMark/>
+          </w:tcPr>
+          <w:p>
+            <w:pPr>
+              <w:jc w:val="center"/>
+              <w:rPr>
+                <w:rFonts w:ascii="Calibri" w:eastAsia="Times New Roman" w:hAnsi="Calibri" w:cs="Times New Roman"/>
+                <w:b/>
+                <w:bCs/>
+                <w:color w:val="000000"/>
+              </w:rPr>
+            </w:pPr>
+            <w:r>
+              <w:rPr>
+                <w:rFonts w:ascii="Calibri" w:eastAsia="Times New Roman" w:hAnsi="Calibri" w:cs="Times New Roman"/>
+                <w:b/>
+                <w:bCs/>
+                <w:color w:val="000000"/>
+              </w:rPr>
+              <w:t>K = 1</w:t>
+            </w:r>
+          </w:p>
+        </w:tc>
+        <w:tc>
+          <w:tcPr>
+            <w:tcW w:w="495" w:type="dxa"/>
+            <w:tcBorders>
+              <w:top w:val="nil"/>
+              <w:left w:val="nil"/>
+              <w:bottom w:val="single" w:sz="4" w:space="0" w:color="auto"/>
+              <w:right w:val="single" w:sz="8" w:space="0" w:color="auto"/>
+            </w:tcBorders>
+            <w:shd w:val="clear" w:color="000000" w:fill="F2DCDB"/>
+            <w:noWrap/>
+            <w:vAlign w:val="bottom"/>
+            <w:hideMark/>
+          </w:tcPr>
+          <w:p>
+            <w:pPr>
+              <w:jc w:val="center"/>
+              <w:rPr>
+                <w:rFonts w:ascii="Calibri" w:eastAsia="Times New Roman" w:hAnsi="Calibri" w:cs="Times New Roman"/>
+                <w:b/>
+                <w:bCs/>
+                <w:color w:val="000000"/>
+              </w:rPr>
+            </w:pPr>
+            <w:r>
+              <w:rPr>
+                <w:rFonts w:ascii="Calibri" w:eastAsia="Times New Roman" w:hAnsi="Calibri" w:cs="Times New Roman"/>
+                <w:b/>
+                <w:bCs/>
+                <w:color w:val="000000"/>
+              </w:rPr>
+              <w:t>0</w:t>
+            </w:r>
+          </w:p>
+        </w:tc>
+        <w:tc>
+          <w:tcPr>
+            <w:tcW w:w="1286" w:type="dxa"/>
+            <w:tcBorders>
+              <w:top w:val="nil"/>
+              <w:left w:val="nil"/>
+              <w:bottom w:val="single" w:sz="4" w:space="0" w:color="auto"/>
+              <w:right w:val="single" w:sz="4" w:space="0" w:color="auto"/>
+            </w:tcBorders>
+            <w:shd w:val="clear" w:color="000000" w:fill="F2DCDB"/>
+            <w:noWrap/>
+            <w:vAlign w:val="bottom"/>
+            <w:hideMark/>
+          </w:tcPr>
+          <w:p>
+            <w:pPr>
+              <w:jc w:val="right"/>
+              <w:rPr>
+                <w:rFonts w:ascii="Calibri" w:eastAsia="Times New Roman" w:hAnsi="Calibri" w:cs="Times New Roman"/>
+                <w:color w:val="000000"/>
+              </w:rPr>
+            </w:pPr>
+            <w:r>
+              <w:rPr>
+                <w:rFonts w:ascii="Calibri" w:eastAsia="Times New Roman" w:hAnsi="Calibri" w:cs="Times New Roman"/>
+                <w:color w:val="000000"/>
+              </w:rPr>
+              <w:t>738</w:t>
+            </w:r>
+          </w:p>
+        </w:tc>
+        <w:tc>
+          <w:tcPr>
+            <w:tcW w:w="1286" w:type="dxa"/>
+            <w:tcBorders>
+              <w:top w:val="nil"/>
+              <w:left w:val="nil"/>
+              <w:bottom w:val="single" w:sz="4" w:space="0" w:color="auto"/>
+              <w:right w:val="single" w:sz="4" w:space="0" w:color="auto"/>
+            </w:tcBorders>
+            <w:shd w:val="clear" w:color="000000" w:fill="F2DCDB"/>
+            <w:noWrap/>
+            <w:vAlign w:val="bottom"/>
+            <w:hideMark/>
+          </w:tcPr>
+          <w:p>
+            <w:pPr>
+              <w:jc w:val="right"/>
+              <w:rPr>
+                <w:rFonts w:ascii="Calibri" w:eastAsia="Times New Roman" w:hAnsi="Calibri" w:cs="Times New Roman"/>
+                <w:color w:val="000000"/>
+              </w:rPr>
+            </w:pPr>
+            <w:r>
+              <w:rPr>
+                <w:rFonts w:ascii="Calibri" w:eastAsia="Times New Roman" w:hAnsi="Calibri" w:cs="Times New Roman"/>
+                <w:color w:val="000000"/>
+              </w:rPr>
+              <w:t>164</w:t>
+            </w:r>
+          </w:p>
+        </w:tc>
+        <w:tc>
+          <w:tcPr>
+            <w:tcW w:w="2343" w:type="dxa"/>
+            <w:vMerge w:val="restart"/>
+            <w:tcBorders>
+              <w:top w:val="single" w:sz="4" w:space="0" w:color="auto"/>
+              <w:left w:val="single" w:sz="8" w:space="0" w:color="auto"/>
+              <w:bottom w:val="single" w:sz="4" w:space="0" w:color="auto"/>
+              <w:right w:val="single" w:sz="8" w:space="0" w:color="auto"/>
+            </w:tcBorders>
+            <w:shd w:val="clear" w:color="000000" w:fill="F2DCDB"/>
+            <w:noWrap/>
+            <w:vAlign w:val="bottom"/>
+            <w:hideMark/>
+          </w:tcPr>
+          <w:p>
+            <w:pPr>
+              <w:jc w:val="center"/>
+              <w:rPr>
+                <w:rFonts w:ascii="Calibri" w:eastAsia="Times New Roman" w:hAnsi="Calibri" w:cs="Times New Roman"/>
+                <w:color w:val="000000"/>
+              </w:rPr>
+            </w:pPr>
+            <w:r>
+              <w:rPr>
+                <w:rFonts w:ascii="Calibri" w:eastAsia="Times New Roman" w:hAnsi="Calibri" w:cs="Times New Roman"/>
+                <w:color w:val="000000"/>
+              </w:rPr>
+              <w:t>1116</w:t>
+            </w:r>
+          </w:p>
+        </w:tc>
+      </w:tr>
+      <w:tr>
+        <w:trPr>
+          <w:trHeight w:val="300"/>
+          <w:jc w:val="center"/>
+        </w:trPr>
+        <w:tc>
+          <w:tcPr>
+            <w:tcW w:w="1300" w:type="dxa"/>
+            <w:vMerge/>
+            <w:tcBorders>
+              <w:top w:val="nil"/>
+              <w:left w:val="single" w:sz="8" w:space="0" w:color="auto"/>
+              <w:bottom w:val="single" w:sz="4" w:space="0" w:color="auto"/>
+              <w:right w:val="single" w:sz="8" w:space="0" w:color="auto"/>
+            </w:tcBorders>
+            <w:vAlign w:val="center"/>
+            <w:hideMark/>
+          </w:tcPr>
+          <w:p>
+            <w:pPr>
+              <w:rPr>
+                <w:rFonts w:ascii="Calibri" w:eastAsia="Times New Roman" w:hAnsi="Calibri" w:cs="Times New Roman"/>
+                <w:b/>
+                <w:bCs/>
+                <w:color w:val="000000"/>
+              </w:rPr>
+            </w:pPr>
+          </w:p>
+        </w:tc>
+        <w:tc>
+          <w:tcPr>
+            <w:tcW w:w="495" w:type="dxa"/>
+            <w:tcBorders>
+              <w:top w:val="nil"/>
+              <w:left w:val="nil"/>
+              <w:bottom w:val="single" w:sz="4" w:space="0" w:color="auto"/>
+              <w:right w:val="single" w:sz="8" w:space="0" w:color="auto"/>
+            </w:tcBorders>
+            <w:shd w:val="clear" w:color="000000" w:fill="F2DCDB"/>
+            <w:noWrap/>
+            <w:vAlign w:val="bottom"/>
+            <w:hideMark/>
+          </w:tcPr>
+          <w:p>
+            <w:pPr>
+              <w:jc w:val="center"/>
+              <w:rPr>
+                <w:rFonts w:ascii="Calibri" w:eastAsia="Times New Roman" w:hAnsi="Calibri" w:cs="Times New Roman"/>
+                <w:b/>
+                <w:bCs/>
+                <w:color w:val="000000"/>
+              </w:rPr>
+            </w:pPr>
+            <w:r>
+              <w:rPr>
+                <w:rFonts w:ascii="Calibri" w:eastAsia="Times New Roman" w:hAnsi="Calibri" w:cs="Times New Roman"/>
+                <w:b/>
+                <w:bCs/>
+                <w:color w:val="000000"/>
+              </w:rPr>
+              <w:t>1</w:t>
+            </w:r>
+          </w:p>
+        </w:tc>
+        <w:tc>
+          <w:tcPr>
+            <w:tcW w:w="1286" w:type="dxa"/>
+            <w:tcBorders>
+              <w:top w:val="nil"/>
+              <w:left w:val="nil"/>
+              <w:bottom w:val="single" w:sz="4" w:space="0" w:color="auto"/>
+              <w:right w:val="single" w:sz="4" w:space="0" w:color="auto"/>
+            </w:tcBorders>
+            <w:shd w:val="clear" w:color="000000" w:fill="F2DCDB"/>
+            <w:noWrap/>
+            <w:vAlign w:val="bottom"/>
+            <w:hideMark/>
+          </w:tcPr>
+          <w:p>
+            <w:pPr>
+              <w:jc w:val="right"/>
+              <w:rPr>
+                <w:rFonts w:ascii="Calibri" w:eastAsia="Times New Roman" w:hAnsi="Calibri" w:cs="Times New Roman"/>
+                <w:color w:val="000000"/>
+              </w:rPr>
+            </w:pPr>
+            <w:r>
+              <w:rPr>
+                <w:rFonts w:ascii="Calibri" w:eastAsia="Times New Roman" w:hAnsi="Calibri" w:cs="Times New Roman"/>
+                <w:color w:val="000000"/>
+              </w:rPr>
+              <w:t>281</w:t>
+            </w:r>
+          </w:p>
+        </w:tc>
+        <w:tc>
+          <w:tcPr>
+            <w:tcW w:w="1286" w:type="dxa"/>
+            <w:tcBorders>
+              <w:top w:val="nil"/>
+              <w:left w:val="nil"/>
+              <w:bottom w:val="single" w:sz="4" w:space="0" w:color="auto"/>
+              <w:right w:val="single" w:sz="4" w:space="0" w:color="auto"/>
+            </w:tcBorders>
+            <w:shd w:val="clear" w:color="000000" w:fill="F2DCDB"/>
+            <w:noWrap/>
+            <w:vAlign w:val="bottom"/>
+            <w:hideMark/>
+          </w:tcPr>
+          <w:p>
+            <w:pPr>
+              <w:jc w:val="right"/>
+              <w:rPr>
+                <w:rFonts w:ascii="Calibri" w:eastAsia="Times New Roman" w:hAnsi="Calibri" w:cs="Times New Roman"/>
+                <w:color w:val="000000"/>
+              </w:rPr>
+            </w:pPr>
+            <w:r>
+              <w:rPr>
+                <w:rFonts w:ascii="Calibri" w:eastAsia="Times New Roman" w:hAnsi="Calibri" w:cs="Times New Roman"/>
+                <w:color w:val="000000"/>
+              </w:rPr>
+              <w:t>835</w:t>
+            </w:r>
+          </w:p>
+        </w:tc>
+        <w:tc>
+          <w:tcPr>
+            <w:tcW w:w="2343" w:type="dxa"/>
+            <w:vMerge/>
+            <w:tcBorders>
+              <w:top w:val="single" w:sz="4" w:space="0" w:color="auto"/>
+              <w:left w:val="single" w:sz="8" w:space="0" w:color="auto"/>
+              <w:bottom w:val="single" w:sz="4" w:space="0" w:color="auto"/>
+              <w:right w:val="single" w:sz="8" w:space="0" w:color="auto"/>
+            </w:tcBorders>
+            <w:vAlign w:val="center"/>
+            <w:hideMark/>
+          </w:tcPr>
+          <w:p>
+            <w:pPr>
+              <w:jc w:val="center"/>
+              <w:rPr>
+                <w:rFonts w:ascii="Calibri" w:eastAsia="Times New Roman" w:hAnsi="Calibri" w:cs="Times New Roman"/>
+                <w:color w:val="000000"/>
+              </w:rPr>
+            </w:pPr>
+          </w:p>
+        </w:tc>
+      </w:tr>
+      <w:tr>
+        <w:trPr>
+          <w:trHeight w:val="300"/>
+          <w:jc w:val="center"/>
+        </w:trPr>
+        <w:tc>
+          <w:tcPr>
+            <w:tcW w:w="1300" w:type="dxa"/>
+            <w:vMerge w:val="restart"/>
+            <w:tcBorders>
+              <w:top w:val="nil"/>
+              <w:left w:val="single" w:sz="8" w:space="0" w:color="auto"/>
+              <w:bottom w:val="single" w:sz="4" w:space="0" w:color="auto"/>
+              <w:right w:val="single" w:sz="8" w:space="0" w:color="auto"/>
+            </w:tcBorders>
+            <w:shd w:val="clear" w:color="000000" w:fill="FDE9D9"/>
+            <w:noWrap/>
+            <w:vAlign w:val="bottom"/>
+            <w:hideMark/>
+          </w:tcPr>
+          <w:p>
+            <w:pPr>
+              <w:jc w:val="center"/>
+              <w:rPr>
+                <w:rFonts w:ascii="Calibri" w:eastAsia="Times New Roman" w:hAnsi="Calibri" w:cs="Times New Roman"/>
+                <w:b/>
+                <w:bCs/>
+                <w:color w:val="000000"/>
+              </w:rPr>
+            </w:pPr>
+            <w:r>
+              <w:rPr>
+                <w:rFonts w:ascii="Calibri" w:eastAsia="Times New Roman" w:hAnsi="Calibri" w:cs="Times New Roman"/>
+                <w:b/>
+                <w:bCs/>
+                <w:color w:val="000000"/>
+              </w:rPr>
+              <w:t>K = 10</w:t>
+            </w:r>
+          </w:p>
+        </w:tc>
+        <w:tc>
+          <w:tcPr>
+            <w:tcW w:w="495" w:type="dxa"/>
+            <w:tcBorders>
+              <w:top w:val="nil"/>
+              <w:left w:val="nil"/>
+              <w:bottom w:val="single" w:sz="4" w:space="0" w:color="auto"/>
+              <w:right w:val="single" w:sz="8" w:space="0" w:color="auto"/>
+            </w:tcBorders>
+            <w:shd w:val="clear" w:color="000000" w:fill="FDE9D9"/>
+            <w:noWrap/>
+            <w:vAlign w:val="bottom"/>
+            <w:hideMark/>
+          </w:tcPr>
+          <w:p>
+            <w:pPr>
+              <w:jc w:val="center"/>
+              <w:rPr>
+                <w:rFonts w:ascii="Calibri" w:eastAsia="Times New Roman" w:hAnsi="Calibri" w:cs="Times New Roman"/>
+                <w:b/>
+                <w:bCs/>
+                <w:color w:val="000000"/>
+              </w:rPr>
+            </w:pPr>
+            <w:r>
+              <w:rPr>
+                <w:rFonts w:ascii="Calibri" w:eastAsia="Times New Roman" w:hAnsi="Calibri" w:cs="Times New Roman"/>
+                <w:b/>
+                <w:bCs/>
+                <w:color w:val="000000"/>
+              </w:rPr>
+              <w:t>0</w:t>
+            </w:r>
+          </w:p>
+        </w:tc>
+        <w:tc>
+          <w:tcPr>
+            <w:tcW w:w="1286" w:type="dxa"/>
+            <w:tcBorders>
+              <w:top w:val="nil"/>
+              <w:left w:val="nil"/>
+              <w:bottom w:val="single" w:sz="4" w:space="0" w:color="auto"/>
+              <w:right w:val="single" w:sz="4" w:space="0" w:color="auto"/>
+            </w:tcBorders>
+            <w:shd w:val="clear" w:color="000000" w:fill="FDE9D9"/>
+            <w:noWrap/>
+            <w:vAlign w:val="bottom"/>
+            <w:hideMark/>
+          </w:tcPr>
+          <w:p>
+            <w:pPr>
+              <w:jc w:val="right"/>
+              <w:rPr>
+                <w:rFonts w:ascii="Calibri" w:eastAsia="Times New Roman" w:hAnsi="Calibri" w:cs="Times New Roman"/>
+                <w:color w:val="000000"/>
+              </w:rPr>
+            </w:pPr>
+            <w:r>
+              <w:rPr>
+                <w:rFonts w:ascii="Calibri" w:eastAsia="Times New Roman" w:hAnsi="Calibri" w:cs="Times New Roman"/>
+                <w:color w:val="000000"/>
+              </w:rPr>
+              <w:t>709</w:t>
+            </w:r>
+          </w:p>
+        </w:tc>
+        <w:tc>
+          <w:tcPr>
+            <w:tcW w:w="1286" w:type="dxa"/>
+            <w:tcBorders>
+              <w:top w:val="nil"/>
+              <w:left w:val="nil"/>
+              <w:bottom w:val="single" w:sz="4" w:space="0" w:color="auto"/>
+              <w:right w:val="single" w:sz="4" w:space="0" w:color="auto"/>
+            </w:tcBorders>
+            <w:shd w:val="clear" w:color="000000" w:fill="FDE9D9"/>
+            <w:noWrap/>
+            <w:vAlign w:val="bottom"/>
+            <w:hideMark/>
+          </w:tcPr>
+          <w:p>
+            <w:pPr>
+              <w:jc w:val="right"/>
+              <w:rPr>
+                <w:rFonts w:ascii="Calibri" w:eastAsia="Times New Roman" w:hAnsi="Calibri" w:cs="Times New Roman"/>
+                <w:color w:val="000000"/>
+              </w:rPr>
+            </w:pPr>
+            <w:r>
+              <w:rPr>
+                <w:rFonts w:ascii="Calibri" w:eastAsia="Times New Roman" w:hAnsi="Calibri" w:cs="Times New Roman"/>
+                <w:color w:val="000000"/>
+              </w:rPr>
+              <w:t>59</w:t>
+            </w:r>
+          </w:p>
+        </w:tc>
+        <w:tc>
+          <w:tcPr>
+            <w:tcW w:w="2343" w:type="dxa"/>
+            <w:vMerge w:val="restart"/>
+            <w:tcBorders>
+              <w:top w:val="nil"/>
+              <w:left w:val="single" w:sz="8" w:space="0" w:color="auto"/>
+              <w:bottom w:val="single" w:sz="4" w:space="0" w:color="auto"/>
+              <w:right w:val="single" w:sz="8" w:space="0" w:color="auto"/>
+            </w:tcBorders>
+            <w:shd w:val="clear" w:color="000000" w:fill="FDE9D9"/>
+            <w:noWrap/>
+            <w:vAlign w:val="bottom"/>
+            <w:hideMark/>
+          </w:tcPr>
+          <w:p>
+            <w:pPr>
+              <w:jc w:val="center"/>
+              <w:rPr>
+                <w:rFonts w:ascii="Calibri" w:eastAsia="Times New Roman" w:hAnsi="Calibri" w:cs="Times New Roman"/>
+                <w:color w:val="000000"/>
+              </w:rPr>
+            </w:pPr>
+            <w:r>
+              <w:rPr>
+                <w:rFonts w:ascii="Calibri" w:eastAsia="Times New Roman" w:hAnsi="Calibri" w:cs="Times New Roman"/>
+                <w:color w:val="000000"/>
+              </w:rPr>
+              <w:t>1250</w:t>
+            </w:r>
+          </w:p>
+        </w:tc>
+      </w:tr>
+      <w:tr>
+        <w:trPr>
+          <w:trHeight w:val="300"/>
+          <w:jc w:val="center"/>
+        </w:trPr>
+        <w:tc>
+          <w:tcPr>
+            <w:tcW w:w="1300" w:type="dxa"/>
+            <w:vMerge/>
+            <w:tcBorders>
+              <w:top w:val="nil"/>
+              <w:left w:val="single" w:sz="8" w:space="0" w:color="auto"/>
+              <w:bottom w:val="single" w:sz="4" w:space="0" w:color="auto"/>
+              <w:right w:val="single" w:sz="8" w:space="0" w:color="auto"/>
+            </w:tcBorders>
+            <w:vAlign w:val="center"/>
+            <w:hideMark/>
+          </w:tcPr>
+          <w:p>
+            <w:pPr>
+              <w:rPr>
+                <w:rFonts w:ascii="Calibri" w:eastAsia="Times New Roman" w:hAnsi="Calibri" w:cs="Times New Roman"/>
+                <w:b/>
+                <w:bCs/>
+                <w:color w:val="000000"/>
+              </w:rPr>
+            </w:pPr>
+          </w:p>
+        </w:tc>
+        <w:tc>
+          <w:tcPr>
+            <w:tcW w:w="495" w:type="dxa"/>
+            <w:tcBorders>
+              <w:top w:val="nil"/>
+              <w:left w:val="nil"/>
+              <w:bottom w:val="single" w:sz="4" w:space="0" w:color="auto"/>
+              <w:right w:val="single" w:sz="8" w:space="0" w:color="auto"/>
+            </w:tcBorders>
+            <w:shd w:val="clear" w:color="000000" w:fill="FDE9D9"/>
+            <w:noWrap/>
+            <w:vAlign w:val="bottom"/>
+            <w:hideMark/>
+          </w:tcPr>
+          <w:p>
+            <w:pPr>
+              <w:jc w:val="center"/>
+              <w:rPr>
+                <w:rFonts w:ascii="Calibri" w:eastAsia="Times New Roman" w:hAnsi="Calibri" w:cs="Times New Roman"/>
+                <w:b/>
+                <w:bCs/>
+                <w:color w:val="000000"/>
+              </w:rPr>
+            </w:pPr>
+            <w:r>
+              <w:rPr>
+                <w:rFonts w:ascii="Calibri" w:eastAsia="Times New Roman" w:hAnsi="Calibri" w:cs="Times New Roman"/>
+                <w:b/>
+                <w:bCs/>
+                <w:color w:val="000000"/>
+              </w:rPr>
+              <w:t>1</w:t>
+            </w:r>
+          </w:p>
+        </w:tc>
+        <w:tc>
+          <w:tcPr>
+            <w:tcW w:w="1286" w:type="dxa"/>
+            <w:tcBorders>
+              <w:top w:val="nil"/>
+              <w:left w:val="nil"/>
+              <w:bottom w:val="single" w:sz="4" w:space="0" w:color="auto"/>
+              <w:right w:val="single" w:sz="4" w:space="0" w:color="auto"/>
+            </w:tcBorders>
+            <w:shd w:val="clear" w:color="000000" w:fill="FDE9D9"/>
+            <w:noWrap/>
+            <w:vAlign w:val="bottom"/>
+            <w:hideMark/>
+          </w:tcPr>
+          <w:p>
+            <w:pPr>
+              <w:jc w:val="right"/>
+              <w:rPr>
+                <w:rFonts w:ascii="Calibri" w:eastAsia="Times New Roman" w:hAnsi="Calibri" w:cs="Times New Roman"/>
+                <w:color w:val="000000"/>
+              </w:rPr>
+            </w:pPr>
+            <w:r>
+              <w:rPr>
+                <w:rFonts w:ascii="Calibri" w:eastAsia="Times New Roman" w:hAnsi="Calibri" w:cs="Times New Roman"/>
+                <w:color w:val="000000"/>
+              </w:rPr>
+              <w:t>310</w:t>
+            </w:r>
+          </w:p>
+        </w:tc>
+        <w:tc>
+          <w:tcPr>
+            <w:tcW w:w="1286" w:type="dxa"/>
+            <w:tcBorders>
+              <w:top w:val="nil"/>
+              <w:left w:val="nil"/>
+              <w:bottom w:val="single" w:sz="4" w:space="0" w:color="auto"/>
+              <w:right w:val="single" w:sz="4" w:space="0" w:color="auto"/>
+            </w:tcBorders>
+            <w:shd w:val="clear" w:color="000000" w:fill="FDE9D9"/>
+            <w:noWrap/>
+            <w:vAlign w:val="bottom"/>
+            <w:hideMark/>
+          </w:tcPr>
+          <w:p>
+            <w:pPr>
+              <w:jc w:val="right"/>
+              <w:rPr>
+                <w:rFonts w:ascii="Calibri" w:eastAsia="Times New Roman" w:hAnsi="Calibri" w:cs="Times New Roman"/>
+                <w:color w:val="000000"/>
+              </w:rPr>
+            </w:pPr>
+            <w:r>
+              <w:rPr>
+                <w:rFonts w:ascii="Calibri" w:eastAsia="Times New Roman" w:hAnsi="Calibri" w:cs="Times New Roman"/>
+                <w:color w:val="000000"/>
+              </w:rPr>
+              <w:t>940</w:t>
+            </w:r>
+          </w:p>
+        </w:tc>
+        <w:tc>
+          <w:tcPr>
+            <w:tcW w:w="2343" w:type="dxa"/>
+            <w:vMerge/>
+            <w:tcBorders>
+              <w:top w:val="nil"/>
+              <w:left w:val="single" w:sz="8" w:space="0" w:color="auto"/>
+              <w:bottom w:val="single" w:sz="4" w:space="0" w:color="auto"/>
+              <w:right w:val="single" w:sz="8" w:space="0" w:color="auto"/>
+            </w:tcBorders>
+            <w:vAlign w:val="center"/>
+            <w:hideMark/>
+          </w:tcPr>
+          <w:p>
+            <w:pPr>
+              <w:jc w:val="center"/>
+              <w:rPr>
+                <w:rFonts w:ascii="Calibri" w:eastAsia="Times New Roman" w:hAnsi="Calibri" w:cs="Times New Roman"/>
+                <w:color w:val="000000"/>
+              </w:rPr>
+            </w:pPr>
+          </w:p>
+        </w:tc>
+      </w:tr>
+      <w:tr>
+        <w:trPr>
+          <w:trHeight w:val="300"/>
+          <w:jc w:val="center"/>
+        </w:trPr>
+        <w:tc>
+          <w:tcPr>
+            <w:tcW w:w="1300" w:type="dxa"/>
+            <w:vMerge w:val="restart"/>
+            <w:tcBorders>
+              <w:top w:val="nil"/>
+              <w:left w:val="single" w:sz="8" w:space="0" w:color="auto"/>
+              <w:bottom w:val="single" w:sz="8" w:space="0" w:color="000000"/>
+              <w:right w:val="single" w:sz="8" w:space="0" w:color="auto"/>
+            </w:tcBorders>
+            <w:shd w:val="clear" w:color="000000" w:fill="EBF1DE"/>
+            <w:noWrap/>
+            <w:vAlign w:val="bottom"/>
+            <w:hideMark/>
+          </w:tcPr>
+          <w:p>
+            <w:pPr>
+              <w:jc w:val="center"/>
+              <w:rPr>
+                <w:rFonts w:ascii="Calibri" w:eastAsia="Times New Roman" w:hAnsi="Calibri" w:cs="Times New Roman"/>
+                <w:b/>
+                <w:bCs/>
+                <w:color w:val="000000"/>
+              </w:rPr>
+            </w:pPr>
+            <w:r>
+              <w:rPr>
+                <w:rFonts w:ascii="Calibri" w:eastAsia="Times New Roman" w:hAnsi="Calibri" w:cs="Times New Roman"/>
+                <w:b/>
+                <w:bCs/>
+                <w:color w:val="000000"/>
+              </w:rPr>
+              <w:t>k = 100</w:t>
+            </w:r>
+          </w:p>
+        </w:tc>
+        <w:tc>
+          <w:tcPr>
+            <w:tcW w:w="495" w:type="dxa"/>
+            <w:tcBorders>
+              <w:top w:val="nil"/>
+              <w:left w:val="nil"/>
+              <w:bottom w:val="single" w:sz="4" w:space="0" w:color="auto"/>
+              <w:right w:val="single" w:sz="8" w:space="0" w:color="auto"/>
+            </w:tcBorders>
+            <w:shd w:val="clear" w:color="000000" w:fill="EBF1DE"/>
+            <w:noWrap/>
+            <w:vAlign w:val="bottom"/>
+            <w:hideMark/>
+          </w:tcPr>
+          <w:p>
+            <w:pPr>
+              <w:jc w:val="center"/>
+              <w:rPr>
+                <w:rFonts w:ascii="Calibri" w:eastAsia="Times New Roman" w:hAnsi="Calibri" w:cs="Times New Roman"/>
+                <w:b/>
+                <w:bCs/>
+                <w:color w:val="000000"/>
+              </w:rPr>
+            </w:pPr>
+            <w:r>
+              <w:rPr>
+                <w:rFonts w:ascii="Calibri" w:eastAsia="Times New Roman" w:hAnsi="Calibri" w:cs="Times New Roman"/>
+                <w:b/>
+                <w:bCs/>
+                <w:color w:val="000000"/>
+              </w:rPr>
+              <w:t>0</w:t>
+            </w:r>
+          </w:p>
+        </w:tc>
+        <w:tc>
+          <w:tcPr>
+            <w:tcW w:w="1286" w:type="dxa"/>
+            <w:tcBorders>
+              <w:top w:val="nil"/>
+              <w:left w:val="nil"/>
+              <w:bottom w:val="single" w:sz="4" w:space="0" w:color="auto"/>
+              <w:right w:val="single" w:sz="4" w:space="0" w:color="auto"/>
+            </w:tcBorders>
+            <w:shd w:val="clear" w:color="000000" w:fill="EBF1DE"/>
+            <w:noWrap/>
+            <w:vAlign w:val="bottom"/>
+            <w:hideMark/>
+          </w:tcPr>
+          <w:p>
+            <w:pPr>
+              <w:jc w:val="right"/>
+              <w:rPr>
+                <w:rFonts w:ascii="Calibri" w:eastAsia="Times New Roman" w:hAnsi="Calibri" w:cs="Times New Roman"/>
+                <w:color w:val="000000"/>
+              </w:rPr>
+            </w:pPr>
+            <w:r>
+              <w:rPr>
+                <w:rFonts w:ascii="Calibri" w:eastAsia="Times New Roman" w:hAnsi="Calibri" w:cs="Times New Roman"/>
+                <w:color w:val="000000"/>
+              </w:rPr>
+              <w:t>600</w:t>
+            </w:r>
+          </w:p>
+        </w:tc>
+        <w:tc>
+          <w:tcPr>
+            <w:tcW w:w="1286" w:type="dxa"/>
+            <w:tcBorders>
+              <w:top w:val="nil"/>
+              <w:left w:val="nil"/>
+              <w:bottom w:val="single" w:sz="4" w:space="0" w:color="auto"/>
+              <w:right w:val="single" w:sz="4" w:space="0" w:color="auto"/>
+            </w:tcBorders>
+            <w:shd w:val="clear" w:color="000000" w:fill="EBF1DE"/>
+            <w:noWrap/>
+            <w:vAlign w:val="bottom"/>
+            <w:hideMark/>
+          </w:tcPr>
+          <w:p>
+            <w:pPr>
+              <w:jc w:val="right"/>
+              <w:rPr>
+                <w:rFonts w:ascii="Calibri" w:eastAsia="Times New Roman" w:hAnsi="Calibri" w:cs="Times New Roman"/>
+                <w:color w:val="000000"/>
+              </w:rPr>
+            </w:pPr>
+            <w:r>
+              <w:rPr>
+                <w:rFonts w:ascii="Calibri" w:eastAsia="Times New Roman" w:hAnsi="Calibri" w:cs="Times New Roman"/>
+                <w:color w:val="000000"/>
+              </w:rPr>
+              <w:t>28</w:t>
+            </w:r>
+          </w:p>
+        </w:tc>
+        <w:tc>
+          <w:tcPr>
+            <w:tcW w:w="2343" w:type="dxa"/>
+            <w:vMerge w:val="restart"/>
+            <w:tcBorders>
+              <w:top w:val="nil"/>
+              <w:left w:val="single" w:sz="8" w:space="0" w:color="auto"/>
+              <w:bottom w:val="single" w:sz="8" w:space="0" w:color="000000"/>
+              <w:right w:val="single" w:sz="8" w:space="0" w:color="auto"/>
+            </w:tcBorders>
+            <w:shd w:val="clear" w:color="000000" w:fill="EBF1DE"/>
+            <w:noWrap/>
+            <w:vAlign w:val="bottom"/>
+            <w:hideMark/>
+          </w:tcPr>
+          <w:p>
+            <w:pPr>
+              <w:jc w:val="center"/>
+              <w:rPr>
+                <w:rFonts w:ascii="Calibri" w:eastAsia="Times New Roman" w:hAnsi="Calibri" w:cs="Times New Roman"/>
+                <w:color w:val="000000"/>
+              </w:rPr>
+            </w:pPr>
+            <w:r>
+              <w:rPr>
+                <w:rFonts w:ascii="Calibri" w:eastAsia="Times New Roman" w:hAnsi="Calibri" w:cs="Times New Roman"/>
+                <w:color w:val="000000"/>
+              </w:rPr>
+              <w:t>1390</w:t>
+            </w:r>
+          </w:p>
+        </w:tc>
+      </w:tr>
+      <w:tr>
+        <w:trPr>
+          <w:trHeight w:val="320"/>
+          <w:jc w:val="center"/>
+        </w:trPr>
+        <w:tc>
+          <w:tcPr>
+            <w:tcW w:w="1300" w:type="dxa"/>
+            <w:vMerge/>
+            <w:tcBorders>
+              <w:top w:val="nil"/>
+              <w:left w:val="single" w:sz="8" w:space="0" w:color="auto"/>
+              <w:bottom w:val="single" w:sz="8" w:space="0" w:color="000000"/>
+              <w:right w:val="single" w:sz="8" w:space="0" w:color="auto"/>
+            </w:tcBorders>
+            <w:vAlign w:val="center"/>
+            <w:hideMark/>
+          </w:tcPr>
+          <w:p>
+            <w:pPr>
+              <w:rPr>
+                <w:rFonts w:ascii="Calibri" w:eastAsia="Times New Roman" w:hAnsi="Calibri" w:cs="Times New Roman"/>
+                <w:b/>
+                <w:bCs/>
+                <w:color w:val="000000"/>
+              </w:rPr>
+            </w:pPr>
+          </w:p>
+        </w:tc>
+        <w:tc>
+          <w:tcPr>
+            <w:tcW w:w="495" w:type="dxa"/>
+            <w:tcBorders>
+              <w:top w:val="nil"/>
+              <w:left w:val="nil"/>
+              <w:bottom w:val="single" w:sz="8" w:space="0" w:color="auto"/>
+              <w:right w:val="single" w:sz="8" w:space="0" w:color="auto"/>
+            </w:tcBorders>
+            <w:shd w:val="clear" w:color="000000" w:fill="EBF1DE"/>
+            <w:noWrap/>
+            <w:vAlign w:val="bottom"/>
+            <w:hideMark/>
+          </w:tcPr>
+          <w:p>
+            <w:pPr>
+              <w:jc w:val="center"/>
+              <w:rPr>
+                <w:rFonts w:ascii="Calibri" w:eastAsia="Times New Roman" w:hAnsi="Calibri" w:cs="Times New Roman"/>
+                <w:b/>
+                <w:bCs/>
+                <w:color w:val="000000"/>
+              </w:rPr>
+            </w:pPr>
+            <w:r>
+              <w:rPr>
+                <w:rFonts w:ascii="Calibri" w:eastAsia="Times New Roman" w:hAnsi="Calibri" w:cs="Times New Roman"/>
+                <w:b/>
+                <w:bCs/>
+                <w:color w:val="000000"/>
+              </w:rPr>
+              <w:t>1</w:t>
+            </w:r>
+          </w:p>
+        </w:tc>
+        <w:tc>
+          <w:tcPr>
+            <w:tcW w:w="1286" w:type="dxa"/>
+            <w:tcBorders>
+              <w:top w:val="nil"/>
+              <w:left w:val="nil"/>
+              <w:bottom w:val="single" w:sz="8" w:space="0" w:color="auto"/>
+              <w:right w:val="single" w:sz="4" w:space="0" w:color="auto"/>
+            </w:tcBorders>
+            <w:shd w:val="clear" w:color="000000" w:fill="EBF1DE"/>
+            <w:noWrap/>
+            <w:vAlign w:val="bottom"/>
+            <w:hideMark/>
+          </w:tcPr>
+          <w:p>
+            <w:pPr>
+              <w:jc w:val="right"/>
+              <w:rPr>
+                <w:rFonts w:ascii="Calibri" w:eastAsia="Times New Roman" w:hAnsi="Calibri" w:cs="Times New Roman"/>
+                <w:color w:val="000000"/>
+              </w:rPr>
+            </w:pPr>
+            <w:r>
+              <w:rPr>
+                <w:rFonts w:ascii="Calibri" w:eastAsia="Times New Roman" w:hAnsi="Calibri" w:cs="Times New Roman"/>
+                <w:color w:val="000000"/>
+              </w:rPr>
+              <w:t>419</w:t>
+            </w:r>
+          </w:p>
+        </w:tc>
+        <w:tc>
+          <w:tcPr>
+            <w:tcW w:w="1286" w:type="dxa"/>
+            <w:tcBorders>
+              <w:top w:val="nil"/>
+              <w:left w:val="nil"/>
+              <w:bottom w:val="single" w:sz="8" w:space="0" w:color="auto"/>
+              <w:right w:val="single" w:sz="4" w:space="0" w:color="auto"/>
+            </w:tcBorders>
+            <w:shd w:val="clear" w:color="000000" w:fill="EBF1DE"/>
+            <w:noWrap/>
+            <w:vAlign w:val="bottom"/>
+            <w:hideMark/>
+          </w:tcPr>
+          <w:p>
+            <w:pPr>
+              <w:jc w:val="right"/>
+              <w:rPr>
+                <w:rFonts w:ascii="Calibri" w:eastAsia="Times New Roman" w:hAnsi="Calibri" w:cs="Times New Roman"/>
+                <w:color w:val="000000"/>
+              </w:rPr>
+            </w:pPr>
+            <w:r>
+              <w:rPr>
+                <w:rFonts w:ascii="Calibri" w:eastAsia="Times New Roman" w:hAnsi="Calibri" w:cs="Times New Roman"/>
+                <w:color w:val="000000"/>
+              </w:rPr>
+              <w:t>971</w:t>
+            </w:r>
+          </w:p>
+        </w:tc>
+        <w:tc>
+          <w:tcPr>
+            <w:tcW w:w="2343" w:type="dxa"/>
+            <w:vMerge/>
+            <w:tcBorders>
+              <w:top w:val="nil"/>
+              <w:left w:val="single" w:sz="8" w:space="0" w:color="auto"/>
+              <w:bottom w:val="single" w:sz="8" w:space="0" w:color="000000"/>
+              <w:right w:val="single" w:sz="8" w:space="0" w:color="auto"/>
+            </w:tcBorders>
+            <w:vAlign w:val="center"/>
+            <w:hideMark/>
+          </w:tcPr>
+          <w:p>
+            <w:pPr>
+              <w:rPr>
+                <w:rFonts w:ascii="Calibri" w:eastAsia="Times New Roman" w:hAnsi="Calibri" w:cs="Times New Roman"/>
+                <w:color w:val="000000"/>
+              </w:rPr>
+            </w:pPr>
+          </w:p>
+        </w:tc>
+      </w:tr>
+    </w:tbl>
+    <w:p>
+      <w:pPr>
+        <w:widowControl w:val="0"/>
+        <w:autoSpaceDE w:val="0"/>
+        <w:autoSpaceDN w:val="0"/>
+        <w:adjustRightInd w:val="0"/>
+        <w:rPr>
+          <w:rFonts w:ascii="Arial" w:hAnsi="Arial" w:cs="Arial"/>
+          <w:sz w:val="22"/>
+          <w:szCs w:val="22"/>
+        </w:rPr>
+      </w:pPr>
+    </w:p>
+    <w:p>
+      <w:pPr>
+        <w:widowControl w:val="0"/>
+        <w:autoSpaceDE w:val="0"/>
+        <w:autoSpaceDN w:val="0"/>
+        <w:adjustRightInd w:val="0"/>
+        <w:rPr>
+          <w:rFonts w:ascii="Arial" w:hAnsi="Arial" w:cs="Arial"/>
+          <w:sz w:val="22"/>
+          <w:szCs w:val="22"/>
+        </w:rPr>
+      </w:pPr>
+      <w:r>
+        <w:rPr>
+          <w:rFonts w:ascii="Arial" w:hAnsi="Arial" w:cs="Arial"/>
+          <w:sz w:val="22"/>
+          <w:szCs w:val="22"/>
+        </w:rPr>
+        <w:t>In [Table X] above, though, one can observe that although the number of correctly classified individuals goes up</w:t>
+      </w:r>
+      <w:r>
+        <w:rPr>
+          <w:rFonts w:ascii="Arial" w:hAnsi="Arial" w:cs="Arial"/>
+          <w:sz w:val="22"/>
+          <w:szCs w:val="22"/>
+        </w:rPr>
+        <w:t>, so does the number of incorrectly classified individuals.  This larger profit ultimately results in a lot more wasted mailings, as well.</w:t>
+      </w:r>
+    </w:p>
+    <w:p>
+      <w:pPr>
+        <w:widowControl w:val="0"/>
+        <w:autoSpaceDE w:val="0"/>
+        <w:autoSpaceDN w:val="0"/>
+        <w:adjustRightInd w:val="0"/>
+        <w:rPr>
+          <w:rFonts w:ascii="Arial" w:hAnsi="Arial" w:cs="Arial"/>
+          <w:sz w:val="22"/>
+          <w:szCs w:val="22"/>
+        </w:rPr>
+      </w:pPr>
+      <w:bookmarkStart w:id="0" w:name="_GoBack"/>
+      <w:bookmarkEnd w:id="0"/>
+    </w:p>
+    <w:p>
+      <w:pPr>
         <w:pStyle w:val="Heading1"/>
         <w:spacing w:before="0"/>
         <w:rPr>
-          <w:color w:val="auto"/>
+          <w:color w:val="17365D" w:themeColor="text2" w:themeShade="BF"/>
           <w:sz w:val="24"/>
           <w:szCs w:val="24"/>
         </w:rPr>
@@ -4760,10 +6139,8 @@
           <w:sz w:val="22"/>
           <w:szCs w:val="22"/>
         </w:rPr>
-        <w:t>As discussed throughout this section, there have been a total of nine classification techniques tested on this data to determine which model is the best for classifying individuals as donors.  Utilizing the number of mailings and their estimated profit on the validation data set as decision metrics, the best model would be the one that maximizes profits through minimizing extraneous mailings.  Although a little surprising, the model with the best performance on the validation data is the Logistic Model that utilizes a subset of predictors based on a backwards selection variable technique.  This model boasts the additional benefit of being highly interpretable as well.  Therefore, this model will be carried through to be used to classify individuals on the test set on whether or not they are donors.</w:t>
-      </w:r>
-      <w:bookmarkStart w:id="0" w:name="_GoBack"/>
-      <w:bookmarkEnd w:id="0"/>
+        <w:t>As discussed throughout this section, there have been a total of nine classification techniques tested on this data to determine which model is the best for classifying individuals as donors.  Utilizing the number of mailings and their estimated profit on the validation data set as decision metrics, the best model would be the one that maximizes profits through minimizing extraneous mailings.  Although a little surprising, the model with the best performance on the validation data is the Logistic Model that utilizes a subset of predictors based on a backwards selection variable technique.  This model boasts the additional benefit of being highly interpretable as well.  Therefore, this model will used to classify individuals on the test set on whether or not they are donors.</w:t>
+      </w:r>
     </w:p>
     <w:p>
       <w:pPr>
@@ -10643,7 +12020,7 @@
 </file>
 
 <file path=customXml/itemProps1.xml><?xml version="1.0" encoding="utf-8"?>
-<ds:datastoreItem xmlns:ds="http://schemas.openxmlformats.org/officeDocument/2006/customXml" ds:itemID="{80333E32-D4D7-0F43-9653-DE61610DE327}">
+<ds:datastoreItem xmlns:ds="http://schemas.openxmlformats.org/officeDocument/2006/customXml" ds:itemID="{713DE919-14B2-D047-98AD-15CB3F766EA6}">
   <ds:schemaRefs>
     <ds:schemaRef ds:uri="http://schemas.openxmlformats.org/officeDocument/2006/bibliography"/>
   </ds:schemaRefs>

</xml_diff>

<commit_message>
"Updating summary of Classification Models sections."
</commit_message>
<xml_diff>
--- a/Final_Project_Group2.docx
+++ b/Final_Project_Group2.docx
@@ -7,8 +7,6 @@
         <w:pStyle w:val="Heading1"/>
         <w:spacing w:before="0"/>
       </w:pPr>
-      <w:bookmarkStart w:id="0" w:name="_GoBack"/>
-      <w:bookmarkEnd w:id="0"/>
       <w:r>
         <w:t>Final Project</w:t>
       </w:r>
@@ -7547,19 +7545,1028 @@
         <w:t>Results</w:t>
       </w:r>
     </w:p>
-    <w:p/>
     <w:p>
       <w:pPr>
         <w:pStyle w:val="Heading1"/>
         <w:spacing w:before="0"/>
-      </w:pPr>
-      <w:r>
         <w:rPr>
           <w:color w:val="17365D" w:themeColor="text2" w:themeShade="BF"/>
           <w:sz w:val="24"/>
           <w:szCs w:val="24"/>
         </w:rPr>
-        <w:t>Classification Models</w:t>
+      </w:pPr>
+      <w:r>
+        <w:rPr>
+          <w:color w:val="17365D" w:themeColor="text2" w:themeShade="BF"/>
+          <w:sz w:val="24"/>
+          <w:szCs w:val="24"/>
+        </w:rPr>
+        <w:t>Classification</w:t>
+      </w:r>
+      <w:r>
+        <w:rPr>
+          <w:color w:val="17365D" w:themeColor="text2" w:themeShade="BF"/>
+          <w:sz w:val="24"/>
+          <w:szCs w:val="24"/>
+        </w:rPr>
+        <w:t xml:space="preserve"> Models</w:t>
+      </w:r>
+    </w:p>
+    <w:p>
+      <w:r>
+        <w:tab/>
+      </w:r>
+      <w:r>
+        <w:rPr>
+          <w:rFonts w:ascii="Arial" w:hAnsi="Arial" w:cs="Arial"/>
+          <w:sz w:val="22"/>
+          <w:szCs w:val="22"/>
+        </w:rPr>
+        <w:t>As discussed, there have been a total of nine classification techniques tested on this data to determine which model is the best for classifying individuals as donors.  Utilizing the number of mailings and their estimated profit on the validation data set as decision metrics, the best model would be the one that maximizes profits through minimizing extraneous mailings.  Although a little surprising, the model with the best performance on the validation data is the Logistic Model that utilizes a subset of predictors based on a backwards selection variable technique.  This model boasts the additional benefit of being highly interpretable as well.  Therefore, this model will used to classify individuals on the test set on whether or not they are donors.</w:t>
+      </w:r>
+      <w:bookmarkStart w:id="0" w:name="_GoBack"/>
+      <w:bookmarkEnd w:id="0"/>
+    </w:p>
+    <w:p>
+      <w:pPr>
+        <w:rPr>
+          <w:color w:val="17365D" w:themeColor="text2" w:themeShade="BF"/>
+        </w:rPr>
+      </w:pPr>
+    </w:p>
+    <w:tbl>
+      <w:tblPr>
+        <w:tblW w:w="4785" w:type="dxa"/>
+        <w:jc w:val="center"/>
+        <w:tblLayout w:type="fixed"/>
+        <w:tblLook w:val="04A0" w:firstRow="1" w:lastRow="0" w:firstColumn="1" w:lastColumn="0" w:noHBand="0" w:noVBand="1"/>
+      </w:tblPr>
+      <w:tblGrid>
+        <w:gridCol w:w="860"/>
+        <w:gridCol w:w="1100"/>
+        <w:gridCol w:w="2825"/>
+      </w:tblGrid>
+      <w:tr>
+        <w:trPr>
+          <w:trHeight w:val="320"/>
+          <w:jc w:val="center"/>
+        </w:trPr>
+        <w:tc>
+          <w:tcPr>
+            <w:tcW w:w="860" w:type="dxa"/>
+            <w:tcBorders>
+              <w:top w:val="single" w:sz="4" w:space="0" w:color="auto"/>
+              <w:left w:val="single" w:sz="4" w:space="0" w:color="auto"/>
+              <w:bottom w:val="single" w:sz="4" w:space="0" w:color="auto"/>
+              <w:right w:val="single" w:sz="4" w:space="0" w:color="auto"/>
+            </w:tcBorders>
+            <w:shd w:val="clear" w:color="000000" w:fill="95B3D7"/>
+            <w:noWrap/>
+            <w:vAlign w:val="bottom"/>
+            <w:hideMark/>
+          </w:tcPr>
+          <w:p>
+            <w:pPr>
+              <w:rPr>
+                <w:rFonts w:ascii="Arial" w:eastAsia="Times New Roman" w:hAnsi="Arial" w:cs="Arial"/>
+                <w:color w:val="000000"/>
+                <w:sz w:val="20"/>
+                <w:szCs w:val="20"/>
+              </w:rPr>
+            </w:pPr>
+            <w:r>
+              <w:rPr>
+                <w:rFonts w:ascii="Arial" w:eastAsia="Times New Roman" w:hAnsi="Arial" w:cs="Arial"/>
+                <w:color w:val="000000"/>
+                <w:sz w:val="20"/>
+                <w:szCs w:val="20"/>
+              </w:rPr>
+              <w:t>Model</w:t>
+            </w:r>
+          </w:p>
+        </w:tc>
+        <w:tc>
+          <w:tcPr>
+            <w:tcW w:w="1100" w:type="dxa"/>
+            <w:tcBorders>
+              <w:top w:val="single" w:sz="4" w:space="0" w:color="auto"/>
+              <w:left w:val="nil"/>
+              <w:bottom w:val="single" w:sz="4" w:space="0" w:color="auto"/>
+              <w:right w:val="single" w:sz="4" w:space="0" w:color="auto"/>
+            </w:tcBorders>
+            <w:shd w:val="clear" w:color="000000" w:fill="95B3D7"/>
+            <w:noWrap/>
+            <w:vAlign w:val="bottom"/>
+            <w:hideMark/>
+          </w:tcPr>
+          <w:p>
+            <w:pPr>
+              <w:rPr>
+                <w:rFonts w:ascii="Arial" w:eastAsia="Times New Roman" w:hAnsi="Arial" w:cs="Arial"/>
+                <w:color w:val="000000"/>
+                <w:sz w:val="20"/>
+                <w:szCs w:val="20"/>
+              </w:rPr>
+            </w:pPr>
+            <w:r>
+              <w:rPr>
+                <w:rFonts w:ascii="Arial" w:eastAsia="Times New Roman" w:hAnsi="Arial" w:cs="Arial"/>
+                <w:color w:val="000000"/>
+                <w:sz w:val="20"/>
+                <w:szCs w:val="20"/>
+              </w:rPr>
+              <w:t>Mailings</w:t>
+            </w:r>
+          </w:p>
+        </w:tc>
+        <w:tc>
+          <w:tcPr>
+            <w:tcW w:w="2825" w:type="dxa"/>
+            <w:tcBorders>
+              <w:top w:val="single" w:sz="4" w:space="0" w:color="auto"/>
+              <w:left w:val="nil"/>
+              <w:bottom w:val="single" w:sz="4" w:space="0" w:color="auto"/>
+              <w:right w:val="single" w:sz="4" w:space="0" w:color="auto"/>
+            </w:tcBorders>
+            <w:shd w:val="clear" w:color="000000" w:fill="95B3D7"/>
+            <w:noWrap/>
+            <w:vAlign w:val="bottom"/>
+            <w:hideMark/>
+          </w:tcPr>
+          <w:p>
+            <w:pPr>
+              <w:jc w:val="center"/>
+              <w:rPr>
+                <w:rFonts w:ascii="Arial" w:eastAsia="Times New Roman" w:hAnsi="Arial" w:cs="Arial"/>
+                <w:color w:val="000000"/>
+                <w:sz w:val="20"/>
+                <w:szCs w:val="20"/>
+              </w:rPr>
+            </w:pPr>
+            <w:r>
+              <w:rPr>
+                <w:rFonts w:ascii="Arial" w:eastAsia="Times New Roman" w:hAnsi="Arial" w:cs="Arial"/>
+                <w:color w:val="000000"/>
+                <w:sz w:val="20"/>
+                <w:szCs w:val="20"/>
+              </w:rPr>
+              <w:t>Profit</w:t>
+            </w:r>
+          </w:p>
+        </w:tc>
+      </w:tr>
+      <w:tr>
+        <w:trPr>
+          <w:trHeight w:val="320"/>
+          <w:jc w:val="center"/>
+        </w:trPr>
+        <w:tc>
+          <w:tcPr>
+            <w:tcW w:w="860" w:type="dxa"/>
+            <w:tcBorders>
+              <w:top w:val="nil"/>
+              <w:left w:val="single" w:sz="4" w:space="0" w:color="auto"/>
+              <w:bottom w:val="single" w:sz="4" w:space="0" w:color="auto"/>
+              <w:right w:val="single" w:sz="4" w:space="0" w:color="auto"/>
+            </w:tcBorders>
+            <w:shd w:val="clear" w:color="auto" w:fill="auto"/>
+            <w:noWrap/>
+            <w:vAlign w:val="bottom"/>
+            <w:hideMark/>
+          </w:tcPr>
+          <w:p>
+            <w:pPr>
+              <w:jc w:val="right"/>
+              <w:rPr>
+                <w:rFonts w:ascii="Arial" w:eastAsia="Times New Roman" w:hAnsi="Arial" w:cs="Arial"/>
+                <w:color w:val="000000"/>
+                <w:sz w:val="20"/>
+                <w:szCs w:val="20"/>
+              </w:rPr>
+            </w:pPr>
+            <w:r>
+              <w:rPr>
+                <w:rFonts w:ascii="Arial" w:eastAsia="Times New Roman" w:hAnsi="Arial" w:cs="Arial"/>
+                <w:color w:val="000000"/>
+                <w:sz w:val="20"/>
+                <w:szCs w:val="20"/>
+              </w:rPr>
+              <w:t>1</w:t>
+            </w:r>
+          </w:p>
+        </w:tc>
+        <w:tc>
+          <w:tcPr>
+            <w:tcW w:w="1100" w:type="dxa"/>
+            <w:tcBorders>
+              <w:top w:val="nil"/>
+              <w:left w:val="nil"/>
+              <w:bottom w:val="single" w:sz="4" w:space="0" w:color="auto"/>
+              <w:right w:val="single" w:sz="4" w:space="0" w:color="auto"/>
+            </w:tcBorders>
+            <w:shd w:val="clear" w:color="auto" w:fill="auto"/>
+            <w:noWrap/>
+            <w:vAlign w:val="bottom"/>
+            <w:hideMark/>
+          </w:tcPr>
+          <w:p>
+            <w:pPr>
+              <w:jc w:val="right"/>
+              <w:rPr>
+                <w:rFonts w:ascii="Arial" w:eastAsia="Times New Roman" w:hAnsi="Arial" w:cs="Arial"/>
+                <w:color w:val="000000"/>
+                <w:sz w:val="20"/>
+                <w:szCs w:val="20"/>
+              </w:rPr>
+            </w:pPr>
+          </w:p>
+        </w:tc>
+        <w:tc>
+          <w:tcPr>
+            <w:tcW w:w="2825" w:type="dxa"/>
+            <w:tcBorders>
+              <w:top w:val="nil"/>
+              <w:left w:val="nil"/>
+              <w:bottom w:val="single" w:sz="4" w:space="0" w:color="auto"/>
+              <w:right w:val="single" w:sz="4" w:space="0" w:color="auto"/>
+            </w:tcBorders>
+            <w:shd w:val="clear" w:color="auto" w:fill="auto"/>
+            <w:noWrap/>
+            <w:vAlign w:val="bottom"/>
+            <w:hideMark/>
+          </w:tcPr>
+          <w:p>
+            <w:pPr>
+              <w:jc w:val="right"/>
+              <w:rPr>
+                <w:rFonts w:ascii="Arial" w:eastAsia="Times New Roman" w:hAnsi="Arial" w:cs="Arial"/>
+                <w:color w:val="000000"/>
+                <w:sz w:val="20"/>
+                <w:szCs w:val="20"/>
+              </w:rPr>
+            </w:pPr>
+          </w:p>
+        </w:tc>
+      </w:tr>
+      <w:tr>
+        <w:trPr>
+          <w:trHeight w:val="320"/>
+          <w:jc w:val="center"/>
+        </w:trPr>
+        <w:tc>
+          <w:tcPr>
+            <w:tcW w:w="860" w:type="dxa"/>
+            <w:tcBorders>
+              <w:top w:val="single" w:sz="4" w:space="0" w:color="auto"/>
+              <w:left w:val="single" w:sz="4" w:space="0" w:color="auto"/>
+              <w:bottom w:val="single" w:sz="4" w:space="0" w:color="auto"/>
+              <w:right w:val="single" w:sz="4" w:space="0" w:color="auto"/>
+            </w:tcBorders>
+            <w:shd w:val="clear" w:color="auto" w:fill="auto"/>
+            <w:noWrap/>
+            <w:vAlign w:val="bottom"/>
+            <w:hideMark/>
+          </w:tcPr>
+          <w:p>
+            <w:pPr>
+              <w:jc w:val="right"/>
+              <w:rPr>
+                <w:rFonts w:ascii="Arial" w:eastAsia="Times New Roman" w:hAnsi="Arial" w:cs="Arial"/>
+                <w:color w:val="000000"/>
+                <w:sz w:val="20"/>
+                <w:szCs w:val="20"/>
+              </w:rPr>
+            </w:pPr>
+            <w:r>
+              <w:rPr>
+                <w:rFonts w:ascii="Arial" w:eastAsia="Times New Roman" w:hAnsi="Arial" w:cs="Arial"/>
+                <w:color w:val="000000"/>
+                <w:sz w:val="20"/>
+                <w:szCs w:val="20"/>
+              </w:rPr>
+              <w:t>2</w:t>
+            </w:r>
+          </w:p>
+        </w:tc>
+        <w:tc>
+          <w:tcPr>
+            <w:tcW w:w="1100" w:type="dxa"/>
+            <w:tcBorders>
+              <w:top w:val="single" w:sz="4" w:space="0" w:color="auto"/>
+              <w:left w:val="nil"/>
+              <w:bottom w:val="single" w:sz="4" w:space="0" w:color="auto"/>
+              <w:right w:val="single" w:sz="4" w:space="0" w:color="auto"/>
+            </w:tcBorders>
+            <w:shd w:val="clear" w:color="auto" w:fill="auto"/>
+            <w:noWrap/>
+            <w:vAlign w:val="bottom"/>
+            <w:hideMark/>
+          </w:tcPr>
+          <w:p>
+            <w:pPr>
+              <w:jc w:val="right"/>
+              <w:rPr>
+                <w:rFonts w:ascii="Arial" w:eastAsia="Times New Roman" w:hAnsi="Arial" w:cs="Arial"/>
+                <w:color w:val="000000"/>
+                <w:sz w:val="20"/>
+                <w:szCs w:val="20"/>
+              </w:rPr>
+            </w:pPr>
+          </w:p>
+        </w:tc>
+        <w:tc>
+          <w:tcPr>
+            <w:tcW w:w="2825" w:type="dxa"/>
+            <w:tcBorders>
+              <w:top w:val="single" w:sz="4" w:space="0" w:color="auto"/>
+              <w:left w:val="nil"/>
+              <w:bottom w:val="single" w:sz="4" w:space="0" w:color="auto"/>
+              <w:right w:val="single" w:sz="4" w:space="0" w:color="auto"/>
+            </w:tcBorders>
+            <w:shd w:val="clear" w:color="auto" w:fill="auto"/>
+            <w:noWrap/>
+            <w:vAlign w:val="bottom"/>
+            <w:hideMark/>
+          </w:tcPr>
+          <w:p>
+            <w:pPr>
+              <w:jc w:val="right"/>
+              <w:rPr>
+                <w:rFonts w:ascii="Arial" w:eastAsia="Times New Roman" w:hAnsi="Arial" w:cs="Arial"/>
+                <w:color w:val="000000"/>
+                <w:sz w:val="20"/>
+                <w:szCs w:val="20"/>
+              </w:rPr>
+            </w:pPr>
+          </w:p>
+        </w:tc>
+      </w:tr>
+      <w:tr>
+        <w:trPr>
+          <w:trHeight w:val="320"/>
+          <w:jc w:val="center"/>
+        </w:trPr>
+        <w:tc>
+          <w:tcPr>
+            <w:tcW w:w="860" w:type="dxa"/>
+            <w:tcBorders>
+              <w:top w:val="single" w:sz="4" w:space="0" w:color="auto"/>
+              <w:left w:val="single" w:sz="4" w:space="0" w:color="auto"/>
+              <w:bottom w:val="single" w:sz="4" w:space="0" w:color="auto"/>
+              <w:right w:val="single" w:sz="4" w:space="0" w:color="auto"/>
+            </w:tcBorders>
+            <w:shd w:val="clear" w:color="auto" w:fill="auto"/>
+            <w:noWrap/>
+            <w:vAlign w:val="bottom"/>
+            <w:hideMark/>
+          </w:tcPr>
+          <w:p>
+            <w:pPr>
+              <w:jc w:val="right"/>
+              <w:rPr>
+                <w:rFonts w:ascii="Arial" w:eastAsia="Times New Roman" w:hAnsi="Arial" w:cs="Arial"/>
+                <w:color w:val="000000"/>
+                <w:sz w:val="20"/>
+                <w:szCs w:val="20"/>
+              </w:rPr>
+            </w:pPr>
+            <w:r>
+              <w:rPr>
+                <w:rFonts w:ascii="Arial" w:eastAsia="Times New Roman" w:hAnsi="Arial" w:cs="Arial"/>
+                <w:color w:val="000000"/>
+                <w:sz w:val="20"/>
+                <w:szCs w:val="20"/>
+              </w:rPr>
+              <w:t>3</w:t>
+            </w:r>
+          </w:p>
+        </w:tc>
+        <w:tc>
+          <w:tcPr>
+            <w:tcW w:w="1100" w:type="dxa"/>
+            <w:tcBorders>
+              <w:top w:val="single" w:sz="4" w:space="0" w:color="auto"/>
+              <w:left w:val="nil"/>
+              <w:bottom w:val="single" w:sz="4" w:space="0" w:color="auto"/>
+              <w:right w:val="single" w:sz="4" w:space="0" w:color="auto"/>
+            </w:tcBorders>
+            <w:shd w:val="clear" w:color="auto" w:fill="auto"/>
+            <w:noWrap/>
+            <w:vAlign w:val="bottom"/>
+            <w:hideMark/>
+          </w:tcPr>
+          <w:p>
+            <w:pPr>
+              <w:jc w:val="right"/>
+              <w:rPr>
+                <w:rFonts w:ascii="Arial" w:eastAsia="Times New Roman" w:hAnsi="Arial" w:cs="Arial"/>
+                <w:color w:val="000000"/>
+                <w:sz w:val="20"/>
+                <w:szCs w:val="20"/>
+              </w:rPr>
+            </w:pPr>
+          </w:p>
+        </w:tc>
+        <w:tc>
+          <w:tcPr>
+            <w:tcW w:w="2825" w:type="dxa"/>
+            <w:tcBorders>
+              <w:top w:val="single" w:sz="4" w:space="0" w:color="auto"/>
+              <w:left w:val="nil"/>
+              <w:bottom w:val="single" w:sz="4" w:space="0" w:color="auto"/>
+              <w:right w:val="single" w:sz="4" w:space="0" w:color="auto"/>
+            </w:tcBorders>
+            <w:shd w:val="clear" w:color="auto" w:fill="auto"/>
+            <w:noWrap/>
+            <w:vAlign w:val="bottom"/>
+            <w:hideMark/>
+          </w:tcPr>
+          <w:p>
+            <w:pPr>
+              <w:jc w:val="right"/>
+              <w:rPr>
+                <w:rFonts w:ascii="Arial" w:eastAsia="Times New Roman" w:hAnsi="Arial" w:cs="Arial"/>
+                <w:color w:val="000000"/>
+                <w:sz w:val="20"/>
+                <w:szCs w:val="20"/>
+              </w:rPr>
+            </w:pPr>
+          </w:p>
+        </w:tc>
+      </w:tr>
+      <w:tr>
+        <w:trPr>
+          <w:trHeight w:val="320"/>
+          <w:jc w:val="center"/>
+        </w:trPr>
+        <w:tc>
+          <w:tcPr>
+            <w:tcW w:w="860" w:type="dxa"/>
+            <w:tcBorders>
+              <w:top w:val="single" w:sz="4" w:space="0" w:color="auto"/>
+              <w:left w:val="single" w:sz="4" w:space="0" w:color="auto"/>
+              <w:bottom w:val="single" w:sz="4" w:space="0" w:color="auto"/>
+              <w:right w:val="single" w:sz="4" w:space="0" w:color="auto"/>
+            </w:tcBorders>
+            <w:shd w:val="clear" w:color="auto" w:fill="auto"/>
+            <w:noWrap/>
+            <w:vAlign w:val="bottom"/>
+            <w:hideMark/>
+          </w:tcPr>
+          <w:p>
+            <w:pPr>
+              <w:jc w:val="right"/>
+              <w:rPr>
+                <w:rFonts w:ascii="Arial" w:eastAsia="Times New Roman" w:hAnsi="Arial" w:cs="Arial"/>
+                <w:color w:val="000000"/>
+                <w:sz w:val="20"/>
+                <w:szCs w:val="20"/>
+              </w:rPr>
+            </w:pPr>
+            <w:r>
+              <w:rPr>
+                <w:rFonts w:ascii="Arial" w:eastAsia="Times New Roman" w:hAnsi="Arial" w:cs="Arial"/>
+                <w:color w:val="000000"/>
+                <w:sz w:val="20"/>
+                <w:szCs w:val="20"/>
+              </w:rPr>
+              <w:t>4</w:t>
+            </w:r>
+          </w:p>
+        </w:tc>
+        <w:tc>
+          <w:tcPr>
+            <w:tcW w:w="1100" w:type="dxa"/>
+            <w:tcBorders>
+              <w:top w:val="single" w:sz="4" w:space="0" w:color="auto"/>
+              <w:left w:val="nil"/>
+              <w:bottom w:val="single" w:sz="4" w:space="0" w:color="auto"/>
+              <w:right w:val="single" w:sz="4" w:space="0" w:color="auto"/>
+            </w:tcBorders>
+            <w:shd w:val="clear" w:color="auto" w:fill="auto"/>
+            <w:noWrap/>
+            <w:vAlign w:val="bottom"/>
+            <w:hideMark/>
+          </w:tcPr>
+          <w:p>
+            <w:pPr>
+              <w:jc w:val="right"/>
+              <w:rPr>
+                <w:rFonts w:ascii="Arial" w:eastAsia="Times New Roman" w:hAnsi="Arial" w:cs="Arial"/>
+                <w:color w:val="000000"/>
+                <w:sz w:val="20"/>
+                <w:szCs w:val="20"/>
+              </w:rPr>
+            </w:pPr>
+          </w:p>
+        </w:tc>
+        <w:tc>
+          <w:tcPr>
+            <w:tcW w:w="2825" w:type="dxa"/>
+            <w:tcBorders>
+              <w:top w:val="single" w:sz="4" w:space="0" w:color="auto"/>
+              <w:left w:val="nil"/>
+              <w:bottom w:val="single" w:sz="4" w:space="0" w:color="auto"/>
+              <w:right w:val="single" w:sz="4" w:space="0" w:color="auto"/>
+            </w:tcBorders>
+            <w:shd w:val="clear" w:color="auto" w:fill="auto"/>
+            <w:noWrap/>
+            <w:vAlign w:val="bottom"/>
+            <w:hideMark/>
+          </w:tcPr>
+          <w:p>
+            <w:pPr>
+              <w:jc w:val="right"/>
+              <w:rPr>
+                <w:rFonts w:ascii="Arial" w:eastAsia="Times New Roman" w:hAnsi="Arial" w:cs="Arial"/>
+                <w:color w:val="000000"/>
+                <w:sz w:val="20"/>
+                <w:szCs w:val="20"/>
+              </w:rPr>
+            </w:pPr>
+          </w:p>
+        </w:tc>
+      </w:tr>
+      <w:tr>
+        <w:trPr>
+          <w:trHeight w:val="320"/>
+          <w:jc w:val="center"/>
+        </w:trPr>
+        <w:tc>
+          <w:tcPr>
+            <w:tcW w:w="860" w:type="dxa"/>
+            <w:tcBorders>
+              <w:top w:val="single" w:sz="4" w:space="0" w:color="auto"/>
+              <w:left w:val="single" w:sz="4" w:space="0" w:color="auto"/>
+              <w:bottom w:val="single" w:sz="4" w:space="0" w:color="auto"/>
+              <w:right w:val="single" w:sz="4" w:space="0" w:color="auto"/>
+            </w:tcBorders>
+            <w:shd w:val="clear" w:color="auto" w:fill="auto"/>
+            <w:noWrap/>
+            <w:vAlign w:val="bottom"/>
+          </w:tcPr>
+          <w:p>
+            <w:pPr>
+              <w:jc w:val="right"/>
+              <w:rPr>
+                <w:rFonts w:ascii="Arial" w:eastAsia="Times New Roman" w:hAnsi="Arial" w:cs="Arial"/>
+                <w:color w:val="000000"/>
+                <w:sz w:val="20"/>
+                <w:szCs w:val="20"/>
+              </w:rPr>
+            </w:pPr>
+            <w:r>
+              <w:rPr>
+                <w:rFonts w:ascii="Arial" w:eastAsia="Times New Roman" w:hAnsi="Arial" w:cs="Arial"/>
+                <w:color w:val="000000"/>
+                <w:sz w:val="20"/>
+                <w:szCs w:val="20"/>
+              </w:rPr>
+              <w:t>5</w:t>
+            </w:r>
+          </w:p>
+        </w:tc>
+        <w:tc>
+          <w:tcPr>
+            <w:tcW w:w="1100" w:type="dxa"/>
+            <w:tcBorders>
+              <w:top w:val="single" w:sz="4" w:space="0" w:color="auto"/>
+              <w:left w:val="nil"/>
+              <w:bottom w:val="single" w:sz="4" w:space="0" w:color="auto"/>
+              <w:right w:val="single" w:sz="4" w:space="0" w:color="auto"/>
+            </w:tcBorders>
+            <w:shd w:val="clear" w:color="auto" w:fill="auto"/>
+            <w:noWrap/>
+            <w:vAlign w:val="bottom"/>
+          </w:tcPr>
+          <w:p>
+            <w:pPr>
+              <w:jc w:val="right"/>
+              <w:rPr>
+                <w:rFonts w:ascii="Arial" w:eastAsia="Times New Roman" w:hAnsi="Arial" w:cs="Arial"/>
+                <w:color w:val="000000"/>
+                <w:sz w:val="20"/>
+                <w:szCs w:val="20"/>
+              </w:rPr>
+            </w:pPr>
+          </w:p>
+        </w:tc>
+        <w:tc>
+          <w:tcPr>
+            <w:tcW w:w="2825" w:type="dxa"/>
+            <w:tcBorders>
+              <w:top w:val="single" w:sz="4" w:space="0" w:color="auto"/>
+              <w:left w:val="nil"/>
+              <w:bottom w:val="single" w:sz="4" w:space="0" w:color="auto"/>
+              <w:right w:val="single" w:sz="4" w:space="0" w:color="auto"/>
+            </w:tcBorders>
+            <w:shd w:val="clear" w:color="auto" w:fill="auto"/>
+            <w:noWrap/>
+            <w:vAlign w:val="bottom"/>
+          </w:tcPr>
+          <w:p>
+            <w:pPr>
+              <w:jc w:val="right"/>
+              <w:rPr>
+                <w:rFonts w:ascii="Arial" w:eastAsia="Times New Roman" w:hAnsi="Arial" w:cs="Arial"/>
+                <w:color w:val="000000"/>
+                <w:sz w:val="20"/>
+                <w:szCs w:val="20"/>
+              </w:rPr>
+            </w:pPr>
+          </w:p>
+        </w:tc>
+      </w:tr>
+      <w:tr>
+        <w:trPr>
+          <w:trHeight w:val="320"/>
+          <w:jc w:val="center"/>
+        </w:trPr>
+        <w:tc>
+          <w:tcPr>
+            <w:tcW w:w="860" w:type="dxa"/>
+            <w:tcBorders>
+              <w:top w:val="single" w:sz="4" w:space="0" w:color="auto"/>
+              <w:left w:val="single" w:sz="4" w:space="0" w:color="auto"/>
+              <w:bottom w:val="single" w:sz="4" w:space="0" w:color="auto"/>
+              <w:right w:val="single" w:sz="4" w:space="0" w:color="auto"/>
+            </w:tcBorders>
+            <w:shd w:val="clear" w:color="auto" w:fill="auto"/>
+            <w:noWrap/>
+            <w:vAlign w:val="bottom"/>
+          </w:tcPr>
+          <w:p>
+            <w:pPr>
+              <w:jc w:val="right"/>
+              <w:rPr>
+                <w:rFonts w:ascii="Arial" w:eastAsia="Times New Roman" w:hAnsi="Arial" w:cs="Arial"/>
+                <w:color w:val="000000"/>
+                <w:sz w:val="20"/>
+                <w:szCs w:val="20"/>
+              </w:rPr>
+            </w:pPr>
+            <w:r>
+              <w:rPr>
+                <w:rFonts w:ascii="Arial" w:eastAsia="Times New Roman" w:hAnsi="Arial" w:cs="Arial"/>
+                <w:color w:val="000000"/>
+                <w:sz w:val="20"/>
+                <w:szCs w:val="20"/>
+              </w:rPr>
+              <w:t>6</w:t>
+            </w:r>
+          </w:p>
+        </w:tc>
+        <w:tc>
+          <w:tcPr>
+            <w:tcW w:w="1100" w:type="dxa"/>
+            <w:tcBorders>
+              <w:top w:val="single" w:sz="4" w:space="0" w:color="auto"/>
+              <w:left w:val="nil"/>
+              <w:bottom w:val="single" w:sz="4" w:space="0" w:color="auto"/>
+              <w:right w:val="single" w:sz="4" w:space="0" w:color="auto"/>
+            </w:tcBorders>
+            <w:shd w:val="clear" w:color="auto" w:fill="auto"/>
+            <w:noWrap/>
+            <w:vAlign w:val="bottom"/>
+          </w:tcPr>
+          <w:p>
+            <w:pPr>
+              <w:jc w:val="right"/>
+              <w:rPr>
+                <w:rFonts w:ascii="Arial" w:eastAsia="Times New Roman" w:hAnsi="Arial" w:cs="Arial"/>
+                <w:color w:val="000000"/>
+                <w:sz w:val="20"/>
+                <w:szCs w:val="20"/>
+              </w:rPr>
+            </w:pPr>
+          </w:p>
+        </w:tc>
+        <w:tc>
+          <w:tcPr>
+            <w:tcW w:w="2825" w:type="dxa"/>
+            <w:tcBorders>
+              <w:top w:val="single" w:sz="4" w:space="0" w:color="auto"/>
+              <w:left w:val="nil"/>
+              <w:bottom w:val="single" w:sz="4" w:space="0" w:color="auto"/>
+              <w:right w:val="single" w:sz="4" w:space="0" w:color="auto"/>
+            </w:tcBorders>
+            <w:shd w:val="clear" w:color="auto" w:fill="auto"/>
+            <w:noWrap/>
+            <w:vAlign w:val="bottom"/>
+          </w:tcPr>
+          <w:p>
+            <w:pPr>
+              <w:jc w:val="right"/>
+              <w:rPr>
+                <w:rFonts w:ascii="Arial" w:eastAsia="Times New Roman" w:hAnsi="Arial" w:cs="Arial"/>
+                <w:color w:val="000000"/>
+                <w:sz w:val="20"/>
+                <w:szCs w:val="20"/>
+              </w:rPr>
+            </w:pPr>
+          </w:p>
+        </w:tc>
+      </w:tr>
+      <w:tr>
+        <w:trPr>
+          <w:trHeight w:val="320"/>
+          <w:jc w:val="center"/>
+        </w:trPr>
+        <w:tc>
+          <w:tcPr>
+            <w:tcW w:w="860" w:type="dxa"/>
+            <w:tcBorders>
+              <w:top w:val="single" w:sz="4" w:space="0" w:color="auto"/>
+              <w:left w:val="single" w:sz="4" w:space="0" w:color="auto"/>
+              <w:bottom w:val="single" w:sz="4" w:space="0" w:color="auto"/>
+              <w:right w:val="single" w:sz="4" w:space="0" w:color="auto"/>
+            </w:tcBorders>
+            <w:shd w:val="clear" w:color="auto" w:fill="auto"/>
+            <w:noWrap/>
+            <w:vAlign w:val="bottom"/>
+          </w:tcPr>
+          <w:p>
+            <w:pPr>
+              <w:jc w:val="right"/>
+              <w:rPr>
+                <w:rFonts w:ascii="Arial" w:eastAsia="Times New Roman" w:hAnsi="Arial" w:cs="Arial"/>
+                <w:color w:val="000000"/>
+                <w:sz w:val="20"/>
+                <w:szCs w:val="20"/>
+              </w:rPr>
+            </w:pPr>
+            <w:r>
+              <w:rPr>
+                <w:rFonts w:ascii="Arial" w:eastAsia="Times New Roman" w:hAnsi="Arial" w:cs="Arial"/>
+                <w:color w:val="000000"/>
+                <w:sz w:val="20"/>
+                <w:szCs w:val="20"/>
+              </w:rPr>
+              <w:t>7</w:t>
+            </w:r>
+          </w:p>
+        </w:tc>
+        <w:tc>
+          <w:tcPr>
+            <w:tcW w:w="1100" w:type="dxa"/>
+            <w:tcBorders>
+              <w:top w:val="single" w:sz="4" w:space="0" w:color="auto"/>
+              <w:left w:val="nil"/>
+              <w:bottom w:val="single" w:sz="4" w:space="0" w:color="auto"/>
+              <w:right w:val="single" w:sz="4" w:space="0" w:color="auto"/>
+            </w:tcBorders>
+            <w:shd w:val="clear" w:color="auto" w:fill="auto"/>
+            <w:noWrap/>
+            <w:vAlign w:val="bottom"/>
+          </w:tcPr>
+          <w:p>
+            <w:pPr>
+              <w:jc w:val="right"/>
+              <w:rPr>
+                <w:rFonts w:ascii="Arial" w:eastAsia="Times New Roman" w:hAnsi="Arial" w:cs="Arial"/>
+                <w:color w:val="000000"/>
+                <w:sz w:val="20"/>
+                <w:szCs w:val="20"/>
+              </w:rPr>
+            </w:pPr>
+          </w:p>
+        </w:tc>
+        <w:tc>
+          <w:tcPr>
+            <w:tcW w:w="2825" w:type="dxa"/>
+            <w:tcBorders>
+              <w:top w:val="single" w:sz="4" w:space="0" w:color="auto"/>
+              <w:left w:val="nil"/>
+              <w:bottom w:val="single" w:sz="4" w:space="0" w:color="auto"/>
+              <w:right w:val="single" w:sz="4" w:space="0" w:color="auto"/>
+            </w:tcBorders>
+            <w:shd w:val="clear" w:color="auto" w:fill="auto"/>
+            <w:noWrap/>
+            <w:vAlign w:val="bottom"/>
+          </w:tcPr>
+          <w:p>
+            <w:pPr>
+              <w:jc w:val="right"/>
+              <w:rPr>
+                <w:rFonts w:ascii="Arial" w:eastAsia="Times New Roman" w:hAnsi="Arial" w:cs="Arial"/>
+                <w:color w:val="000000"/>
+                <w:sz w:val="20"/>
+                <w:szCs w:val="20"/>
+              </w:rPr>
+            </w:pPr>
+          </w:p>
+        </w:tc>
+      </w:tr>
+      <w:tr>
+        <w:trPr>
+          <w:trHeight w:val="320"/>
+          <w:jc w:val="center"/>
+        </w:trPr>
+        <w:tc>
+          <w:tcPr>
+            <w:tcW w:w="860" w:type="dxa"/>
+            <w:tcBorders>
+              <w:top w:val="single" w:sz="4" w:space="0" w:color="auto"/>
+              <w:left w:val="single" w:sz="4" w:space="0" w:color="auto"/>
+              <w:bottom w:val="single" w:sz="4" w:space="0" w:color="auto"/>
+              <w:right w:val="single" w:sz="4" w:space="0" w:color="auto"/>
+            </w:tcBorders>
+            <w:shd w:val="clear" w:color="auto" w:fill="auto"/>
+            <w:noWrap/>
+            <w:vAlign w:val="bottom"/>
+          </w:tcPr>
+          <w:p>
+            <w:pPr>
+              <w:jc w:val="right"/>
+              <w:rPr>
+                <w:rFonts w:ascii="Arial" w:eastAsia="Times New Roman" w:hAnsi="Arial" w:cs="Arial"/>
+                <w:color w:val="000000"/>
+                <w:sz w:val="20"/>
+                <w:szCs w:val="20"/>
+              </w:rPr>
+            </w:pPr>
+            <w:r>
+              <w:rPr>
+                <w:rFonts w:ascii="Arial" w:eastAsia="Times New Roman" w:hAnsi="Arial" w:cs="Arial"/>
+                <w:color w:val="000000"/>
+                <w:sz w:val="20"/>
+                <w:szCs w:val="20"/>
+              </w:rPr>
+              <w:t>8</w:t>
+            </w:r>
+          </w:p>
+        </w:tc>
+        <w:tc>
+          <w:tcPr>
+            <w:tcW w:w="1100" w:type="dxa"/>
+            <w:tcBorders>
+              <w:top w:val="single" w:sz="4" w:space="0" w:color="auto"/>
+              <w:left w:val="nil"/>
+              <w:bottom w:val="single" w:sz="4" w:space="0" w:color="auto"/>
+              <w:right w:val="single" w:sz="4" w:space="0" w:color="auto"/>
+            </w:tcBorders>
+            <w:shd w:val="clear" w:color="auto" w:fill="auto"/>
+            <w:noWrap/>
+            <w:vAlign w:val="bottom"/>
+          </w:tcPr>
+          <w:p>
+            <w:pPr>
+              <w:jc w:val="right"/>
+              <w:rPr>
+                <w:rFonts w:ascii="Arial" w:eastAsia="Times New Roman" w:hAnsi="Arial" w:cs="Arial"/>
+                <w:color w:val="000000"/>
+                <w:sz w:val="20"/>
+                <w:szCs w:val="20"/>
+              </w:rPr>
+            </w:pPr>
+          </w:p>
+        </w:tc>
+        <w:tc>
+          <w:tcPr>
+            <w:tcW w:w="2825" w:type="dxa"/>
+            <w:tcBorders>
+              <w:top w:val="single" w:sz="4" w:space="0" w:color="auto"/>
+              <w:left w:val="nil"/>
+              <w:bottom w:val="single" w:sz="4" w:space="0" w:color="auto"/>
+              <w:right w:val="single" w:sz="4" w:space="0" w:color="auto"/>
+            </w:tcBorders>
+            <w:shd w:val="clear" w:color="auto" w:fill="auto"/>
+            <w:noWrap/>
+            <w:vAlign w:val="bottom"/>
+          </w:tcPr>
+          <w:p>
+            <w:pPr>
+              <w:jc w:val="right"/>
+              <w:rPr>
+                <w:rFonts w:ascii="Arial" w:eastAsia="Times New Roman" w:hAnsi="Arial" w:cs="Arial"/>
+                <w:color w:val="000000"/>
+                <w:sz w:val="20"/>
+                <w:szCs w:val="20"/>
+              </w:rPr>
+            </w:pPr>
+          </w:p>
+        </w:tc>
+      </w:tr>
+      <w:tr>
+        <w:trPr>
+          <w:trHeight w:val="320"/>
+          <w:jc w:val="center"/>
+        </w:trPr>
+        <w:tc>
+          <w:tcPr>
+            <w:tcW w:w="860" w:type="dxa"/>
+            <w:tcBorders>
+              <w:top w:val="single" w:sz="4" w:space="0" w:color="auto"/>
+              <w:left w:val="single" w:sz="4" w:space="0" w:color="auto"/>
+              <w:bottom w:val="single" w:sz="4" w:space="0" w:color="auto"/>
+              <w:right w:val="single" w:sz="4" w:space="0" w:color="auto"/>
+            </w:tcBorders>
+            <w:shd w:val="clear" w:color="auto" w:fill="auto"/>
+            <w:noWrap/>
+            <w:vAlign w:val="bottom"/>
+          </w:tcPr>
+          <w:p>
+            <w:pPr>
+              <w:jc w:val="right"/>
+              <w:rPr>
+                <w:rFonts w:ascii="Arial" w:eastAsia="Times New Roman" w:hAnsi="Arial" w:cs="Arial"/>
+                <w:color w:val="000000"/>
+                <w:sz w:val="20"/>
+                <w:szCs w:val="20"/>
+              </w:rPr>
+            </w:pPr>
+            <w:r>
+              <w:rPr>
+                <w:rFonts w:ascii="Arial" w:eastAsia="Times New Roman" w:hAnsi="Arial" w:cs="Arial"/>
+                <w:color w:val="000000"/>
+                <w:sz w:val="20"/>
+                <w:szCs w:val="20"/>
+              </w:rPr>
+              <w:t>9</w:t>
+            </w:r>
+          </w:p>
+        </w:tc>
+        <w:tc>
+          <w:tcPr>
+            <w:tcW w:w="1100" w:type="dxa"/>
+            <w:tcBorders>
+              <w:top w:val="single" w:sz="4" w:space="0" w:color="auto"/>
+              <w:left w:val="nil"/>
+              <w:bottom w:val="single" w:sz="4" w:space="0" w:color="auto"/>
+              <w:right w:val="single" w:sz="4" w:space="0" w:color="auto"/>
+            </w:tcBorders>
+            <w:shd w:val="clear" w:color="auto" w:fill="auto"/>
+            <w:noWrap/>
+            <w:vAlign w:val="bottom"/>
+          </w:tcPr>
+          <w:p>
+            <w:pPr>
+              <w:jc w:val="right"/>
+              <w:rPr>
+                <w:rFonts w:ascii="Arial" w:eastAsia="Times New Roman" w:hAnsi="Arial" w:cs="Arial"/>
+                <w:color w:val="000000"/>
+                <w:sz w:val="20"/>
+                <w:szCs w:val="20"/>
+              </w:rPr>
+            </w:pPr>
+          </w:p>
+        </w:tc>
+        <w:tc>
+          <w:tcPr>
+            <w:tcW w:w="2825" w:type="dxa"/>
+            <w:tcBorders>
+              <w:top w:val="single" w:sz="4" w:space="0" w:color="auto"/>
+              <w:left w:val="nil"/>
+              <w:bottom w:val="single" w:sz="4" w:space="0" w:color="auto"/>
+              <w:right w:val="single" w:sz="4" w:space="0" w:color="auto"/>
+            </w:tcBorders>
+            <w:shd w:val="clear" w:color="auto" w:fill="auto"/>
+            <w:noWrap/>
+            <w:vAlign w:val="bottom"/>
+          </w:tcPr>
+          <w:p>
+            <w:pPr>
+              <w:jc w:val="right"/>
+              <w:rPr>
+                <w:rFonts w:ascii="Arial" w:eastAsia="Times New Roman" w:hAnsi="Arial" w:cs="Arial"/>
+                <w:color w:val="000000"/>
+                <w:sz w:val="20"/>
+                <w:szCs w:val="20"/>
+              </w:rPr>
+            </w:pPr>
+          </w:p>
+        </w:tc>
+      </w:tr>
+    </w:tbl>
+    <w:p>
+      <w:pPr>
+        <w:rPr>
+          <w:color w:val="17365D" w:themeColor="text2" w:themeShade="BF"/>
+        </w:rPr>
+      </w:pPr>
+    </w:p>
+    <w:p/>
+    <w:p/>
+    <w:p>
+      <w:pPr>
+        <w:pStyle w:val="Heading1"/>
+        <w:spacing w:before="0"/>
+      </w:pPr>
+      <w:r>
+        <w:rPr>
+          <w:color w:val="17365D" w:themeColor="text2" w:themeShade="BF"/>
+          <w:sz w:val="24"/>
+          <w:szCs w:val="24"/>
+        </w:rPr>
+        <w:t>Regression</w:t>
+      </w:r>
+      <w:r>
+        <w:rPr>
+          <w:color w:val="17365D" w:themeColor="text2" w:themeShade="BF"/>
+          <w:sz w:val="24"/>
+          <w:szCs w:val="24"/>
+        </w:rPr>
+        <w:t xml:space="preserve"> Models</w:t>
       </w:r>
     </w:p>
     <w:p>
@@ -8419,727 +9426,6 @@
           <w:rFonts w:ascii="Arial" w:hAnsi="Arial" w:cs="Arial"/>
           <w:sz w:val="22"/>
           <w:szCs w:val="22"/>
-        </w:rPr>
-      </w:pPr>
-    </w:p>
-    <w:p>
-      <w:pPr>
-        <w:pStyle w:val="Heading1"/>
-        <w:spacing w:before="0"/>
-        <w:rPr>
-          <w:color w:val="17365D" w:themeColor="text2" w:themeShade="BF"/>
-          <w:sz w:val="24"/>
-          <w:szCs w:val="24"/>
-        </w:rPr>
-      </w:pPr>
-      <w:r>
-        <w:rPr>
-          <w:color w:val="17365D" w:themeColor="text2" w:themeShade="BF"/>
-          <w:sz w:val="24"/>
-          <w:szCs w:val="24"/>
-        </w:rPr>
-        <w:t>Regression Models</w:t>
-      </w:r>
-    </w:p>
-    <w:p>
-      <w:pPr>
-        <w:rPr>
-          <w:color w:val="17365D" w:themeColor="text2" w:themeShade="BF"/>
-        </w:rPr>
-      </w:pPr>
-    </w:p>
-    <w:tbl>
-      <w:tblPr>
-        <w:tblW w:w="4785" w:type="dxa"/>
-        <w:jc w:val="center"/>
-        <w:tblInd w:w="93" w:type="dxa"/>
-        <w:tblLayout w:type="fixed"/>
-        <w:tblLook w:val="04A0" w:firstRow="1" w:lastRow="0" w:firstColumn="1" w:lastColumn="0" w:noHBand="0" w:noVBand="1"/>
-      </w:tblPr>
-      <w:tblGrid>
-        <w:gridCol w:w="860"/>
-        <w:gridCol w:w="1100"/>
-        <w:gridCol w:w="2825"/>
-      </w:tblGrid>
-      <w:tr>
-        <w:trPr>
-          <w:trHeight w:val="320"/>
-          <w:jc w:val="center"/>
-        </w:trPr>
-        <w:tc>
-          <w:tcPr>
-            <w:tcW w:w="860" w:type="dxa"/>
-            <w:tcBorders>
-              <w:top w:val="single" w:sz="4" w:space="0" w:color="auto"/>
-              <w:left w:val="single" w:sz="4" w:space="0" w:color="auto"/>
-              <w:bottom w:val="single" w:sz="4" w:space="0" w:color="auto"/>
-              <w:right w:val="single" w:sz="4" w:space="0" w:color="auto"/>
-            </w:tcBorders>
-            <w:shd w:val="clear" w:color="000000" w:fill="95B3D7"/>
-            <w:noWrap/>
-            <w:vAlign w:val="bottom"/>
-            <w:hideMark/>
-          </w:tcPr>
-          <w:p>
-            <w:pPr>
-              <w:rPr>
-                <w:rFonts w:ascii="Arial" w:eastAsia="Times New Roman" w:hAnsi="Arial" w:cs="Arial"/>
-                <w:color w:val="000000"/>
-                <w:sz w:val="20"/>
-                <w:szCs w:val="20"/>
-              </w:rPr>
-            </w:pPr>
-            <w:r>
-              <w:rPr>
-                <w:rFonts w:ascii="Arial" w:eastAsia="Times New Roman" w:hAnsi="Arial" w:cs="Arial"/>
-                <w:color w:val="000000"/>
-                <w:sz w:val="20"/>
-                <w:szCs w:val="20"/>
-              </w:rPr>
-              <w:t>Model</w:t>
-            </w:r>
-          </w:p>
-        </w:tc>
-        <w:tc>
-          <w:tcPr>
-            <w:tcW w:w="1100" w:type="dxa"/>
-            <w:tcBorders>
-              <w:top w:val="single" w:sz="4" w:space="0" w:color="auto"/>
-              <w:left w:val="nil"/>
-              <w:bottom w:val="single" w:sz="4" w:space="0" w:color="auto"/>
-              <w:right w:val="single" w:sz="4" w:space="0" w:color="auto"/>
-            </w:tcBorders>
-            <w:shd w:val="clear" w:color="000000" w:fill="95B3D7"/>
-            <w:noWrap/>
-            <w:vAlign w:val="bottom"/>
-            <w:hideMark/>
-          </w:tcPr>
-          <w:p>
-            <w:pPr>
-              <w:rPr>
-                <w:rFonts w:ascii="Arial" w:eastAsia="Times New Roman" w:hAnsi="Arial" w:cs="Arial"/>
-                <w:color w:val="000000"/>
-                <w:sz w:val="20"/>
-                <w:szCs w:val="20"/>
-              </w:rPr>
-            </w:pPr>
-            <w:r>
-              <w:rPr>
-                <w:rFonts w:ascii="Arial" w:eastAsia="Times New Roman" w:hAnsi="Arial" w:cs="Arial"/>
-                <w:color w:val="000000"/>
-                <w:sz w:val="20"/>
-                <w:szCs w:val="20"/>
-              </w:rPr>
-              <w:t>Test M</w:t>
-            </w:r>
-            <w:r>
-              <w:rPr>
-                <w:rFonts w:ascii="Arial" w:eastAsia="Times New Roman" w:hAnsi="Arial" w:cs="Arial"/>
-                <w:color w:val="000000"/>
-                <w:sz w:val="20"/>
-                <w:szCs w:val="20"/>
-              </w:rPr>
-              <w:t>P</w:t>
-            </w:r>
-            <w:r>
-              <w:rPr>
-                <w:rFonts w:ascii="Arial" w:eastAsia="Times New Roman" w:hAnsi="Arial" w:cs="Arial"/>
-                <w:color w:val="000000"/>
-                <w:sz w:val="20"/>
-                <w:szCs w:val="20"/>
-              </w:rPr>
-              <w:t>E</w:t>
-            </w:r>
-          </w:p>
-        </w:tc>
-        <w:tc>
-          <w:tcPr>
-            <w:tcW w:w="2825" w:type="dxa"/>
-            <w:tcBorders>
-              <w:top w:val="single" w:sz="4" w:space="0" w:color="auto"/>
-              <w:left w:val="nil"/>
-              <w:bottom w:val="single" w:sz="4" w:space="0" w:color="auto"/>
-              <w:right w:val="single" w:sz="4" w:space="0" w:color="auto"/>
-            </w:tcBorders>
-            <w:shd w:val="clear" w:color="000000" w:fill="95B3D7"/>
-            <w:noWrap/>
-            <w:vAlign w:val="bottom"/>
-            <w:hideMark/>
-          </w:tcPr>
-          <w:p>
-            <w:pPr>
-              <w:jc w:val="center"/>
-              <w:rPr>
-                <w:rFonts w:ascii="Arial" w:eastAsia="Times New Roman" w:hAnsi="Arial" w:cs="Arial"/>
-                <w:color w:val="000000"/>
-                <w:sz w:val="20"/>
-                <w:szCs w:val="20"/>
-              </w:rPr>
-            </w:pPr>
-            <w:r>
-              <w:rPr>
-                <w:rFonts w:ascii="Arial" w:eastAsia="Times New Roman" w:hAnsi="Arial" w:cs="Arial"/>
-                <w:color w:val="000000"/>
-                <w:sz w:val="20"/>
-                <w:szCs w:val="20"/>
-              </w:rPr>
-              <w:t>Standard Error</w:t>
-            </w:r>
-          </w:p>
-        </w:tc>
-      </w:tr>
-      <w:tr>
-        <w:trPr>
-          <w:trHeight w:val="320"/>
-          <w:jc w:val="center"/>
-        </w:trPr>
-        <w:tc>
-          <w:tcPr>
-            <w:tcW w:w="860" w:type="dxa"/>
-            <w:tcBorders>
-              <w:top w:val="nil"/>
-              <w:left w:val="single" w:sz="4" w:space="0" w:color="auto"/>
-              <w:bottom w:val="single" w:sz="4" w:space="0" w:color="auto"/>
-              <w:right w:val="single" w:sz="4" w:space="0" w:color="auto"/>
-            </w:tcBorders>
-            <w:shd w:val="clear" w:color="auto" w:fill="auto"/>
-            <w:noWrap/>
-            <w:vAlign w:val="bottom"/>
-            <w:hideMark/>
-          </w:tcPr>
-          <w:p>
-            <w:pPr>
-              <w:jc w:val="right"/>
-              <w:rPr>
-                <w:rFonts w:ascii="Arial" w:eastAsia="Times New Roman" w:hAnsi="Arial" w:cs="Arial"/>
-                <w:color w:val="000000"/>
-                <w:sz w:val="20"/>
-                <w:szCs w:val="20"/>
-              </w:rPr>
-            </w:pPr>
-            <w:r>
-              <w:rPr>
-                <w:rFonts w:ascii="Arial" w:eastAsia="Times New Roman" w:hAnsi="Arial" w:cs="Arial"/>
-                <w:color w:val="000000"/>
-                <w:sz w:val="20"/>
-                <w:szCs w:val="20"/>
-              </w:rPr>
-              <w:t>1</w:t>
-            </w:r>
-          </w:p>
-        </w:tc>
-        <w:tc>
-          <w:tcPr>
-            <w:tcW w:w="1100" w:type="dxa"/>
-            <w:tcBorders>
-              <w:top w:val="nil"/>
-              <w:left w:val="nil"/>
-              <w:bottom w:val="single" w:sz="4" w:space="0" w:color="auto"/>
-              <w:right w:val="single" w:sz="4" w:space="0" w:color="auto"/>
-            </w:tcBorders>
-            <w:shd w:val="clear" w:color="auto" w:fill="auto"/>
-            <w:noWrap/>
-            <w:vAlign w:val="bottom"/>
-            <w:hideMark/>
-          </w:tcPr>
-          <w:p>
-            <w:pPr>
-              <w:jc w:val="right"/>
-              <w:rPr>
-                <w:rFonts w:ascii="Arial" w:eastAsia="Times New Roman" w:hAnsi="Arial" w:cs="Arial"/>
-                <w:color w:val="000000"/>
-                <w:sz w:val="20"/>
-                <w:szCs w:val="20"/>
-              </w:rPr>
-            </w:pPr>
-          </w:p>
-        </w:tc>
-        <w:tc>
-          <w:tcPr>
-            <w:tcW w:w="2825" w:type="dxa"/>
-            <w:tcBorders>
-              <w:top w:val="nil"/>
-              <w:left w:val="nil"/>
-              <w:bottom w:val="single" w:sz="4" w:space="0" w:color="auto"/>
-              <w:right w:val="single" w:sz="4" w:space="0" w:color="auto"/>
-            </w:tcBorders>
-            <w:shd w:val="clear" w:color="auto" w:fill="auto"/>
-            <w:noWrap/>
-            <w:vAlign w:val="bottom"/>
-            <w:hideMark/>
-          </w:tcPr>
-          <w:p>
-            <w:pPr>
-              <w:jc w:val="right"/>
-              <w:rPr>
-                <w:rFonts w:ascii="Arial" w:eastAsia="Times New Roman" w:hAnsi="Arial" w:cs="Arial"/>
-                <w:color w:val="000000"/>
-                <w:sz w:val="20"/>
-                <w:szCs w:val="20"/>
-              </w:rPr>
-            </w:pPr>
-          </w:p>
-        </w:tc>
-      </w:tr>
-      <w:tr>
-        <w:trPr>
-          <w:trHeight w:val="320"/>
-          <w:jc w:val="center"/>
-        </w:trPr>
-        <w:tc>
-          <w:tcPr>
-            <w:tcW w:w="860" w:type="dxa"/>
-            <w:tcBorders>
-              <w:top w:val="nil"/>
-              <w:left w:val="single" w:sz="4" w:space="0" w:color="auto"/>
-              <w:bottom w:val="single" w:sz="4" w:space="0" w:color="auto"/>
-              <w:right w:val="single" w:sz="4" w:space="0" w:color="auto"/>
-            </w:tcBorders>
-            <w:shd w:val="clear" w:color="auto" w:fill="auto"/>
-            <w:noWrap/>
-            <w:vAlign w:val="bottom"/>
-            <w:hideMark/>
-          </w:tcPr>
-          <w:p>
-            <w:pPr>
-              <w:jc w:val="right"/>
-              <w:rPr>
-                <w:rFonts w:ascii="Arial" w:eastAsia="Times New Roman" w:hAnsi="Arial" w:cs="Arial"/>
-                <w:color w:val="000000"/>
-                <w:sz w:val="20"/>
-                <w:szCs w:val="20"/>
-              </w:rPr>
-            </w:pPr>
-            <w:r>
-              <w:rPr>
-                <w:rFonts w:ascii="Arial" w:eastAsia="Times New Roman" w:hAnsi="Arial" w:cs="Arial"/>
-                <w:color w:val="000000"/>
-                <w:sz w:val="20"/>
-                <w:szCs w:val="20"/>
-              </w:rPr>
-              <w:t>2</w:t>
-            </w:r>
-          </w:p>
-        </w:tc>
-        <w:tc>
-          <w:tcPr>
-            <w:tcW w:w="1100" w:type="dxa"/>
-            <w:tcBorders>
-              <w:top w:val="nil"/>
-              <w:left w:val="nil"/>
-              <w:bottom w:val="single" w:sz="4" w:space="0" w:color="auto"/>
-              <w:right w:val="single" w:sz="4" w:space="0" w:color="auto"/>
-            </w:tcBorders>
-            <w:shd w:val="clear" w:color="auto" w:fill="auto"/>
-            <w:noWrap/>
-            <w:vAlign w:val="bottom"/>
-            <w:hideMark/>
-          </w:tcPr>
-          <w:p>
-            <w:pPr>
-              <w:jc w:val="right"/>
-              <w:rPr>
-                <w:rFonts w:ascii="Arial" w:eastAsia="Times New Roman" w:hAnsi="Arial" w:cs="Arial"/>
-                <w:color w:val="000000"/>
-                <w:sz w:val="20"/>
-                <w:szCs w:val="20"/>
-              </w:rPr>
-            </w:pPr>
-          </w:p>
-        </w:tc>
-        <w:tc>
-          <w:tcPr>
-            <w:tcW w:w="2825" w:type="dxa"/>
-            <w:tcBorders>
-              <w:top w:val="nil"/>
-              <w:left w:val="nil"/>
-              <w:bottom w:val="single" w:sz="4" w:space="0" w:color="auto"/>
-              <w:right w:val="single" w:sz="4" w:space="0" w:color="auto"/>
-            </w:tcBorders>
-            <w:shd w:val="clear" w:color="auto" w:fill="auto"/>
-            <w:noWrap/>
-            <w:vAlign w:val="bottom"/>
-            <w:hideMark/>
-          </w:tcPr>
-          <w:p>
-            <w:pPr>
-              <w:jc w:val="right"/>
-              <w:rPr>
-                <w:rFonts w:ascii="Arial" w:eastAsia="Times New Roman" w:hAnsi="Arial" w:cs="Arial"/>
-                <w:color w:val="000000"/>
-                <w:sz w:val="20"/>
-                <w:szCs w:val="20"/>
-              </w:rPr>
-            </w:pPr>
-          </w:p>
-        </w:tc>
-      </w:tr>
-      <w:tr>
-        <w:trPr>
-          <w:trHeight w:val="320"/>
-          <w:jc w:val="center"/>
-        </w:trPr>
-        <w:tc>
-          <w:tcPr>
-            <w:tcW w:w="860" w:type="dxa"/>
-            <w:tcBorders>
-              <w:top w:val="nil"/>
-              <w:left w:val="single" w:sz="4" w:space="0" w:color="auto"/>
-              <w:bottom w:val="single" w:sz="4" w:space="0" w:color="auto"/>
-              <w:right w:val="single" w:sz="4" w:space="0" w:color="auto"/>
-            </w:tcBorders>
-            <w:shd w:val="clear" w:color="auto" w:fill="auto"/>
-            <w:noWrap/>
-            <w:vAlign w:val="bottom"/>
-            <w:hideMark/>
-          </w:tcPr>
-          <w:p>
-            <w:pPr>
-              <w:jc w:val="right"/>
-              <w:rPr>
-                <w:rFonts w:ascii="Arial" w:eastAsia="Times New Roman" w:hAnsi="Arial" w:cs="Arial"/>
-                <w:color w:val="000000"/>
-                <w:sz w:val="20"/>
-                <w:szCs w:val="20"/>
-              </w:rPr>
-            </w:pPr>
-            <w:r>
-              <w:rPr>
-                <w:rFonts w:ascii="Arial" w:eastAsia="Times New Roman" w:hAnsi="Arial" w:cs="Arial"/>
-                <w:color w:val="000000"/>
-                <w:sz w:val="20"/>
-                <w:szCs w:val="20"/>
-              </w:rPr>
-              <w:t>3</w:t>
-            </w:r>
-          </w:p>
-        </w:tc>
-        <w:tc>
-          <w:tcPr>
-            <w:tcW w:w="1100" w:type="dxa"/>
-            <w:tcBorders>
-              <w:top w:val="nil"/>
-              <w:left w:val="nil"/>
-              <w:bottom w:val="single" w:sz="4" w:space="0" w:color="auto"/>
-              <w:right w:val="single" w:sz="4" w:space="0" w:color="auto"/>
-            </w:tcBorders>
-            <w:shd w:val="clear" w:color="auto" w:fill="auto"/>
-            <w:noWrap/>
-            <w:vAlign w:val="bottom"/>
-            <w:hideMark/>
-          </w:tcPr>
-          <w:p>
-            <w:pPr>
-              <w:jc w:val="right"/>
-              <w:rPr>
-                <w:rFonts w:ascii="Arial" w:eastAsia="Times New Roman" w:hAnsi="Arial" w:cs="Arial"/>
-                <w:color w:val="000000"/>
-                <w:sz w:val="20"/>
-                <w:szCs w:val="20"/>
-              </w:rPr>
-            </w:pPr>
-          </w:p>
-        </w:tc>
-        <w:tc>
-          <w:tcPr>
-            <w:tcW w:w="2825" w:type="dxa"/>
-            <w:tcBorders>
-              <w:top w:val="nil"/>
-              <w:left w:val="nil"/>
-              <w:bottom w:val="single" w:sz="4" w:space="0" w:color="auto"/>
-              <w:right w:val="single" w:sz="4" w:space="0" w:color="auto"/>
-            </w:tcBorders>
-            <w:shd w:val="clear" w:color="auto" w:fill="auto"/>
-            <w:noWrap/>
-            <w:vAlign w:val="bottom"/>
-            <w:hideMark/>
-          </w:tcPr>
-          <w:p>
-            <w:pPr>
-              <w:jc w:val="right"/>
-              <w:rPr>
-                <w:rFonts w:ascii="Arial" w:eastAsia="Times New Roman" w:hAnsi="Arial" w:cs="Arial"/>
-                <w:color w:val="000000"/>
-                <w:sz w:val="20"/>
-                <w:szCs w:val="20"/>
-              </w:rPr>
-            </w:pPr>
-          </w:p>
-        </w:tc>
-      </w:tr>
-      <w:tr>
-        <w:trPr>
-          <w:trHeight w:val="320"/>
-          <w:jc w:val="center"/>
-        </w:trPr>
-        <w:tc>
-          <w:tcPr>
-            <w:tcW w:w="860" w:type="dxa"/>
-            <w:tcBorders>
-              <w:top w:val="nil"/>
-              <w:left w:val="single" w:sz="4" w:space="0" w:color="auto"/>
-              <w:bottom w:val="single" w:sz="4" w:space="0" w:color="auto"/>
-              <w:right w:val="single" w:sz="4" w:space="0" w:color="auto"/>
-            </w:tcBorders>
-            <w:shd w:val="clear" w:color="auto" w:fill="auto"/>
-            <w:noWrap/>
-            <w:vAlign w:val="bottom"/>
-            <w:hideMark/>
-          </w:tcPr>
-          <w:p>
-            <w:pPr>
-              <w:jc w:val="right"/>
-              <w:rPr>
-                <w:rFonts w:ascii="Arial" w:eastAsia="Times New Roman" w:hAnsi="Arial" w:cs="Arial"/>
-                <w:color w:val="000000"/>
-                <w:sz w:val="20"/>
-                <w:szCs w:val="20"/>
-              </w:rPr>
-            </w:pPr>
-            <w:r>
-              <w:rPr>
-                <w:rFonts w:ascii="Arial" w:eastAsia="Times New Roman" w:hAnsi="Arial" w:cs="Arial"/>
-                <w:color w:val="000000"/>
-                <w:sz w:val="20"/>
-                <w:szCs w:val="20"/>
-              </w:rPr>
-              <w:t>4</w:t>
-            </w:r>
-          </w:p>
-        </w:tc>
-        <w:tc>
-          <w:tcPr>
-            <w:tcW w:w="1100" w:type="dxa"/>
-            <w:tcBorders>
-              <w:top w:val="nil"/>
-              <w:left w:val="nil"/>
-              <w:bottom w:val="single" w:sz="4" w:space="0" w:color="auto"/>
-              <w:right w:val="single" w:sz="4" w:space="0" w:color="auto"/>
-            </w:tcBorders>
-            <w:shd w:val="clear" w:color="auto" w:fill="auto"/>
-            <w:noWrap/>
-            <w:vAlign w:val="bottom"/>
-            <w:hideMark/>
-          </w:tcPr>
-          <w:p>
-            <w:pPr>
-              <w:jc w:val="right"/>
-              <w:rPr>
-                <w:rFonts w:ascii="Arial" w:eastAsia="Times New Roman" w:hAnsi="Arial" w:cs="Arial"/>
-                <w:color w:val="000000"/>
-                <w:sz w:val="20"/>
-                <w:szCs w:val="20"/>
-              </w:rPr>
-            </w:pPr>
-          </w:p>
-        </w:tc>
-        <w:tc>
-          <w:tcPr>
-            <w:tcW w:w="2825" w:type="dxa"/>
-            <w:tcBorders>
-              <w:top w:val="nil"/>
-              <w:left w:val="nil"/>
-              <w:bottom w:val="single" w:sz="4" w:space="0" w:color="auto"/>
-              <w:right w:val="single" w:sz="4" w:space="0" w:color="auto"/>
-            </w:tcBorders>
-            <w:shd w:val="clear" w:color="auto" w:fill="auto"/>
-            <w:noWrap/>
-            <w:vAlign w:val="bottom"/>
-            <w:hideMark/>
-          </w:tcPr>
-          <w:p>
-            <w:pPr>
-              <w:jc w:val="right"/>
-              <w:rPr>
-                <w:rFonts w:ascii="Arial" w:eastAsia="Times New Roman" w:hAnsi="Arial" w:cs="Arial"/>
-                <w:color w:val="000000"/>
-                <w:sz w:val="20"/>
-                <w:szCs w:val="20"/>
-              </w:rPr>
-            </w:pPr>
-          </w:p>
-        </w:tc>
-      </w:tr>
-      <w:tr>
-        <w:trPr>
-          <w:trHeight w:val="320"/>
-          <w:jc w:val="center"/>
-        </w:trPr>
-        <w:tc>
-          <w:tcPr>
-            <w:tcW w:w="860" w:type="dxa"/>
-            <w:tcBorders>
-              <w:top w:val="nil"/>
-              <w:left w:val="single" w:sz="4" w:space="0" w:color="auto"/>
-              <w:bottom w:val="nil"/>
-              <w:right w:val="single" w:sz="4" w:space="0" w:color="auto"/>
-            </w:tcBorders>
-            <w:shd w:val="clear" w:color="auto" w:fill="auto"/>
-            <w:noWrap/>
-            <w:vAlign w:val="bottom"/>
-            <w:hideMark/>
-          </w:tcPr>
-          <w:p>
-            <w:pPr>
-              <w:jc w:val="right"/>
-              <w:rPr>
-                <w:rFonts w:ascii="Arial" w:eastAsia="Times New Roman" w:hAnsi="Arial" w:cs="Arial"/>
-                <w:sz w:val="20"/>
-                <w:szCs w:val="20"/>
-              </w:rPr>
-            </w:pPr>
-            <w:r>
-              <w:rPr>
-                <w:rFonts w:ascii="Arial" w:eastAsia="Times New Roman" w:hAnsi="Arial" w:cs="Arial"/>
-                <w:sz w:val="20"/>
-                <w:szCs w:val="20"/>
-              </w:rPr>
-              <w:t>5</w:t>
-            </w:r>
-          </w:p>
-        </w:tc>
-        <w:tc>
-          <w:tcPr>
-            <w:tcW w:w="1100" w:type="dxa"/>
-            <w:tcBorders>
-              <w:top w:val="nil"/>
-              <w:left w:val="nil"/>
-              <w:bottom w:val="nil"/>
-              <w:right w:val="single" w:sz="4" w:space="0" w:color="auto"/>
-            </w:tcBorders>
-            <w:shd w:val="clear" w:color="auto" w:fill="auto"/>
-            <w:noWrap/>
-            <w:vAlign w:val="bottom"/>
-            <w:hideMark/>
-          </w:tcPr>
-          <w:p>
-            <w:pPr>
-              <w:jc w:val="right"/>
-              <w:rPr>
-                <w:rFonts w:ascii="Arial" w:eastAsia="Times New Roman" w:hAnsi="Arial" w:cs="Arial"/>
-                <w:sz w:val="20"/>
-                <w:szCs w:val="20"/>
-              </w:rPr>
-            </w:pPr>
-          </w:p>
-        </w:tc>
-        <w:tc>
-          <w:tcPr>
-            <w:tcW w:w="2825" w:type="dxa"/>
-            <w:tcBorders>
-              <w:top w:val="nil"/>
-              <w:left w:val="nil"/>
-              <w:bottom w:val="nil"/>
-              <w:right w:val="single" w:sz="4" w:space="0" w:color="auto"/>
-            </w:tcBorders>
-            <w:shd w:val="clear" w:color="auto" w:fill="auto"/>
-            <w:noWrap/>
-            <w:vAlign w:val="bottom"/>
-            <w:hideMark/>
-          </w:tcPr>
-          <w:p>
-            <w:pPr>
-              <w:jc w:val="right"/>
-              <w:rPr>
-                <w:rFonts w:ascii="Arial" w:eastAsia="Times New Roman" w:hAnsi="Arial" w:cs="Arial"/>
-                <w:sz w:val="20"/>
-                <w:szCs w:val="20"/>
-              </w:rPr>
-            </w:pPr>
-          </w:p>
-        </w:tc>
-      </w:tr>
-      <w:tr>
-        <w:trPr>
-          <w:trHeight w:val="320"/>
-          <w:jc w:val="center"/>
-        </w:trPr>
-        <w:tc>
-          <w:tcPr>
-            <w:tcW w:w="860" w:type="dxa"/>
-            <w:tcBorders>
-              <w:top w:val="nil"/>
-              <w:left w:val="single" w:sz="4" w:space="0" w:color="auto"/>
-              <w:bottom w:val="single" w:sz="4" w:space="0" w:color="auto"/>
-              <w:right w:val="single" w:sz="4" w:space="0" w:color="auto"/>
-            </w:tcBorders>
-            <w:shd w:val="clear" w:color="auto" w:fill="auto"/>
-            <w:noWrap/>
-            <w:vAlign w:val="bottom"/>
-          </w:tcPr>
-          <w:p>
-            <w:pPr>
-              <w:jc w:val="right"/>
-              <w:rPr>
-                <w:rFonts w:ascii="Arial" w:eastAsia="Times New Roman" w:hAnsi="Arial" w:cs="Arial"/>
-                <w:sz w:val="20"/>
-                <w:szCs w:val="20"/>
-              </w:rPr>
-            </w:pPr>
-            <w:r>
-              <w:rPr>
-                <w:rFonts w:ascii="Arial" w:eastAsia="Times New Roman" w:hAnsi="Arial" w:cs="Arial"/>
-                <w:sz w:val="20"/>
-                <w:szCs w:val="20"/>
-              </w:rPr>
-              <w:t>6</w:t>
-            </w:r>
-          </w:p>
-        </w:tc>
-        <w:tc>
-          <w:tcPr>
-            <w:tcW w:w="1100" w:type="dxa"/>
-            <w:tcBorders>
-              <w:top w:val="nil"/>
-              <w:left w:val="nil"/>
-              <w:bottom w:val="single" w:sz="4" w:space="0" w:color="auto"/>
-              <w:right w:val="single" w:sz="4" w:space="0" w:color="auto"/>
-            </w:tcBorders>
-            <w:shd w:val="clear" w:color="auto" w:fill="auto"/>
-            <w:noWrap/>
-            <w:vAlign w:val="bottom"/>
-          </w:tcPr>
-          <w:p>
-            <w:pPr>
-              <w:jc w:val="right"/>
-              <w:rPr>
-                <w:rFonts w:ascii="Arial" w:eastAsia="Times New Roman" w:hAnsi="Arial" w:cs="Arial"/>
-                <w:sz w:val="20"/>
-                <w:szCs w:val="20"/>
-              </w:rPr>
-            </w:pPr>
-          </w:p>
-        </w:tc>
-        <w:tc>
-          <w:tcPr>
-            <w:tcW w:w="2825" w:type="dxa"/>
-            <w:tcBorders>
-              <w:top w:val="nil"/>
-              <w:left w:val="nil"/>
-              <w:bottom w:val="single" w:sz="4" w:space="0" w:color="auto"/>
-              <w:right w:val="single" w:sz="4" w:space="0" w:color="auto"/>
-            </w:tcBorders>
-            <w:shd w:val="clear" w:color="auto" w:fill="auto"/>
-            <w:noWrap/>
-            <w:vAlign w:val="bottom"/>
-          </w:tcPr>
-          <w:p>
-            <w:pPr>
-              <w:jc w:val="right"/>
-              <w:rPr>
-                <w:rFonts w:ascii="Arial" w:eastAsia="Times New Roman" w:hAnsi="Arial" w:cs="Arial"/>
-                <w:sz w:val="20"/>
-                <w:szCs w:val="20"/>
-              </w:rPr>
-            </w:pPr>
-          </w:p>
-        </w:tc>
-      </w:tr>
-    </w:tbl>
-    <w:p>
-      <w:pPr>
-        <w:rPr>
-          <w:color w:val="17365D" w:themeColor="text2" w:themeShade="BF"/>
         </w:rPr>
       </w:pPr>
     </w:p>
@@ -11070,7 +11356,7 @@
 </file>
 
 <file path=customXml/itemProps1.xml><?xml version="1.0" encoding="utf-8"?>
-<ds:datastoreItem xmlns:ds="http://schemas.openxmlformats.org/officeDocument/2006/customXml" ds:itemID="{343DFD56-F490-714F-94E6-72065CE41535}">
+<ds:datastoreItem xmlns:ds="http://schemas.openxmlformats.org/officeDocument/2006/customXml" ds:itemID="{94599AC7-27B3-C448-BCB1-96BF718BF7F4}">
   <ds:schemaRefs>
     <ds:schemaRef ds:uri="http://schemas.openxmlformats.org/officeDocument/2006/bibliography"/>
   </ds:schemaRefs>

</xml_diff>